<commit_message>
- Complete lab3.doc, add docker-compose for the VM.
</commit_message>
<xml_diff>
--- a/Docs/Lab3.docx
+++ b/Docs/Lab3.docx
@@ -285,27 +285,7 @@
           <w:szCs w:val="28"/>
           <w:lang w:val="uk-UA"/>
         </w:rPr>
-        <w:t xml:space="preserve">Розгортання веб-порталу як </w:t>
-      </w:r>
-      <w:r>
-        <w:rPr>
-          <w:szCs w:val="28"/>
-          <w:lang w:val="en-US"/>
-        </w:rPr>
-        <w:t>Docker</w:t>
-      </w:r>
-      <w:r>
-        <w:rPr>
-          <w:szCs w:val="28"/>
-        </w:rPr>
-        <w:t xml:space="preserve"> </w:t>
-      </w:r>
-      <w:r>
-        <w:rPr>
-          <w:szCs w:val="28"/>
-          <w:lang w:val="en-US"/>
-        </w:rPr>
-        <w:t>Container</w:t>
+        <w:t>Розгортання веб-порталу як Docker Container</w:t>
       </w:r>
       <w:r>
         <w:rPr>
@@ -880,16 +860,7 @@
           <w:sz w:val="28"/>
           <w:szCs w:val="28"/>
         </w:rPr>
-        <w:t>Застосунок має бути зібраний в docker image і розгорнутий локально</w:t>
-      </w:r>
-      <w:r>
-        <w:rPr>
-          <w:rFonts w:ascii="Times New Roman" w:hAnsi="Times New Roman" w:cs="Times New Roman"/>
-          <w:sz w:val="28"/>
-          <w:szCs w:val="28"/>
-          <w:lang w:val="ru-RU"/>
-        </w:rPr>
-        <w:t>;</w:t>
+        <w:t>Застосунок має бути зібраний в docker image і розгорнутий локально;</w:t>
       </w:r>
     </w:p>
     <w:p>
@@ -911,16 +882,7 @@
           <w:sz w:val="28"/>
           <w:szCs w:val="28"/>
         </w:rPr>
-        <w:t>Опціонально: Розгорнути застосунок локально за допомогою docker-compose</w:t>
-      </w:r>
-      <w:r>
-        <w:rPr>
-          <w:rFonts w:ascii="Times New Roman" w:hAnsi="Times New Roman" w:cs="Times New Roman"/>
-          <w:sz w:val="28"/>
-          <w:szCs w:val="28"/>
-          <w:lang w:val="ru-RU"/>
-        </w:rPr>
-        <w:t>;</w:t>
+        <w:t>Опціонально: Розгорнути застосунок локально за допомогою docker-compose;</w:t>
       </w:r>
     </w:p>
     <w:p>
@@ -942,16 +904,7 @@
           <w:sz w:val="28"/>
           <w:szCs w:val="28"/>
         </w:rPr>
-        <w:t>Опублікувати docker image з застосунком в публічному Container Registry (Azure Container Registry, Digital Ocean Container Registry або GitLab Container Registry)</w:t>
-      </w:r>
-      <w:r>
-        <w:rPr>
-          <w:rFonts w:ascii="Times New Roman" w:hAnsi="Times New Roman" w:cs="Times New Roman"/>
-          <w:sz w:val="28"/>
-          <w:szCs w:val="28"/>
-          <w:lang w:val="en-US"/>
-        </w:rPr>
-        <w:t>;</w:t>
+        <w:t>Опублікувати docker image з застосунком в публічному Container Registry (Azure Container Registry, Digital Ocean Container Registry або GitLab Container Registry);</w:t>
       </w:r>
     </w:p>
     <w:p>
@@ -973,16 +926,7 @@
           <w:sz w:val="28"/>
           <w:szCs w:val="28"/>
         </w:rPr>
-        <w:t>Розгорнути віртуальний сервер і встановити docker engine на ньому</w:t>
-      </w:r>
-      <w:r>
-        <w:rPr>
-          <w:rFonts w:ascii="Times New Roman" w:hAnsi="Times New Roman" w:cs="Times New Roman"/>
-          <w:sz w:val="28"/>
-          <w:szCs w:val="28"/>
-          <w:lang w:val="ru-RU"/>
-        </w:rPr>
-        <w:t>;</w:t>
+        <w:t>Розгорнути віртуальний сервер і встановити docker engine на ньому;</w:t>
       </w:r>
     </w:p>
     <w:p>
@@ -1045,41 +989,53 @@
     </w:p>
     <w:p>
       <w:pPr>
-        <w:jc w:val="center"/>
-        <w:rPr>
-          <w:rFonts w:ascii="Times New Roman" w:hAnsi="Times New Roman" w:cs="Times New Roman"/>
-          <w:b/>
-          <w:bCs/>
-          <w:sz w:val="28"/>
-          <w:szCs w:val="28"/>
-        </w:rPr>
-      </w:pPr>
-    </w:p>
-    <w:p>
-      <w:pPr>
-        <w:jc w:val="center"/>
-        <w:rPr>
-          <w:rFonts w:ascii="Times New Roman" w:hAnsi="Times New Roman" w:cs="Times New Roman"/>
-          <w:b/>
-          <w:bCs/>
-          <w:sz w:val="28"/>
-          <w:szCs w:val="28"/>
-        </w:rPr>
-      </w:pPr>
-      <w:r>
-        <w:rPr>
-          <w:rFonts w:ascii="Times New Roman" w:hAnsi="Times New Roman" w:cs="Times New Roman"/>
-          <w:b/>
-          <w:bCs/>
+        <w:pStyle w:val="ListParagraph"/>
+        <w:numPr>
+          <w:ilvl w:val="0"/>
+          <w:numId w:val="7"/>
+        </w:numPr>
+        <w:ind w:left="360" w:firstLine="720"/>
+        <w:rPr>
+          <w:rFonts w:ascii="Times New Roman" w:hAnsi="Times New Roman" w:cs="Times New Roman"/>
+          <w:b/>
+          <w:bCs/>
+          <w:sz w:val="28"/>
+          <w:szCs w:val="28"/>
+        </w:rPr>
+      </w:pPr>
+      <w:r>
+        <w:rPr>
+          <w:rFonts w:ascii="Times New Roman" w:hAnsi="Times New Roman" w:cs="Times New Roman"/>
+          <w:sz w:val="28"/>
+          <w:szCs w:val="28"/>
+        </w:rPr>
+        <w:t>Створимо Dockerfile для запуску нашого додатку:</w:t>
+      </w:r>
+    </w:p>
+    <w:p>
+      <w:pPr>
+        <w:pStyle w:val="ListParagraph"/>
+        <w:ind w:left="1080"/>
+        <w:rPr>
+          <w:rFonts w:ascii="Times New Roman" w:hAnsi="Times New Roman" w:cs="Times New Roman"/>
+          <w:b/>
+          <w:bCs/>
+          <w:sz w:val="28"/>
+          <w:szCs w:val="28"/>
+        </w:rPr>
+      </w:pPr>
+      <w:r>
+        <w:rPr>
+          <w:rFonts w:ascii="Times New Roman" w:hAnsi="Times New Roman" w:cs="Times New Roman"/>
           <w:sz w:val="28"/>
           <w:szCs w:val="28"/>
         </w:rPr>
         <w:lastRenderedPageBreak/>
         <w:drawing>
-          <wp:inline distT="0" distB="0" distL="0" distR="0" wp14:anchorId="4A79055F" wp14:editId="7B296AB3">
-            <wp:extent cx="5894923" cy="6050942"/>
-            <wp:effectExtent l="0" t="0" r="0" b="6985"/>
-            <wp:docPr id="2" name="Picture 2"/>
+          <wp:inline distT="0" distB="0" distL="0" distR="0" wp14:anchorId="0B586EA7" wp14:editId="5A99AC8C">
+            <wp:extent cx="5621572" cy="2328123"/>
+            <wp:effectExtent l="0" t="0" r="0" b="0"/>
+            <wp:docPr id="14" name="Picture 14"/>
             <wp:cNvGraphicFramePr>
               <a:graphicFrameLocks xmlns:a="http://schemas.openxmlformats.org/drawingml/2006/main" noChangeAspect="1"/>
             </wp:cNvGraphicFramePr>
@@ -1099,7 +1055,7 @@
                   <pic:spPr>
                     <a:xfrm>
                       <a:off x="0" y="0"/>
-                      <a:ext cx="5902290" cy="6058504"/>
+                      <a:ext cx="5667085" cy="2346972"/>
                     </a:xfrm>
                     <a:prstGeom prst="rect">
                       <a:avLst/>
@@ -1111,53 +1067,23 @@
           </wp:inline>
         </w:drawing>
       </w:r>
-    </w:p>
-    <w:p>
-      <w:pPr>
-        <w:jc w:val="center"/>
-        <w:rPr>
-          <w:rFonts w:ascii="Times New Roman" w:hAnsi="Times New Roman" w:cs="Times New Roman"/>
-          <w:b/>
-          <w:bCs/>
-          <w:sz w:val="28"/>
-          <w:szCs w:val="28"/>
-        </w:rPr>
-      </w:pPr>
-      <w:r>
-        <w:rPr>
-          <w:rFonts w:ascii="Times New Roman" w:hAnsi="Times New Roman" w:cs="Times New Roman"/>
-          <w:b/>
-          <w:bCs/>
-          <w:sz w:val="28"/>
-          <w:szCs w:val="28"/>
-        </w:rPr>
-        <w:t>docker build -t jotter .</w:t>
-      </w:r>
-    </w:p>
-    <w:p>
-      <w:pPr>
-        <w:ind w:left="360" w:firstLine="720"/>
-        <w:rPr>
-          <w:rFonts w:ascii="Times New Roman" w:hAnsi="Times New Roman" w:cs="Times New Roman"/>
-          <w:b/>
-          <w:bCs/>
-          <w:sz w:val="28"/>
-          <w:szCs w:val="28"/>
-        </w:rPr>
-      </w:pPr>
-      <w:r>
-        <w:rPr>
-          <w:rFonts w:ascii="Times New Roman" w:hAnsi="Times New Roman" w:cs="Times New Roman"/>
-          <w:b/>
-          <w:bCs/>
-          <w:sz w:val="28"/>
-          <w:szCs w:val="28"/>
+      <w:r>
+        <w:rPr>
+          <w:b/>
+          <w:bCs/>
+        </w:rPr>
+        <w:br/>
+      </w:r>
+      <w:r>
+        <w:rPr>
+          <w:b/>
+          <w:bCs/>
         </w:rPr>
         <w:drawing>
-          <wp:inline distT="0" distB="0" distL="0" distR="0" wp14:anchorId="027A4E88" wp14:editId="5C9FB8B7">
-            <wp:extent cx="5683802" cy="1573826"/>
-            <wp:effectExtent l="0" t="0" r="0" b="7620"/>
-            <wp:docPr id="1" name="Picture 1"/>
+          <wp:inline distT="0" distB="0" distL="0" distR="0" wp14:anchorId="46323451" wp14:editId="0F0DD594">
+            <wp:extent cx="5662317" cy="5812179"/>
+            <wp:effectExtent l="0" t="0" r="0" b="0"/>
+            <wp:docPr id="2" name="Picture 2"/>
             <wp:cNvGraphicFramePr>
               <a:graphicFrameLocks xmlns:a="http://schemas.openxmlformats.org/drawingml/2006/main" noChangeAspect="1"/>
             </wp:cNvGraphicFramePr>
@@ -1177,7 +1103,7 @@
                   <pic:spPr>
                     <a:xfrm>
                       <a:off x="0" y="0"/>
-                      <a:ext cx="5713468" cy="1582041"/>
+                      <a:ext cx="5676836" cy="5827082"/>
                     </a:xfrm>
                     <a:prstGeom prst="rect">
                       <a:avLst/>
@@ -1192,6 +1118,11 @@
     </w:p>
     <w:p>
       <w:pPr>
+        <w:pStyle w:val="ListParagraph"/>
+        <w:numPr>
+          <w:ilvl w:val="0"/>
+          <w:numId w:val="7"/>
+        </w:numPr>
         <w:ind w:left="360" w:firstLine="720"/>
         <w:rPr>
           <w:rFonts w:ascii="Times New Roman" w:hAnsi="Times New Roman" w:cs="Times New Roman"/>
@@ -1209,8 +1140,21 @@
           <w:sz w:val="28"/>
           <w:szCs w:val="28"/>
         </w:rPr>
-        <w:t>docker run -e 'ConnectionStrings__JotterDbContext=User ID=pgadmin;Password=12345678;Host=lab1-db.cl5mp5qdgoug.eu-central-1.rds.amazonaws.com;Port=5432;Database=jotter;Pooling=true;' -p 5000:5000 --</w:t>
-      </w:r>
+        <w:t>docker build -t jotter .</w:t>
+      </w:r>
+    </w:p>
+    <w:p>
+      <w:pPr>
+        <w:pStyle w:val="ListParagraph"/>
+        <w:ind w:left="1080"/>
+        <w:rPr>
+          <w:rFonts w:ascii="Times New Roman" w:hAnsi="Times New Roman" w:cs="Times New Roman"/>
+          <w:b/>
+          <w:bCs/>
+          <w:sz w:val="28"/>
+          <w:szCs w:val="28"/>
+        </w:rPr>
+      </w:pPr>
       <w:r>
         <w:rPr>
           <w:rFonts w:ascii="Times New Roman" w:hAnsi="Times New Roman" w:cs="Times New Roman"/>
@@ -1220,21 +1164,11 @@
           <w:szCs w:val="28"/>
         </w:rPr>
         <w:lastRenderedPageBreak/>
-        <w:t xml:space="preserve">name jotter jotter </w:t>
-      </w:r>
-      <w:r>
-        <w:rPr>
-          <w:rFonts w:ascii="Times New Roman" w:hAnsi="Times New Roman" w:cs="Times New Roman"/>
-          <w:b/>
-          <w:bCs/>
-          <w:sz w:val="28"/>
-          <w:szCs w:val="28"/>
-        </w:rPr>
         <w:drawing>
-          <wp:inline distT="0" distB="0" distL="0" distR="0" wp14:anchorId="3835E354" wp14:editId="25628899">
-            <wp:extent cx="6351362" cy="6830170"/>
-            <wp:effectExtent l="0" t="0" r="0" b="8890"/>
-            <wp:docPr id="3" name="Picture 3"/>
+          <wp:inline distT="0" distB="0" distL="0" distR="0" wp14:anchorId="4BEB4913" wp14:editId="1C5F45D5">
+            <wp:extent cx="5985443" cy="1657350"/>
+            <wp:effectExtent l="0" t="0" r="0" b="0"/>
+            <wp:docPr id="1" name="Picture 1"/>
             <wp:cNvGraphicFramePr>
               <a:graphicFrameLocks xmlns:a="http://schemas.openxmlformats.org/drawingml/2006/main" noChangeAspect="1"/>
             </wp:cNvGraphicFramePr>
@@ -1254,7 +1188,7 @@
                   <pic:spPr>
                     <a:xfrm>
                       <a:off x="0" y="0"/>
-                      <a:ext cx="6368740" cy="6848858"/>
+                      <a:ext cx="6024027" cy="1668034"/>
                     </a:xfrm>
                     <a:prstGeom prst="rect">
                       <a:avLst/>
@@ -1269,6 +1203,11 @@
     </w:p>
     <w:p>
       <w:pPr>
+        <w:pStyle w:val="ListParagraph"/>
+        <w:numPr>
+          <w:ilvl w:val="0"/>
+          <w:numId w:val="7"/>
+        </w:numPr>
         <w:ind w:left="360" w:firstLine="720"/>
         <w:rPr>
           <w:rFonts w:ascii="Times New Roman" w:hAnsi="Times New Roman" w:cs="Times New Roman"/>
@@ -1278,54 +1217,60 @@
           <w:szCs w:val="28"/>
         </w:rPr>
       </w:pPr>
-    </w:p>
-    <w:p>
-      <w:pPr>
-        <w:ind w:left="360" w:firstLine="720"/>
-        <w:rPr>
-          <w:rFonts w:ascii="Times New Roman" w:hAnsi="Times New Roman" w:cs="Times New Roman"/>
-          <w:b/>
-          <w:bCs/>
-          <w:sz w:val="28"/>
-          <w:szCs w:val="28"/>
-        </w:rPr>
-      </w:pPr>
-      <w:r>
-        <w:rPr>
-          <w:rFonts w:ascii="Times New Roman" w:hAnsi="Times New Roman" w:cs="Times New Roman"/>
-          <w:b/>
-          <w:bCs/>
-          <w:sz w:val="28"/>
-          <w:szCs w:val="28"/>
-        </w:rPr>
-        <w:t>docker-compose up</w:t>
-      </w:r>
-    </w:p>
-    <w:p>
-      <w:pPr>
-        <w:ind w:left="360" w:firstLine="720"/>
-        <w:rPr>
-          <w:rFonts w:ascii="Times New Roman" w:hAnsi="Times New Roman" w:cs="Times New Roman"/>
-          <w:b/>
-          <w:bCs/>
-          <w:sz w:val="28"/>
-          <w:szCs w:val="28"/>
-        </w:rPr>
-      </w:pPr>
-      <w:r>
-        <w:rPr>
-          <w:rFonts w:ascii="Times New Roman" w:hAnsi="Times New Roman" w:cs="Times New Roman"/>
-          <w:b/>
-          <w:bCs/>
-          <w:sz w:val="28"/>
-          <w:szCs w:val="28"/>
-        </w:rPr>
-        <w:lastRenderedPageBreak/>
+      <w:r>
+        <w:rPr>
+          <w:rFonts w:ascii="Times New Roman" w:hAnsi="Times New Roman" w:cs="Times New Roman"/>
+          <w:sz w:val="28"/>
+          <w:szCs w:val="28"/>
+        </w:rPr>
+        <w:t>Перевіримо працездатність:</w:t>
+      </w:r>
+    </w:p>
+    <w:p>
+      <w:pPr>
+        <w:pStyle w:val="ListParagraph"/>
+        <w:ind w:left="1080"/>
+        <w:rPr>
+          <w:rFonts w:ascii="Times New Roman" w:hAnsi="Times New Roman" w:cs="Times New Roman"/>
+          <w:b/>
+          <w:bCs/>
+          <w:sz w:val="28"/>
+          <w:szCs w:val="28"/>
+        </w:rPr>
+      </w:pPr>
+      <w:r>
+        <w:rPr>
+          <w:rFonts w:ascii="Times New Roman" w:hAnsi="Times New Roman" w:cs="Times New Roman"/>
+          <w:b/>
+          <w:bCs/>
+          <w:sz w:val="28"/>
+          <w:szCs w:val="28"/>
+        </w:rPr>
+        <w:t>docker run -e 'ConnectionStrings__JotterDbContext=User ID=pgadmin;Password=12345678;Host=lab1-db.cl5mp5qdgoug.eu-central-1.rds.amazonaws.com;Port=5432;Database=jotter;Pooling=true;' -p 5000:5000 --name jotter jotter</w:t>
+      </w:r>
+      <w:r>
+        <w:rPr>
+          <w:rFonts w:ascii="Times New Roman" w:hAnsi="Times New Roman" w:cs="Times New Roman"/>
+          <w:b/>
+          <w:bCs/>
+          <w:sz w:val="28"/>
+          <w:szCs w:val="28"/>
+        </w:rPr>
+        <w:br/>
+      </w:r>
+      <w:r>
+        <w:rPr>
+          <w:rFonts w:ascii="Times New Roman" w:hAnsi="Times New Roman" w:cs="Times New Roman"/>
+          <w:b/>
+          <w:bCs/>
+          <w:sz w:val="28"/>
+          <w:szCs w:val="28"/>
+        </w:rPr>
         <w:drawing>
-          <wp:inline distT="0" distB="0" distL="0" distR="0" wp14:anchorId="3DB93DDE" wp14:editId="72BE461F">
-            <wp:extent cx="5753935" cy="2782956"/>
-            <wp:effectExtent l="0" t="0" r="0" b="0"/>
-            <wp:docPr id="5" name="Picture 5"/>
+          <wp:inline distT="0" distB="0" distL="0" distR="0" wp14:anchorId="7B289859" wp14:editId="1DB2C29B">
+            <wp:extent cx="6226668" cy="6696075"/>
+            <wp:effectExtent l="0" t="0" r="3175" b="0"/>
+            <wp:docPr id="3" name="Picture 3"/>
             <wp:cNvGraphicFramePr>
               <a:graphicFrameLocks xmlns:a="http://schemas.openxmlformats.org/drawingml/2006/main" noChangeAspect="1"/>
             </wp:cNvGraphicFramePr>
@@ -1345,7 +1290,7 @@
                   <pic:spPr>
                     <a:xfrm>
                       <a:off x="0" y="0"/>
-                      <a:ext cx="5758358" cy="2785095"/>
+                      <a:ext cx="6263794" cy="6736000"/>
                     </a:xfrm>
                     <a:prstGeom prst="rect">
                       <a:avLst/>
@@ -1360,6 +1305,11 @@
     </w:p>
     <w:p>
       <w:pPr>
+        <w:pStyle w:val="ListParagraph"/>
+        <w:numPr>
+          <w:ilvl w:val="0"/>
+          <w:numId w:val="7"/>
+        </w:numPr>
         <w:ind w:left="360" w:firstLine="720"/>
         <w:rPr>
           <w:rFonts w:ascii="Times New Roman" w:hAnsi="Times New Roman" w:cs="Times New Roman"/>
@@ -1372,16 +1322,38 @@
       <w:r>
         <w:rPr>
           <w:rFonts w:ascii="Times New Roman" w:hAnsi="Times New Roman" w:cs="Times New Roman"/>
-          <w:b/>
-          <w:bCs/>
-          <w:sz w:val="28"/>
-          <w:szCs w:val="28"/>
-        </w:rPr>
+          <w:sz w:val="28"/>
+          <w:szCs w:val="28"/>
+        </w:rPr>
+        <w:t>Створимо dockecr-compose</w:t>
+      </w:r>
+    </w:p>
+    <w:p>
+      <w:pPr>
+        <w:pStyle w:val="ListParagraph"/>
+        <w:ind w:left="1080"/>
+        <w:rPr>
+          <w:rFonts w:ascii="Times New Roman" w:hAnsi="Times New Roman" w:cs="Times New Roman"/>
+          <w:b/>
+          <w:bCs/>
+          <w:sz w:val="28"/>
+          <w:szCs w:val="28"/>
+        </w:rPr>
+      </w:pPr>
+      <w:r>
+        <w:rPr>
+          <w:rFonts w:ascii="Times New Roman" w:hAnsi="Times New Roman" w:cs="Times New Roman"/>
+          <w:b/>
+          <w:bCs/>
+          <w:sz w:val="28"/>
+          <w:szCs w:val="28"/>
+        </w:rPr>
+        <w:lastRenderedPageBreak/>
         <w:drawing>
-          <wp:inline distT="0" distB="0" distL="0" distR="0" wp14:anchorId="3F565D07" wp14:editId="0030B76F">
-            <wp:extent cx="5737135" cy="6106601"/>
-            <wp:effectExtent l="0" t="0" r="0" b="8890"/>
-            <wp:docPr id="4" name="Picture 4"/>
+          <wp:inline distT="0" distB="0" distL="0" distR="0" wp14:anchorId="0F5CC941" wp14:editId="75A18885">
+            <wp:extent cx="4620270" cy="5868219"/>
+            <wp:effectExtent l="0" t="0" r="8890" b="0"/>
+            <wp:docPr id="17" name="Picture 17"/>
             <wp:cNvGraphicFramePr>
               <a:graphicFrameLocks xmlns:a="http://schemas.openxmlformats.org/drawingml/2006/main" noChangeAspect="1"/>
             </wp:cNvGraphicFramePr>
@@ -1401,7 +1373,7 @@
                   <pic:spPr>
                     <a:xfrm>
                       <a:off x="0" y="0"/>
-                      <a:ext cx="5741451" cy="6111195"/>
+                      <a:ext cx="4620270" cy="5868219"/>
                     </a:xfrm>
                     <a:prstGeom prst="rect">
                       <a:avLst/>
@@ -1416,6 +1388,11 @@
     </w:p>
     <w:p>
       <w:pPr>
+        <w:pStyle w:val="ListParagraph"/>
+        <w:numPr>
+          <w:ilvl w:val="0"/>
+          <w:numId w:val="7"/>
+        </w:numPr>
         <w:ind w:left="360" w:firstLine="720"/>
         <w:rPr>
           <w:rFonts w:ascii="Times New Roman" w:hAnsi="Times New Roman" w:cs="Times New Roman"/>
@@ -1425,44 +1402,63 @@
           <w:szCs w:val="28"/>
         </w:rPr>
       </w:pPr>
-    </w:p>
-    <w:p>
-      <w:pPr>
-        <w:ind w:left="360" w:firstLine="720"/>
-        <w:rPr>
-          <w:rFonts w:ascii="Times New Roman" w:hAnsi="Times New Roman" w:cs="Times New Roman"/>
-          <w:b/>
-          <w:bCs/>
-          <w:sz w:val="28"/>
-          <w:szCs w:val="28"/>
-        </w:rPr>
-      </w:pPr>
-    </w:p>
-    <w:p>
-      <w:pPr>
-        <w:ind w:left="360" w:firstLine="720"/>
-        <w:rPr>
-          <w:rFonts w:ascii="Times New Roman" w:hAnsi="Times New Roman" w:cs="Times New Roman"/>
-          <w:b/>
-          <w:bCs/>
-          <w:sz w:val="28"/>
-          <w:szCs w:val="28"/>
-        </w:rPr>
-      </w:pPr>
-      <w:r>
-        <w:rPr>
-          <w:rFonts w:ascii="Times New Roman" w:hAnsi="Times New Roman" w:cs="Times New Roman"/>
-          <w:b/>
-          <w:bCs/>
-          <w:sz w:val="28"/>
-          <w:szCs w:val="28"/>
-        </w:rPr>
-        <w:lastRenderedPageBreak/>
+      <w:r>
+        <w:rPr>
+          <w:rFonts w:ascii="Times New Roman" w:hAnsi="Times New Roman" w:cs="Times New Roman"/>
+          <w:sz w:val="28"/>
+          <w:szCs w:val="28"/>
+        </w:rPr>
+        <w:t>Перевіримо працездатність додатку:</w:t>
+      </w:r>
+    </w:p>
+    <w:p>
+      <w:pPr>
+        <w:pStyle w:val="ListParagraph"/>
+        <w:ind w:left="1080"/>
+        <w:rPr>
+          <w:rFonts w:ascii="Times New Roman" w:hAnsi="Times New Roman" w:cs="Times New Roman"/>
+          <w:b/>
+          <w:bCs/>
+          <w:sz w:val="28"/>
+          <w:szCs w:val="28"/>
+        </w:rPr>
+      </w:pPr>
+      <w:r>
+        <w:rPr>
+          <w:rFonts w:ascii="Times New Roman" w:hAnsi="Times New Roman" w:cs="Times New Roman"/>
+          <w:b/>
+          <w:bCs/>
+          <w:sz w:val="28"/>
+          <w:szCs w:val="28"/>
+        </w:rPr>
+        <w:t>docker-compose up</w:t>
+      </w:r>
+    </w:p>
+    <w:p>
+      <w:pPr>
+        <w:pStyle w:val="ListParagraph"/>
+        <w:ind w:left="1080"/>
+        <w:rPr>
+          <w:rFonts w:ascii="Times New Roman" w:hAnsi="Times New Roman" w:cs="Times New Roman"/>
+          <w:b/>
+          <w:bCs/>
+          <w:sz w:val="28"/>
+          <w:szCs w:val="28"/>
+        </w:rPr>
+      </w:pPr>
+      <w:r>
+        <w:rPr>
+          <w:rFonts w:ascii="Times New Roman" w:hAnsi="Times New Roman" w:cs="Times New Roman"/>
+          <w:b/>
+          <w:bCs/>
+          <w:sz w:val="28"/>
+          <w:szCs w:val="28"/>
+        </w:rPr>
         <w:drawing>
-          <wp:inline distT="0" distB="0" distL="0" distR="0" wp14:anchorId="5A9CEDF5" wp14:editId="6AB24CE2">
-            <wp:extent cx="5779400" cy="3665551"/>
+          <wp:inline distT="0" distB="0" distL="0" distR="0" wp14:anchorId="4C09EEAB" wp14:editId="3415EDDD">
+            <wp:extent cx="5753935" cy="2782956"/>
             <wp:effectExtent l="0" t="0" r="0" b="0"/>
-            <wp:docPr id="6" name="Picture 6"/>
+            <wp:docPr id="5" name="Picture 5"/>
             <wp:cNvGraphicFramePr>
               <a:graphicFrameLocks xmlns:a="http://schemas.openxmlformats.org/drawingml/2006/main" noChangeAspect="1"/>
             </wp:cNvGraphicFramePr>
@@ -1482,7 +1478,7 @@
                   <pic:spPr>
                     <a:xfrm>
                       <a:off x="0" y="0"/>
-                      <a:ext cx="5782710" cy="3667650"/>
+                      <a:ext cx="5758358" cy="2785095"/>
                     </a:xfrm>
                     <a:prstGeom prst="rect">
                       <a:avLst/>
@@ -1497,28 +1493,30 @@
     </w:p>
     <w:p>
       <w:pPr>
-        <w:ind w:left="360" w:firstLine="720"/>
-        <w:rPr>
-          <w:rFonts w:ascii="Times New Roman" w:hAnsi="Times New Roman" w:cs="Times New Roman"/>
-          <w:b/>
-          <w:bCs/>
-          <w:sz w:val="28"/>
-          <w:szCs w:val="28"/>
-        </w:rPr>
-      </w:pPr>
-      <w:r>
-        <w:rPr>
-          <w:rFonts w:ascii="Times New Roman" w:hAnsi="Times New Roman" w:cs="Times New Roman"/>
-          <w:b/>
-          <w:bCs/>
-          <w:sz w:val="28"/>
-          <w:szCs w:val="28"/>
-        </w:rPr>
+        <w:pStyle w:val="ListParagraph"/>
+        <w:ind w:left="1080"/>
+        <w:rPr>
+          <w:rFonts w:ascii="Times New Roman" w:hAnsi="Times New Roman" w:cs="Times New Roman"/>
+          <w:b/>
+          <w:bCs/>
+          <w:sz w:val="28"/>
+          <w:szCs w:val="28"/>
+        </w:rPr>
+      </w:pPr>
+      <w:r>
+        <w:rPr>
+          <w:rFonts w:ascii="Times New Roman" w:hAnsi="Times New Roman" w:cs="Times New Roman"/>
+          <w:b/>
+          <w:bCs/>
+          <w:sz w:val="28"/>
+          <w:szCs w:val="28"/>
+        </w:rPr>
+        <w:lastRenderedPageBreak/>
         <w:drawing>
-          <wp:inline distT="0" distB="0" distL="0" distR="0" wp14:anchorId="1698F154" wp14:editId="1CECCD3E">
-            <wp:extent cx="5739461" cy="1324364"/>
-            <wp:effectExtent l="0" t="0" r="0" b="9525"/>
-            <wp:docPr id="7" name="Picture 7"/>
+          <wp:inline distT="0" distB="0" distL="0" distR="0" wp14:anchorId="5057EA9D" wp14:editId="57D066B2">
+            <wp:extent cx="5737135" cy="6106601"/>
+            <wp:effectExtent l="0" t="0" r="0" b="8890"/>
+            <wp:docPr id="18" name="Picture 18"/>
             <wp:cNvGraphicFramePr>
               <a:graphicFrameLocks xmlns:a="http://schemas.openxmlformats.org/drawingml/2006/main" noChangeAspect="1"/>
             </wp:cNvGraphicFramePr>
@@ -1538,7 +1536,7 @@
                   <pic:spPr>
                     <a:xfrm>
                       <a:off x="0" y="0"/>
-                      <a:ext cx="5771215" cy="1331691"/>
+                      <a:ext cx="5741451" cy="6111195"/>
                     </a:xfrm>
                     <a:prstGeom prst="rect">
                       <a:avLst/>
@@ -1553,6 +1551,11 @@
     </w:p>
     <w:p>
       <w:pPr>
+        <w:pStyle w:val="ListParagraph"/>
+        <w:numPr>
+          <w:ilvl w:val="0"/>
+          <w:numId w:val="7"/>
+        </w:numPr>
         <w:ind w:left="360" w:firstLine="720"/>
         <w:rPr>
           <w:rFonts w:ascii="Times New Roman" w:hAnsi="Times New Roman" w:cs="Times New Roman"/>
@@ -1562,32 +1565,82 @@
           <w:szCs w:val="28"/>
         </w:rPr>
       </w:pPr>
-    </w:p>
-    <w:p>
-      <w:pPr>
-        <w:ind w:left="360" w:firstLine="720"/>
-        <w:rPr>
-          <w:rFonts w:ascii="Times New Roman" w:hAnsi="Times New Roman" w:cs="Times New Roman"/>
-          <w:b/>
-          <w:bCs/>
-          <w:sz w:val="28"/>
-          <w:szCs w:val="28"/>
-        </w:rPr>
-      </w:pPr>
-      <w:r>
-        <w:rPr>
-          <w:rFonts w:ascii="Times New Roman" w:hAnsi="Times New Roman" w:cs="Times New Roman"/>
-          <w:b/>
-          <w:bCs/>
-          <w:sz w:val="28"/>
-          <w:szCs w:val="28"/>
+      <w:r>
+        <w:rPr>
+          <w:rFonts w:ascii="Times New Roman" w:hAnsi="Times New Roman" w:cs="Times New Roman"/>
+          <w:sz w:val="28"/>
+          <w:szCs w:val="28"/>
+        </w:rPr>
+        <w:t xml:space="preserve">Опублікуємо docker image на </w:t>
+      </w:r>
+      <w:r>
+        <w:rPr>
+          <w:rFonts w:ascii="Times New Roman" w:hAnsi="Times New Roman" w:cs="Times New Roman"/>
+          <w:sz w:val="28"/>
+          <w:szCs w:val="28"/>
+        </w:rPr>
+        <w:t>«</w:t>
+      </w:r>
+      <w:r>
+        <w:rPr>
+          <w:rFonts w:ascii="Times New Roman" w:hAnsi="Times New Roman" w:cs="Times New Roman"/>
+          <w:sz w:val="28"/>
+          <w:szCs w:val="28"/>
+        </w:rPr>
+        <w:t>DockerHub</w:t>
+      </w:r>
+      <w:r>
+        <w:rPr>
+          <w:rFonts w:ascii="Times New Roman" w:hAnsi="Times New Roman" w:cs="Times New Roman"/>
+          <w:sz w:val="28"/>
+          <w:szCs w:val="28"/>
+        </w:rPr>
+        <w:t>»</w:t>
+      </w:r>
+      <w:r>
+        <w:rPr>
+          <w:rFonts w:ascii="Times New Roman" w:hAnsi="Times New Roman" w:cs="Times New Roman"/>
+          <w:sz w:val="28"/>
+          <w:szCs w:val="28"/>
+        </w:rPr>
+        <w:t>:</w:t>
+      </w:r>
+    </w:p>
+    <w:p>
+      <w:pPr>
+        <w:pStyle w:val="ListParagraph"/>
+        <w:ind w:left="1080"/>
+        <w:rPr>
+          <w:rFonts w:ascii="Times New Roman" w:hAnsi="Times New Roman" w:cs="Times New Roman"/>
+          <w:b/>
+          <w:bCs/>
+          <w:sz w:val="28"/>
+          <w:szCs w:val="28"/>
+        </w:rPr>
+      </w:pPr>
+    </w:p>
+    <w:p>
+      <w:pPr>
+        <w:pStyle w:val="ListParagraph"/>
+        <w:ind w:left="1080"/>
+        <w:rPr>
+          <w:rFonts w:ascii="Times New Roman" w:hAnsi="Times New Roman" w:cs="Times New Roman"/>
+          <w:b/>
+          <w:bCs/>
+          <w:sz w:val="28"/>
+          <w:szCs w:val="28"/>
+        </w:rPr>
+      </w:pPr>
+      <w:r>
+        <w:rPr>
+          <w:noProof/>
         </w:rPr>
         <w:lastRenderedPageBreak/>
         <w:drawing>
-          <wp:inline distT="0" distB="0" distL="0" distR="0" wp14:anchorId="59B4C680" wp14:editId="62D91B78">
-            <wp:extent cx="5361001" cy="7902421"/>
-            <wp:effectExtent l="0" t="0" r="0" b="3810"/>
-            <wp:docPr id="8" name="Picture 8"/>
+          <wp:inline distT="0" distB="0" distL="0" distR="0" wp14:anchorId="6D6DD69E" wp14:editId="29CF543A">
+            <wp:extent cx="5780952" cy="3666667"/>
+            <wp:effectExtent l="0" t="0" r="0" b="0"/>
+            <wp:docPr id="19" name="Picture 19"/>
             <wp:cNvGraphicFramePr>
               <a:graphicFrameLocks xmlns:a="http://schemas.openxmlformats.org/drawingml/2006/main" noChangeAspect="1"/>
             </wp:cNvGraphicFramePr>
@@ -1607,6 +1660,194 @@
                   <pic:spPr>
                     <a:xfrm>
                       <a:off x="0" y="0"/>
+                      <a:ext cx="5780952" cy="3666667"/>
+                    </a:xfrm>
+                    <a:prstGeom prst="rect">
+                      <a:avLst/>
+                    </a:prstGeom>
+                  </pic:spPr>
+                </pic:pic>
+              </a:graphicData>
+            </a:graphic>
+          </wp:inline>
+        </w:drawing>
+      </w:r>
+    </w:p>
+    <w:p>
+      <w:pPr>
+        <w:pStyle w:val="ListParagraph"/>
+        <w:ind w:left="1080"/>
+        <w:rPr>
+          <w:rFonts w:ascii="Times New Roman" w:hAnsi="Times New Roman" w:cs="Times New Roman"/>
+          <w:sz w:val="28"/>
+          <w:szCs w:val="28"/>
+        </w:rPr>
+      </w:pPr>
+      <w:r>
+        <w:rPr>
+          <w:rFonts w:ascii="Times New Roman" w:hAnsi="Times New Roman" w:cs="Times New Roman"/>
+          <w:b/>
+          <w:bCs/>
+          <w:sz w:val="28"/>
+          <w:szCs w:val="28"/>
+        </w:rPr>
+        <w:drawing>
+          <wp:inline distT="0" distB="0" distL="0" distR="0" wp14:anchorId="7F7EA86E" wp14:editId="39108883">
+            <wp:extent cx="5739461" cy="1324364"/>
+            <wp:effectExtent l="0" t="0" r="0" b="9525"/>
+            <wp:docPr id="7" name="Picture 7"/>
+            <wp:cNvGraphicFramePr>
+              <a:graphicFrameLocks xmlns:a="http://schemas.openxmlformats.org/drawingml/2006/main" noChangeAspect="1"/>
+            </wp:cNvGraphicFramePr>
+            <a:graphic xmlns:a="http://schemas.openxmlformats.org/drawingml/2006/main">
+              <a:graphicData uri="http://schemas.openxmlformats.org/drawingml/2006/picture">
+                <pic:pic xmlns:pic="http://schemas.openxmlformats.org/drawingml/2006/picture">
+                  <pic:nvPicPr>
+                    <pic:cNvPr id="1" name=""/>
+                    <pic:cNvPicPr/>
+                  </pic:nvPicPr>
+                  <pic:blipFill>
+                    <a:blip r:embed="rId14"/>
+                    <a:stretch>
+                      <a:fillRect/>
+                    </a:stretch>
+                  </pic:blipFill>
+                  <pic:spPr>
+                    <a:xfrm>
+                      <a:off x="0" y="0"/>
+                      <a:ext cx="5771215" cy="1331691"/>
+                    </a:xfrm>
+                    <a:prstGeom prst="rect">
+                      <a:avLst/>
+                    </a:prstGeom>
+                  </pic:spPr>
+                </pic:pic>
+              </a:graphicData>
+            </a:graphic>
+          </wp:inline>
+        </w:drawing>
+      </w:r>
+      <w:r>
+        <w:rPr>
+          <w:rFonts w:ascii="Times New Roman" w:hAnsi="Times New Roman" w:cs="Times New Roman"/>
+          <w:b/>
+          <w:bCs/>
+          <w:sz w:val="28"/>
+          <w:szCs w:val="28"/>
+        </w:rPr>
+        <w:br/>
+      </w:r>
+      <w:r>
+        <w:rPr>
+          <w:rFonts w:ascii="Times New Roman" w:hAnsi="Times New Roman" w:cs="Times New Roman"/>
+          <w:sz w:val="28"/>
+          <w:szCs w:val="28"/>
+        </w:rPr>
+        <w:t>Але, так як цього варіанту немає, розглянемо через AWS.</w:t>
+      </w:r>
+    </w:p>
+    <w:p>
+      <w:pPr>
+        <w:pStyle w:val="ListParagraph"/>
+        <w:numPr>
+          <w:ilvl w:val="0"/>
+          <w:numId w:val="7"/>
+        </w:numPr>
+        <w:ind w:left="360" w:firstLine="720"/>
+        <w:rPr>
+          <w:rFonts w:ascii="Times New Roman" w:hAnsi="Times New Roman" w:cs="Times New Roman"/>
+          <w:b/>
+          <w:bCs/>
+          <w:sz w:val="28"/>
+          <w:szCs w:val="28"/>
+        </w:rPr>
+      </w:pPr>
+      <w:r>
+        <w:rPr>
+          <w:rFonts w:ascii="Times New Roman" w:hAnsi="Times New Roman" w:cs="Times New Roman"/>
+          <w:sz w:val="28"/>
+          <w:szCs w:val="28"/>
+        </w:rPr>
+        <w:t xml:space="preserve">Створимо публічний репозиторій використовуючи </w:t>
+      </w:r>
+      <w:r>
+        <w:rPr>
+          <w:rFonts w:ascii="Times New Roman" w:hAnsi="Times New Roman" w:cs="Times New Roman"/>
+          <w:sz w:val="28"/>
+          <w:szCs w:val="28"/>
+        </w:rPr>
+        <w:t>«</w:t>
+      </w:r>
+      <w:r>
+        <w:rPr>
+          <w:rFonts w:ascii="Times New Roman" w:hAnsi="Times New Roman" w:cs="Times New Roman"/>
+          <w:sz w:val="28"/>
+          <w:szCs w:val="28"/>
+        </w:rPr>
+        <w:t>Amazon Elastic Container Registry</w:t>
+      </w:r>
+      <w:r>
+        <w:rPr>
+          <w:rFonts w:ascii="Times New Roman" w:hAnsi="Times New Roman" w:cs="Times New Roman"/>
+          <w:sz w:val="28"/>
+          <w:szCs w:val="28"/>
+        </w:rPr>
+        <w:t>»</w:t>
+      </w:r>
+      <w:r>
+        <w:rPr>
+          <w:rFonts w:ascii="Times New Roman" w:hAnsi="Times New Roman" w:cs="Times New Roman"/>
+          <w:sz w:val="28"/>
+          <w:szCs w:val="28"/>
+        </w:rPr>
+        <w:t>:</w:t>
+      </w:r>
+    </w:p>
+    <w:p>
+      <w:pPr>
+        <w:pStyle w:val="ListParagraph"/>
+        <w:ind w:left="1080"/>
+        <w:rPr>
+          <w:rFonts w:ascii="Times New Roman" w:hAnsi="Times New Roman" w:cs="Times New Roman"/>
+          <w:b/>
+          <w:bCs/>
+          <w:sz w:val="28"/>
+          <w:szCs w:val="28"/>
+        </w:rPr>
+      </w:pPr>
+      <w:r>
+        <w:rPr>
+          <w:rFonts w:ascii="Times New Roman" w:hAnsi="Times New Roman" w:cs="Times New Roman"/>
+          <w:b/>
+          <w:bCs/>
+          <w:sz w:val="28"/>
+          <w:szCs w:val="28"/>
+        </w:rPr>
+        <w:lastRenderedPageBreak/>
+        <w:drawing>
+          <wp:inline distT="0" distB="0" distL="0" distR="0" wp14:anchorId="11DE5B9A" wp14:editId="1A6CEE8D">
+            <wp:extent cx="5361001" cy="7902421"/>
+            <wp:effectExtent l="0" t="0" r="0" b="3810"/>
+            <wp:docPr id="8" name="Picture 8"/>
+            <wp:cNvGraphicFramePr>
+              <a:graphicFrameLocks xmlns:a="http://schemas.openxmlformats.org/drawingml/2006/main" noChangeAspect="1"/>
+            </wp:cNvGraphicFramePr>
+            <a:graphic xmlns:a="http://schemas.openxmlformats.org/drawingml/2006/main">
+              <a:graphicData uri="http://schemas.openxmlformats.org/drawingml/2006/picture">
+                <pic:pic xmlns:pic="http://schemas.openxmlformats.org/drawingml/2006/picture">
+                  <pic:nvPicPr>
+                    <pic:cNvPr id="1" name=""/>
+                    <pic:cNvPicPr/>
+                  </pic:nvPicPr>
+                  <pic:blipFill>
+                    <a:blip r:embed="rId15"/>
+                    <a:stretch>
+                      <a:fillRect/>
+                    </a:stretch>
+                  </pic:blipFill>
+                  <pic:spPr>
+                    <a:xfrm>
+                      <a:off x="0" y="0"/>
                       <a:ext cx="5373238" cy="7920459"/>
                     </a:xfrm>
                     <a:prstGeom prst="rect">
@@ -1622,6 +1863,11 @@
     </w:p>
     <w:p>
       <w:pPr>
+        <w:pStyle w:val="ListParagraph"/>
+        <w:numPr>
+          <w:ilvl w:val="0"/>
+          <w:numId w:val="7"/>
+        </w:numPr>
         <w:ind w:left="360" w:firstLine="720"/>
         <w:rPr>
           <w:rFonts w:ascii="Times New Roman" w:hAnsi="Times New Roman" w:cs="Times New Roman"/>
@@ -1631,9 +1877,124 @@
           <w:szCs w:val="28"/>
         </w:rPr>
       </w:pPr>
-    </w:p>
-    <w:p>
-      <w:pPr>
+      <w:r>
+        <w:rPr>
+          <w:rFonts w:ascii="Times New Roman" w:hAnsi="Times New Roman" w:cs="Times New Roman"/>
+          <w:sz w:val="28"/>
+          <w:szCs w:val="28"/>
+        </w:rPr>
+        <w:t xml:space="preserve">Встановимо </w:t>
+      </w:r>
+      <w:r>
+        <w:rPr>
+          <w:rFonts w:ascii="Times New Roman" w:hAnsi="Times New Roman" w:cs="Times New Roman"/>
+          <w:sz w:val="28"/>
+          <w:szCs w:val="28"/>
+        </w:rPr>
+        <w:t xml:space="preserve">і налаштуємо </w:t>
+      </w:r>
+      <w:r>
+        <w:rPr>
+          <w:rFonts w:ascii="Times New Roman" w:hAnsi="Times New Roman" w:cs="Times New Roman"/>
+          <w:b/>
+          <w:bCs/>
+          <w:sz w:val="28"/>
+          <w:szCs w:val="28"/>
+        </w:rPr>
+        <w:t>AWSCLI</w:t>
+      </w:r>
+      <w:r>
+        <w:rPr>
+          <w:rFonts w:ascii="Times New Roman" w:hAnsi="Times New Roman" w:cs="Times New Roman"/>
+          <w:b/>
+          <w:bCs/>
+          <w:sz w:val="28"/>
+          <w:szCs w:val="28"/>
+        </w:rPr>
+        <w:t xml:space="preserve"> </w:t>
+      </w:r>
+      <w:r>
+        <w:rPr>
+          <w:rFonts w:ascii="Times New Roman" w:hAnsi="Times New Roman" w:cs="Times New Roman"/>
+          <w:sz w:val="28"/>
+          <w:szCs w:val="28"/>
+        </w:rPr>
+        <w:t>для роботи з AWS</w:t>
+      </w:r>
+      <w:r>
+        <w:rPr>
+          <w:rFonts w:ascii="Times New Roman" w:hAnsi="Times New Roman" w:cs="Times New Roman"/>
+          <w:sz w:val="28"/>
+          <w:szCs w:val="28"/>
+        </w:rPr>
+        <w:t>:</w:t>
+      </w:r>
+    </w:p>
+    <w:p>
+      <w:pPr>
+        <w:pStyle w:val="ListParagraph"/>
+        <w:ind w:left="1080"/>
+        <w:rPr>
+          <w:rFonts w:ascii="Times New Roman" w:hAnsi="Times New Roman" w:cs="Times New Roman"/>
+          <w:b/>
+          <w:bCs/>
+          <w:sz w:val="28"/>
+          <w:szCs w:val="28"/>
+        </w:rPr>
+      </w:pPr>
+      <w:r>
+        <w:rPr>
+          <w:rFonts w:ascii="Times New Roman" w:hAnsi="Times New Roman" w:cs="Times New Roman"/>
+          <w:b/>
+          <w:bCs/>
+          <w:sz w:val="28"/>
+          <w:szCs w:val="28"/>
+        </w:rPr>
+        <w:lastRenderedPageBreak/>
+        <w:drawing>
+          <wp:inline distT="0" distB="0" distL="0" distR="0" wp14:anchorId="349458E5" wp14:editId="6DAA3072">
+            <wp:extent cx="5640375" cy="4238625"/>
+            <wp:effectExtent l="0" t="0" r="0" b="0"/>
+            <wp:docPr id="20" name="Picture 20"/>
+            <wp:cNvGraphicFramePr>
+              <a:graphicFrameLocks xmlns:a="http://schemas.openxmlformats.org/drawingml/2006/main" noChangeAspect="1"/>
+            </wp:cNvGraphicFramePr>
+            <a:graphic xmlns:a="http://schemas.openxmlformats.org/drawingml/2006/main">
+              <a:graphicData uri="http://schemas.openxmlformats.org/drawingml/2006/picture">
+                <pic:pic xmlns:pic="http://schemas.openxmlformats.org/drawingml/2006/picture">
+                  <pic:nvPicPr>
+                    <pic:cNvPr id="1" name=""/>
+                    <pic:cNvPicPr/>
+                  </pic:nvPicPr>
+                  <pic:blipFill>
+                    <a:blip r:embed="rId16"/>
+                    <a:stretch>
+                      <a:fillRect/>
+                    </a:stretch>
+                  </pic:blipFill>
+                  <pic:spPr>
+                    <a:xfrm>
+                      <a:off x="0" y="0"/>
+                      <a:ext cx="5642404" cy="4240150"/>
+                    </a:xfrm>
+                    <a:prstGeom prst="rect">
+                      <a:avLst/>
+                    </a:prstGeom>
+                  </pic:spPr>
+                </pic:pic>
+              </a:graphicData>
+            </a:graphic>
+          </wp:inline>
+        </w:drawing>
+      </w:r>
+    </w:p>
+    <w:p>
+      <w:pPr>
+        <w:pStyle w:val="ListParagraph"/>
+        <w:numPr>
+          <w:ilvl w:val="0"/>
+          <w:numId w:val="7"/>
+        </w:numPr>
         <w:ind w:left="360" w:firstLine="720"/>
         <w:rPr>
           <w:rFonts w:ascii="Times New Roman" w:hAnsi="Times New Roman" w:cs="Times New Roman"/>
@@ -1641,6 +2002,1663 @@
           <w:bCs/>
           <w:sz w:val="28"/>
           <w:szCs w:val="28"/>
+        </w:rPr>
+      </w:pPr>
+      <w:r>
+        <w:rPr>
+          <w:rFonts w:ascii="Times New Roman" w:hAnsi="Times New Roman" w:cs="Times New Roman"/>
+          <w:sz w:val="28"/>
+          <w:szCs w:val="28"/>
+        </w:rPr>
+        <w:t xml:space="preserve">Створимо юзера для роботи з </w:t>
+      </w:r>
+      <w:r>
+        <w:rPr>
+          <w:rFonts w:ascii="Times New Roman" w:hAnsi="Times New Roman" w:cs="Times New Roman"/>
+          <w:sz w:val="28"/>
+          <w:szCs w:val="28"/>
+        </w:rPr>
+        <w:t>«</w:t>
+      </w:r>
+      <w:r>
+        <w:rPr>
+          <w:rFonts w:ascii="Times New Roman" w:hAnsi="Times New Roman" w:cs="Times New Roman"/>
+          <w:sz w:val="28"/>
+          <w:szCs w:val="28"/>
+        </w:rPr>
+        <w:t>Amazon Elastic Container Registry</w:t>
+      </w:r>
+      <w:r>
+        <w:rPr>
+          <w:rFonts w:ascii="Times New Roman" w:hAnsi="Times New Roman" w:cs="Times New Roman"/>
+          <w:sz w:val="28"/>
+          <w:szCs w:val="28"/>
+        </w:rPr>
+        <w:t>»</w:t>
+      </w:r>
+      <w:r>
+        <w:rPr>
+          <w:rFonts w:ascii="Times New Roman" w:hAnsi="Times New Roman" w:cs="Times New Roman"/>
+          <w:sz w:val="28"/>
+          <w:szCs w:val="28"/>
+        </w:rPr>
+        <w:t>:</w:t>
+      </w:r>
+    </w:p>
+    <w:p>
+      <w:pPr>
+        <w:pStyle w:val="ListParagraph"/>
+        <w:ind w:left="1080"/>
+        <w:rPr>
+          <w:rFonts w:ascii="Times New Roman" w:hAnsi="Times New Roman" w:cs="Times New Roman"/>
+          <w:b/>
+          <w:bCs/>
+          <w:sz w:val="28"/>
+          <w:szCs w:val="28"/>
+        </w:rPr>
+      </w:pPr>
+      <w:r>
+        <w:rPr>
+          <w:rFonts w:ascii="Times New Roman" w:hAnsi="Times New Roman" w:cs="Times New Roman"/>
+          <w:b/>
+          <w:bCs/>
+          <w:sz w:val="28"/>
+          <w:szCs w:val="28"/>
+        </w:rPr>
+        <w:drawing>
+          <wp:inline distT="0" distB="0" distL="0" distR="0" wp14:anchorId="37F3216F" wp14:editId="05567831">
+            <wp:extent cx="5723559" cy="2926310"/>
+            <wp:effectExtent l="0" t="0" r="0" b="7620"/>
+            <wp:docPr id="9" name="Picture 9"/>
+            <wp:cNvGraphicFramePr>
+              <a:graphicFrameLocks xmlns:a="http://schemas.openxmlformats.org/drawingml/2006/main" noChangeAspect="1"/>
+            </wp:cNvGraphicFramePr>
+            <a:graphic xmlns:a="http://schemas.openxmlformats.org/drawingml/2006/main">
+              <a:graphicData uri="http://schemas.openxmlformats.org/drawingml/2006/picture">
+                <pic:pic xmlns:pic="http://schemas.openxmlformats.org/drawingml/2006/picture">
+                  <pic:nvPicPr>
+                    <pic:cNvPr id="1" name=""/>
+                    <pic:cNvPicPr/>
+                  </pic:nvPicPr>
+                  <pic:blipFill>
+                    <a:blip r:embed="rId17"/>
+                    <a:stretch>
+                      <a:fillRect/>
+                    </a:stretch>
+                  </pic:blipFill>
+                  <pic:spPr>
+                    <a:xfrm>
+                      <a:off x="0" y="0"/>
+                      <a:ext cx="5728234" cy="2928700"/>
+                    </a:xfrm>
+                    <a:prstGeom prst="rect">
+                      <a:avLst/>
+                    </a:prstGeom>
+                  </pic:spPr>
+                </pic:pic>
+              </a:graphicData>
+            </a:graphic>
+          </wp:inline>
+        </w:drawing>
+      </w:r>
+    </w:p>
+    <w:p>
+      <w:pPr>
+        <w:pStyle w:val="ListParagraph"/>
+        <w:ind w:left="1080"/>
+        <w:rPr>
+          <w:rFonts w:ascii="Times New Roman" w:hAnsi="Times New Roman" w:cs="Times New Roman"/>
+          <w:b/>
+          <w:bCs/>
+          <w:sz w:val="28"/>
+          <w:szCs w:val="28"/>
+        </w:rPr>
+      </w:pPr>
+      <w:r>
+        <w:rPr>
+          <w:rFonts w:ascii="Times New Roman" w:hAnsi="Times New Roman" w:cs="Times New Roman"/>
+          <w:b/>
+          <w:bCs/>
+          <w:sz w:val="28"/>
+          <w:szCs w:val="28"/>
+        </w:rPr>
+        <w:lastRenderedPageBreak/>
+        <w:drawing>
+          <wp:inline distT="0" distB="0" distL="0" distR="0" wp14:anchorId="7A5236C6" wp14:editId="3F0C4BA2">
+            <wp:extent cx="5461166" cy="2395587"/>
+            <wp:effectExtent l="0" t="0" r="6350" b="5080"/>
+            <wp:docPr id="10" name="Picture 10"/>
+            <wp:cNvGraphicFramePr>
+              <a:graphicFrameLocks xmlns:a="http://schemas.openxmlformats.org/drawingml/2006/main" noChangeAspect="1"/>
+            </wp:cNvGraphicFramePr>
+            <a:graphic xmlns:a="http://schemas.openxmlformats.org/drawingml/2006/main">
+              <a:graphicData uri="http://schemas.openxmlformats.org/drawingml/2006/picture">
+                <pic:pic xmlns:pic="http://schemas.openxmlformats.org/drawingml/2006/picture">
+                  <pic:nvPicPr>
+                    <pic:cNvPr id="1" name=""/>
+                    <pic:cNvPicPr/>
+                  </pic:nvPicPr>
+                  <pic:blipFill>
+                    <a:blip r:embed="rId18"/>
+                    <a:stretch>
+                      <a:fillRect/>
+                    </a:stretch>
+                  </pic:blipFill>
+                  <pic:spPr>
+                    <a:xfrm>
+                      <a:off x="0" y="0"/>
+                      <a:ext cx="5468002" cy="2398585"/>
+                    </a:xfrm>
+                    <a:prstGeom prst="rect">
+                      <a:avLst/>
+                    </a:prstGeom>
+                  </pic:spPr>
+                </pic:pic>
+              </a:graphicData>
+            </a:graphic>
+          </wp:inline>
+        </w:drawing>
+      </w:r>
+    </w:p>
+    <w:p>
+      <w:pPr>
+        <w:pStyle w:val="ListParagraph"/>
+        <w:ind w:left="1080"/>
+        <w:rPr>
+          <w:rFonts w:ascii="Times New Roman" w:hAnsi="Times New Roman" w:cs="Times New Roman"/>
+          <w:b/>
+          <w:bCs/>
+          <w:sz w:val="28"/>
+          <w:szCs w:val="28"/>
+        </w:rPr>
+      </w:pPr>
+      <w:r>
+        <w:rPr>
+          <w:rFonts w:ascii="Times New Roman" w:hAnsi="Times New Roman" w:cs="Times New Roman"/>
+          <w:b/>
+          <w:bCs/>
+          <w:sz w:val="28"/>
+          <w:szCs w:val="28"/>
+        </w:rPr>
+        <w:drawing>
+          <wp:inline distT="0" distB="0" distL="0" distR="0" wp14:anchorId="600DFDA3" wp14:editId="13C8511A">
+            <wp:extent cx="5516825" cy="3739908"/>
+            <wp:effectExtent l="0" t="0" r="8255" b="0"/>
+            <wp:docPr id="11" name="Picture 11"/>
+            <wp:cNvGraphicFramePr>
+              <a:graphicFrameLocks xmlns:a="http://schemas.openxmlformats.org/drawingml/2006/main" noChangeAspect="1"/>
+            </wp:cNvGraphicFramePr>
+            <a:graphic xmlns:a="http://schemas.openxmlformats.org/drawingml/2006/main">
+              <a:graphicData uri="http://schemas.openxmlformats.org/drawingml/2006/picture">
+                <pic:pic xmlns:pic="http://schemas.openxmlformats.org/drawingml/2006/picture">
+                  <pic:nvPicPr>
+                    <pic:cNvPr id="1" name=""/>
+                    <pic:cNvPicPr/>
+                  </pic:nvPicPr>
+                  <pic:blipFill>
+                    <a:blip r:embed="rId19"/>
+                    <a:stretch>
+                      <a:fillRect/>
+                    </a:stretch>
+                  </pic:blipFill>
+                  <pic:spPr>
+                    <a:xfrm>
+                      <a:off x="0" y="0"/>
+                      <a:ext cx="5524964" cy="3745426"/>
+                    </a:xfrm>
+                    <a:prstGeom prst="rect">
+                      <a:avLst/>
+                    </a:prstGeom>
+                  </pic:spPr>
+                </pic:pic>
+              </a:graphicData>
+            </a:graphic>
+          </wp:inline>
+        </w:drawing>
+      </w:r>
+    </w:p>
+    <w:p>
+      <w:pPr>
+        <w:pStyle w:val="ListParagraph"/>
+        <w:ind w:left="1080"/>
+        <w:rPr>
+          <w:rFonts w:ascii="Times New Roman" w:hAnsi="Times New Roman" w:cs="Times New Roman"/>
+          <w:b/>
+          <w:bCs/>
+          <w:sz w:val="28"/>
+          <w:szCs w:val="28"/>
+        </w:rPr>
+      </w:pPr>
+      <w:r>
+        <w:rPr>
+          <w:rFonts w:ascii="Times New Roman" w:hAnsi="Times New Roman" w:cs="Times New Roman"/>
+          <w:b/>
+          <w:bCs/>
+          <w:sz w:val="28"/>
+          <w:szCs w:val="28"/>
+        </w:rPr>
+        <w:drawing>
+          <wp:inline distT="0" distB="0" distL="0" distR="0" wp14:anchorId="66F9A8B1" wp14:editId="12C97807">
+            <wp:extent cx="5715608" cy="2329714"/>
+            <wp:effectExtent l="0" t="0" r="0" b="0"/>
+            <wp:docPr id="12" name="Picture 12"/>
+            <wp:cNvGraphicFramePr>
+              <a:graphicFrameLocks xmlns:a="http://schemas.openxmlformats.org/drawingml/2006/main" noChangeAspect="1"/>
+            </wp:cNvGraphicFramePr>
+            <a:graphic xmlns:a="http://schemas.openxmlformats.org/drawingml/2006/main">
+              <a:graphicData uri="http://schemas.openxmlformats.org/drawingml/2006/picture">
+                <pic:pic xmlns:pic="http://schemas.openxmlformats.org/drawingml/2006/picture">
+                  <pic:nvPicPr>
+                    <pic:cNvPr id="1" name=""/>
+                    <pic:cNvPicPr/>
+                  </pic:nvPicPr>
+                  <pic:blipFill>
+                    <a:blip r:embed="rId20"/>
+                    <a:stretch>
+                      <a:fillRect/>
+                    </a:stretch>
+                  </pic:blipFill>
+                  <pic:spPr>
+                    <a:xfrm>
+                      <a:off x="0" y="0"/>
+                      <a:ext cx="5722160" cy="2332385"/>
+                    </a:xfrm>
+                    <a:prstGeom prst="rect">
+                      <a:avLst/>
+                    </a:prstGeom>
+                  </pic:spPr>
+                </pic:pic>
+              </a:graphicData>
+            </a:graphic>
+          </wp:inline>
+        </w:drawing>
+      </w:r>
+    </w:p>
+    <w:p>
+      <w:pPr>
+        <w:pStyle w:val="ListParagraph"/>
+        <w:numPr>
+          <w:ilvl w:val="0"/>
+          <w:numId w:val="7"/>
+        </w:numPr>
+        <w:ind w:left="360" w:firstLine="720"/>
+        <w:rPr>
+          <w:rFonts w:ascii="Times New Roman" w:hAnsi="Times New Roman" w:cs="Times New Roman"/>
+          <w:b/>
+          <w:bCs/>
+          <w:sz w:val="28"/>
+          <w:szCs w:val="28"/>
+        </w:rPr>
+      </w:pPr>
+      <w:r>
+        <w:rPr>
+          <w:rFonts w:ascii="Times New Roman" w:hAnsi="Times New Roman" w:cs="Times New Roman"/>
+          <w:b/>
+          <w:bCs/>
+          <w:sz w:val="28"/>
+          <w:szCs w:val="28"/>
+        </w:rPr>
+        <w:t xml:space="preserve"> </w:t>
+      </w:r>
+      <w:r>
+        <w:rPr>
+          <w:rFonts w:ascii="Times New Roman" w:hAnsi="Times New Roman" w:cs="Times New Roman"/>
+          <w:sz w:val="28"/>
+          <w:szCs w:val="28"/>
+        </w:rPr>
+        <w:t xml:space="preserve">Модифікуємо створеного юзера, </w:t>
+      </w:r>
+      <w:r>
+        <w:rPr>
+          <w:rFonts w:ascii="Times New Roman" w:hAnsi="Times New Roman" w:cs="Times New Roman"/>
+          <w:sz w:val="28"/>
+          <w:szCs w:val="28"/>
+        </w:rPr>
+        <w:t>додаймо</w:t>
+      </w:r>
+      <w:r>
+        <w:rPr>
+          <w:rFonts w:ascii="Times New Roman" w:hAnsi="Times New Roman" w:cs="Times New Roman"/>
+          <w:sz w:val="28"/>
+          <w:szCs w:val="28"/>
+        </w:rPr>
+        <w:t xml:space="preserve"> додаткові </w:t>
+      </w:r>
+      <w:r>
+        <w:rPr>
+          <w:rFonts w:ascii="Times New Roman" w:hAnsi="Times New Roman" w:cs="Times New Roman"/>
+          <w:sz w:val="28"/>
+          <w:szCs w:val="28"/>
+        </w:rPr>
+        <w:t>політики безпеки</w:t>
+      </w:r>
+      <w:r>
+        <w:rPr>
+          <w:rFonts w:ascii="Times New Roman" w:hAnsi="Times New Roman" w:cs="Times New Roman"/>
+          <w:sz w:val="28"/>
+          <w:szCs w:val="28"/>
+        </w:rPr>
+        <w:t>:</w:t>
+      </w:r>
+    </w:p>
+    <w:p>
+      <w:pPr>
+        <w:pStyle w:val="ListParagraph"/>
+        <w:ind w:left="1080"/>
+        <w:rPr>
+          <w:rFonts w:ascii="Times New Roman" w:hAnsi="Times New Roman" w:cs="Times New Roman"/>
+          <w:b/>
+          <w:bCs/>
+          <w:sz w:val="28"/>
+          <w:szCs w:val="28"/>
+        </w:rPr>
+      </w:pPr>
+      <w:r>
+        <w:rPr>
+          <w:rFonts w:ascii="Times New Roman" w:hAnsi="Times New Roman" w:cs="Times New Roman"/>
+          <w:b/>
+          <w:bCs/>
+          <w:sz w:val="28"/>
+          <w:szCs w:val="28"/>
+        </w:rPr>
+        <w:lastRenderedPageBreak/>
+        <w:drawing>
+          <wp:inline distT="0" distB="0" distL="0" distR="0" wp14:anchorId="303C2285" wp14:editId="67732A8A">
+            <wp:extent cx="5683885" cy="3847185"/>
+            <wp:effectExtent l="0" t="0" r="0" b="1270"/>
+            <wp:docPr id="22" name="Picture 22"/>
+            <wp:cNvGraphicFramePr>
+              <a:graphicFrameLocks xmlns:a="http://schemas.openxmlformats.org/drawingml/2006/main" noChangeAspect="1"/>
+            </wp:cNvGraphicFramePr>
+            <a:graphic xmlns:a="http://schemas.openxmlformats.org/drawingml/2006/main">
+              <a:graphicData uri="http://schemas.openxmlformats.org/drawingml/2006/picture">
+                <pic:pic xmlns:pic="http://schemas.openxmlformats.org/drawingml/2006/picture">
+                  <pic:nvPicPr>
+                    <pic:cNvPr id="1" name=""/>
+                    <pic:cNvPicPr/>
+                  </pic:nvPicPr>
+                  <pic:blipFill>
+                    <a:blip r:embed="rId21"/>
+                    <a:stretch>
+                      <a:fillRect/>
+                    </a:stretch>
+                  </pic:blipFill>
+                  <pic:spPr>
+                    <a:xfrm>
+                      <a:off x="0" y="0"/>
+                      <a:ext cx="5692592" cy="3853079"/>
+                    </a:xfrm>
+                    <a:prstGeom prst="rect">
+                      <a:avLst/>
+                    </a:prstGeom>
+                  </pic:spPr>
+                </pic:pic>
+              </a:graphicData>
+            </a:graphic>
+          </wp:inline>
+        </w:drawing>
+      </w:r>
+    </w:p>
+    <w:p>
+      <w:pPr>
+        <w:pStyle w:val="ListParagraph"/>
+        <w:numPr>
+          <w:ilvl w:val="0"/>
+          <w:numId w:val="7"/>
+        </w:numPr>
+        <w:ind w:left="360" w:firstLine="720"/>
+        <w:rPr>
+          <w:rFonts w:ascii="Times New Roman" w:hAnsi="Times New Roman" w:cs="Times New Roman"/>
+          <w:b/>
+          <w:bCs/>
+          <w:sz w:val="28"/>
+          <w:szCs w:val="28"/>
+        </w:rPr>
+      </w:pPr>
+      <w:r>
+        <w:rPr>
+          <w:rFonts w:ascii="Times New Roman" w:hAnsi="Times New Roman" w:cs="Times New Roman"/>
+          <w:sz w:val="28"/>
+          <w:szCs w:val="28"/>
+        </w:rPr>
+        <w:t xml:space="preserve"> Логінемося в AWS ECR використовуючи AWSCLI, </w:t>
+      </w:r>
+      <w:r>
+        <w:rPr>
+          <w:rFonts w:ascii="Times New Roman" w:hAnsi="Times New Roman" w:cs="Times New Roman"/>
+          <w:sz w:val="28"/>
+          <w:szCs w:val="28"/>
+        </w:rPr>
+        <w:t>пушимо докер образ:</w:t>
+      </w:r>
+    </w:p>
+    <w:p>
+      <w:pPr>
+        <w:pStyle w:val="ListParagraph"/>
+        <w:ind w:left="1080"/>
+        <w:rPr>
+          <w:rFonts w:ascii="Times New Roman" w:hAnsi="Times New Roman" w:cs="Times New Roman"/>
+          <w:b/>
+          <w:bCs/>
+          <w:sz w:val="28"/>
+          <w:szCs w:val="28"/>
+        </w:rPr>
+      </w:pPr>
+      <w:r>
+        <w:rPr>
+          <w:rFonts w:ascii="Times New Roman" w:hAnsi="Times New Roman" w:cs="Times New Roman"/>
+          <w:b/>
+          <w:bCs/>
+          <w:sz w:val="28"/>
+          <w:szCs w:val="28"/>
+        </w:rPr>
+        <w:drawing>
+          <wp:inline distT="0" distB="0" distL="0" distR="0" wp14:anchorId="390E76ED" wp14:editId="128F3804">
+            <wp:extent cx="5731510" cy="2644512"/>
+            <wp:effectExtent l="0" t="0" r="2540" b="3810"/>
+            <wp:docPr id="21" name="Picture 21"/>
+            <wp:cNvGraphicFramePr>
+              <a:graphicFrameLocks xmlns:a="http://schemas.openxmlformats.org/drawingml/2006/main" noChangeAspect="1"/>
+            </wp:cNvGraphicFramePr>
+            <a:graphic xmlns:a="http://schemas.openxmlformats.org/drawingml/2006/main">
+              <a:graphicData uri="http://schemas.openxmlformats.org/drawingml/2006/picture">
+                <pic:pic xmlns:pic="http://schemas.openxmlformats.org/drawingml/2006/picture">
+                  <pic:nvPicPr>
+                    <pic:cNvPr id="1" name=""/>
+                    <pic:cNvPicPr/>
+                  </pic:nvPicPr>
+                  <pic:blipFill>
+                    <a:blip r:embed="rId22"/>
+                    <a:stretch>
+                      <a:fillRect/>
+                    </a:stretch>
+                  </pic:blipFill>
+                  <pic:spPr>
+                    <a:xfrm>
+                      <a:off x="0" y="0"/>
+                      <a:ext cx="5743718" cy="2650145"/>
+                    </a:xfrm>
+                    <a:prstGeom prst="rect">
+                      <a:avLst/>
+                    </a:prstGeom>
+                  </pic:spPr>
+                </pic:pic>
+              </a:graphicData>
+            </a:graphic>
+          </wp:inline>
+        </w:drawing>
+      </w:r>
+      <w:r>
+        <w:rPr>
+          <w:rFonts w:ascii="Times New Roman" w:hAnsi="Times New Roman" w:cs="Times New Roman"/>
+          <w:b/>
+          <w:bCs/>
+          <w:sz w:val="28"/>
+          <w:szCs w:val="28"/>
+        </w:rPr>
+        <w:br/>
+      </w:r>
+      <w:r>
+        <w:rPr>
+          <w:rFonts w:ascii="Times New Roman" w:hAnsi="Times New Roman" w:cs="Times New Roman"/>
+          <w:b/>
+          <w:bCs/>
+          <w:sz w:val="28"/>
+          <w:szCs w:val="28"/>
+        </w:rPr>
+        <w:drawing>
+          <wp:inline distT="0" distB="0" distL="0" distR="0" wp14:anchorId="663D4215" wp14:editId="0A34874D">
+            <wp:extent cx="5804060" cy="704850"/>
+            <wp:effectExtent l="0" t="0" r="6350" b="0"/>
+            <wp:docPr id="24" name="Picture 24"/>
+            <wp:cNvGraphicFramePr>
+              <a:graphicFrameLocks xmlns:a="http://schemas.openxmlformats.org/drawingml/2006/main" noChangeAspect="1"/>
+            </wp:cNvGraphicFramePr>
+            <a:graphic xmlns:a="http://schemas.openxmlformats.org/drawingml/2006/main">
+              <a:graphicData uri="http://schemas.openxmlformats.org/drawingml/2006/picture">
+                <pic:pic xmlns:pic="http://schemas.openxmlformats.org/drawingml/2006/picture">
+                  <pic:nvPicPr>
+                    <pic:cNvPr id="1" name=""/>
+                    <pic:cNvPicPr/>
+                  </pic:nvPicPr>
+                  <pic:blipFill>
+                    <a:blip r:embed="rId23"/>
+                    <a:stretch>
+                      <a:fillRect/>
+                    </a:stretch>
+                  </pic:blipFill>
+                  <pic:spPr>
+                    <a:xfrm>
+                      <a:off x="0" y="0"/>
+                      <a:ext cx="5866753" cy="712463"/>
+                    </a:xfrm>
+                    <a:prstGeom prst="rect">
+                      <a:avLst/>
+                    </a:prstGeom>
+                  </pic:spPr>
+                </pic:pic>
+              </a:graphicData>
+            </a:graphic>
+          </wp:inline>
+        </w:drawing>
+      </w:r>
+    </w:p>
+    <w:p>
+      <w:pPr>
+        <w:pStyle w:val="ListParagraph"/>
+        <w:numPr>
+          <w:ilvl w:val="0"/>
+          <w:numId w:val="7"/>
+        </w:numPr>
+        <w:ind w:left="360" w:firstLine="720"/>
+        <w:rPr>
+          <w:rFonts w:ascii="Times New Roman" w:hAnsi="Times New Roman" w:cs="Times New Roman"/>
+          <w:b/>
+          <w:bCs/>
+          <w:sz w:val="28"/>
+          <w:szCs w:val="28"/>
+        </w:rPr>
+      </w:pPr>
+      <w:r>
+        <w:rPr>
+          <w:rFonts w:ascii="Times New Roman" w:hAnsi="Times New Roman" w:cs="Times New Roman"/>
+          <w:sz w:val="28"/>
+          <w:szCs w:val="28"/>
+        </w:rPr>
+        <w:t xml:space="preserve"> Перевіряємо, що образ запушено:</w:t>
+      </w:r>
+    </w:p>
+    <w:p>
+      <w:pPr>
+        <w:pStyle w:val="ListParagraph"/>
+        <w:ind w:left="1080"/>
+        <w:rPr>
+          <w:rFonts w:ascii="Times New Roman" w:hAnsi="Times New Roman" w:cs="Times New Roman"/>
+          <w:b/>
+          <w:bCs/>
+          <w:sz w:val="28"/>
+          <w:szCs w:val="28"/>
+        </w:rPr>
+      </w:pPr>
+      <w:r>
+        <w:rPr>
+          <w:rFonts w:ascii="Times New Roman" w:hAnsi="Times New Roman" w:cs="Times New Roman"/>
+          <w:b/>
+          <w:bCs/>
+          <w:sz w:val="28"/>
+          <w:szCs w:val="28"/>
+        </w:rPr>
+        <w:lastRenderedPageBreak/>
+        <w:drawing>
+          <wp:inline distT="0" distB="0" distL="0" distR="0" wp14:anchorId="7676B14E" wp14:editId="242108D5">
+            <wp:extent cx="5693410" cy="2228731"/>
+            <wp:effectExtent l="0" t="0" r="2540" b="635"/>
+            <wp:docPr id="23" name="Picture 23"/>
+            <wp:cNvGraphicFramePr>
+              <a:graphicFrameLocks xmlns:a="http://schemas.openxmlformats.org/drawingml/2006/main" noChangeAspect="1"/>
+            </wp:cNvGraphicFramePr>
+            <a:graphic xmlns:a="http://schemas.openxmlformats.org/drawingml/2006/main">
+              <a:graphicData uri="http://schemas.openxmlformats.org/drawingml/2006/picture">
+                <pic:pic xmlns:pic="http://schemas.openxmlformats.org/drawingml/2006/picture">
+                  <pic:nvPicPr>
+                    <pic:cNvPr id="1" name=""/>
+                    <pic:cNvPicPr/>
+                  </pic:nvPicPr>
+                  <pic:blipFill>
+                    <a:blip r:embed="rId24"/>
+                    <a:stretch>
+                      <a:fillRect/>
+                    </a:stretch>
+                  </pic:blipFill>
+                  <pic:spPr>
+                    <a:xfrm>
+                      <a:off x="0" y="0"/>
+                      <a:ext cx="5705480" cy="2233456"/>
+                    </a:xfrm>
+                    <a:prstGeom prst="rect">
+                      <a:avLst/>
+                    </a:prstGeom>
+                  </pic:spPr>
+                </pic:pic>
+              </a:graphicData>
+            </a:graphic>
+          </wp:inline>
+        </w:drawing>
+      </w:r>
+    </w:p>
+    <w:p>
+      <w:pPr>
+        <w:pStyle w:val="ListParagraph"/>
+        <w:numPr>
+          <w:ilvl w:val="0"/>
+          <w:numId w:val="7"/>
+        </w:numPr>
+        <w:ind w:left="360" w:firstLine="720"/>
+        <w:rPr>
+          <w:rFonts w:ascii="Times New Roman" w:hAnsi="Times New Roman" w:cs="Times New Roman"/>
+          <w:b/>
+          <w:bCs/>
+          <w:sz w:val="28"/>
+          <w:szCs w:val="28"/>
+        </w:rPr>
+      </w:pPr>
+      <w:r>
+        <w:rPr>
+          <w:rFonts w:ascii="Times New Roman" w:hAnsi="Times New Roman" w:cs="Times New Roman"/>
+          <w:sz w:val="28"/>
+          <w:szCs w:val="28"/>
+        </w:rPr>
+        <w:t xml:space="preserve"> Перейдемо на віртуальний сервер, створений в ЛР1. Нам треба встановити та налаштувати docker:</w:t>
+      </w:r>
+    </w:p>
+    <w:p>
+      <w:pPr>
+        <w:pStyle w:val="ListParagraph"/>
+        <w:ind w:left="1080"/>
+        <w:rPr>
+          <w:rFonts w:ascii="Times New Roman" w:hAnsi="Times New Roman" w:cs="Times New Roman"/>
+          <w:b/>
+          <w:bCs/>
+          <w:sz w:val="28"/>
+          <w:szCs w:val="28"/>
+        </w:rPr>
+      </w:pPr>
+      <w:r>
+        <w:rPr>
+          <w:rFonts w:ascii="Times New Roman" w:hAnsi="Times New Roman" w:cs="Times New Roman"/>
+          <w:b/>
+          <w:bCs/>
+          <w:sz w:val="28"/>
+          <w:szCs w:val="28"/>
+        </w:rPr>
+        <w:lastRenderedPageBreak/>
+        <w:drawing>
+          <wp:inline distT="0" distB="0" distL="0" distR="0" wp14:anchorId="2635D19A" wp14:editId="79B6D16A">
+            <wp:extent cx="5963285" cy="9777730"/>
+            <wp:effectExtent l="0" t="0" r="0" b="0"/>
+            <wp:docPr id="25" name="Picture 25"/>
+            <wp:cNvGraphicFramePr>
+              <a:graphicFrameLocks xmlns:a="http://schemas.openxmlformats.org/drawingml/2006/main" noChangeAspect="1"/>
+            </wp:cNvGraphicFramePr>
+            <a:graphic xmlns:a="http://schemas.openxmlformats.org/drawingml/2006/main">
+              <a:graphicData uri="http://schemas.openxmlformats.org/drawingml/2006/picture">
+                <pic:pic xmlns:pic="http://schemas.openxmlformats.org/drawingml/2006/picture">
+                  <pic:nvPicPr>
+                    <pic:cNvPr id="1" name=""/>
+                    <pic:cNvPicPr/>
+                  </pic:nvPicPr>
+                  <pic:blipFill>
+                    <a:blip r:embed="rId25"/>
+                    <a:stretch>
+                      <a:fillRect/>
+                    </a:stretch>
+                  </pic:blipFill>
+                  <pic:spPr>
+                    <a:xfrm>
+                      <a:off x="0" y="0"/>
+                      <a:ext cx="5963285" cy="9777730"/>
+                    </a:xfrm>
+                    <a:prstGeom prst="rect">
+                      <a:avLst/>
+                    </a:prstGeom>
+                  </pic:spPr>
+                </pic:pic>
+              </a:graphicData>
+            </a:graphic>
+          </wp:inline>
+        </w:drawing>
+      </w:r>
+      <w:r>
+        <w:rPr>
+          <w:rFonts w:ascii="Times New Roman" w:hAnsi="Times New Roman" w:cs="Times New Roman"/>
+          <w:b/>
+          <w:bCs/>
+          <w:sz w:val="28"/>
+          <w:szCs w:val="28"/>
+        </w:rPr>
+        <w:br/>
+      </w:r>
+      <w:r>
+        <w:rPr>
+          <w:rFonts w:ascii="Times New Roman" w:hAnsi="Times New Roman" w:cs="Times New Roman"/>
+          <w:b/>
+          <w:bCs/>
+          <w:sz w:val="28"/>
+          <w:szCs w:val="28"/>
+        </w:rPr>
+        <w:lastRenderedPageBreak/>
+        <w:drawing>
+          <wp:inline distT="0" distB="0" distL="0" distR="0" wp14:anchorId="56FCC72A" wp14:editId="096DE137">
+            <wp:extent cx="5883910" cy="1024878"/>
+            <wp:effectExtent l="0" t="0" r="2540" b="4445"/>
+            <wp:docPr id="26" name="Picture 26"/>
+            <wp:cNvGraphicFramePr>
+              <a:graphicFrameLocks xmlns:a="http://schemas.openxmlformats.org/drawingml/2006/main" noChangeAspect="1"/>
+            </wp:cNvGraphicFramePr>
+            <a:graphic xmlns:a="http://schemas.openxmlformats.org/drawingml/2006/main">
+              <a:graphicData uri="http://schemas.openxmlformats.org/drawingml/2006/picture">
+                <pic:pic xmlns:pic="http://schemas.openxmlformats.org/drawingml/2006/picture">
+                  <pic:nvPicPr>
+                    <pic:cNvPr id="1" name=""/>
+                    <pic:cNvPicPr/>
+                  </pic:nvPicPr>
+                  <pic:blipFill>
+                    <a:blip r:embed="rId26"/>
+                    <a:stretch>
+                      <a:fillRect/>
+                    </a:stretch>
+                  </pic:blipFill>
+                  <pic:spPr>
+                    <a:xfrm>
+                      <a:off x="0" y="0"/>
+                      <a:ext cx="5915408" cy="1030364"/>
+                    </a:xfrm>
+                    <a:prstGeom prst="rect">
+                      <a:avLst/>
+                    </a:prstGeom>
+                  </pic:spPr>
+                </pic:pic>
+              </a:graphicData>
+            </a:graphic>
+          </wp:inline>
+        </w:drawing>
+      </w:r>
+    </w:p>
+    <w:p>
+      <w:pPr>
+        <w:pStyle w:val="ListParagraph"/>
+        <w:numPr>
+          <w:ilvl w:val="0"/>
+          <w:numId w:val="7"/>
+        </w:numPr>
+        <w:ind w:left="360" w:firstLine="720"/>
+        <w:rPr>
+          <w:rFonts w:ascii="Times New Roman" w:hAnsi="Times New Roman" w:cs="Times New Roman"/>
+          <w:b/>
+          <w:bCs/>
+          <w:sz w:val="28"/>
+          <w:szCs w:val="28"/>
+        </w:rPr>
+      </w:pPr>
+      <w:r>
+        <w:rPr>
+          <w:rFonts w:ascii="Times New Roman" w:hAnsi="Times New Roman" w:cs="Times New Roman"/>
+          <w:sz w:val="28"/>
+          <w:szCs w:val="28"/>
+        </w:rPr>
+        <w:t xml:space="preserve"> Створимо папку для роботи з ЛР3:</w:t>
+      </w:r>
+    </w:p>
+    <w:p>
+      <w:pPr>
+        <w:pStyle w:val="ListParagraph"/>
+        <w:ind w:left="1080"/>
+        <w:rPr>
+          <w:rFonts w:ascii="Times New Roman" w:hAnsi="Times New Roman" w:cs="Times New Roman"/>
+          <w:b/>
+          <w:bCs/>
+          <w:sz w:val="28"/>
+          <w:szCs w:val="28"/>
+        </w:rPr>
+      </w:pPr>
+      <w:r>
+        <w:rPr>
+          <w:rFonts w:ascii="Times New Roman" w:hAnsi="Times New Roman" w:cs="Times New Roman"/>
+          <w:b/>
+          <w:bCs/>
+          <w:sz w:val="28"/>
+          <w:szCs w:val="28"/>
+        </w:rPr>
+        <w:drawing>
+          <wp:inline distT="0" distB="0" distL="0" distR="0" wp14:anchorId="0A04ACD2" wp14:editId="7066BB2B">
+            <wp:extent cx="3439005" cy="1524213"/>
+            <wp:effectExtent l="0" t="0" r="0" b="0"/>
+            <wp:docPr id="27" name="Picture 27"/>
+            <wp:cNvGraphicFramePr>
+              <a:graphicFrameLocks xmlns:a="http://schemas.openxmlformats.org/drawingml/2006/main" noChangeAspect="1"/>
+            </wp:cNvGraphicFramePr>
+            <a:graphic xmlns:a="http://schemas.openxmlformats.org/drawingml/2006/main">
+              <a:graphicData uri="http://schemas.openxmlformats.org/drawingml/2006/picture">
+                <pic:pic xmlns:pic="http://schemas.openxmlformats.org/drawingml/2006/picture">
+                  <pic:nvPicPr>
+                    <pic:cNvPr id="1" name=""/>
+                    <pic:cNvPicPr/>
+                  </pic:nvPicPr>
+                  <pic:blipFill>
+                    <a:blip r:embed="rId27"/>
+                    <a:stretch>
+                      <a:fillRect/>
+                    </a:stretch>
+                  </pic:blipFill>
+                  <pic:spPr>
+                    <a:xfrm>
+                      <a:off x="0" y="0"/>
+                      <a:ext cx="3439005" cy="1524213"/>
+                    </a:xfrm>
+                    <a:prstGeom prst="rect">
+                      <a:avLst/>
+                    </a:prstGeom>
+                  </pic:spPr>
+                </pic:pic>
+              </a:graphicData>
+            </a:graphic>
+          </wp:inline>
+        </w:drawing>
+      </w:r>
+    </w:p>
+    <w:p>
+      <w:pPr>
+        <w:pStyle w:val="ListParagraph"/>
+        <w:numPr>
+          <w:ilvl w:val="0"/>
+          <w:numId w:val="7"/>
+        </w:numPr>
+        <w:ind w:left="360" w:firstLine="720"/>
+        <w:rPr>
+          <w:rFonts w:ascii="Times New Roman" w:hAnsi="Times New Roman" w:cs="Times New Roman"/>
+          <w:b/>
+          <w:bCs/>
+          <w:sz w:val="28"/>
+          <w:szCs w:val="28"/>
+        </w:rPr>
+      </w:pPr>
+      <w:r>
+        <w:rPr>
+          <w:rFonts w:ascii="Times New Roman" w:hAnsi="Times New Roman" w:cs="Times New Roman"/>
+          <w:sz w:val="28"/>
+          <w:szCs w:val="28"/>
+        </w:rPr>
+        <w:t xml:space="preserve"> Встановимо AWSCLI на віртуальну машину:</w:t>
+      </w:r>
+    </w:p>
+    <w:p>
+      <w:pPr>
+        <w:pStyle w:val="ListParagraph"/>
+        <w:ind w:left="1080"/>
+        <w:rPr>
+          <w:rFonts w:ascii="Times New Roman" w:hAnsi="Times New Roman" w:cs="Times New Roman"/>
+          <w:b/>
+          <w:bCs/>
+          <w:sz w:val="28"/>
+          <w:szCs w:val="28"/>
+        </w:rPr>
+      </w:pPr>
+      <w:r>
+        <w:rPr>
+          <w:rFonts w:ascii="Times New Roman" w:hAnsi="Times New Roman" w:cs="Times New Roman"/>
+          <w:b/>
+          <w:bCs/>
+          <w:sz w:val="28"/>
+          <w:szCs w:val="28"/>
+        </w:rPr>
+        <w:drawing>
+          <wp:inline distT="0" distB="0" distL="0" distR="0" wp14:anchorId="285F0A0F" wp14:editId="122D6C9E">
+            <wp:extent cx="5617210" cy="1059466"/>
+            <wp:effectExtent l="0" t="0" r="2540" b="7620"/>
+            <wp:docPr id="28" name="Picture 28"/>
+            <wp:cNvGraphicFramePr>
+              <a:graphicFrameLocks xmlns:a="http://schemas.openxmlformats.org/drawingml/2006/main" noChangeAspect="1"/>
+            </wp:cNvGraphicFramePr>
+            <a:graphic xmlns:a="http://schemas.openxmlformats.org/drawingml/2006/main">
+              <a:graphicData uri="http://schemas.openxmlformats.org/drawingml/2006/picture">
+                <pic:pic xmlns:pic="http://schemas.openxmlformats.org/drawingml/2006/picture">
+                  <pic:nvPicPr>
+                    <pic:cNvPr id="1" name=""/>
+                    <pic:cNvPicPr/>
+                  </pic:nvPicPr>
+                  <pic:blipFill>
+                    <a:blip r:embed="rId28"/>
+                    <a:stretch>
+                      <a:fillRect/>
+                    </a:stretch>
+                  </pic:blipFill>
+                  <pic:spPr>
+                    <a:xfrm>
+                      <a:off x="0" y="0"/>
+                      <a:ext cx="5639892" cy="1063744"/>
+                    </a:xfrm>
+                    <a:prstGeom prst="rect">
+                      <a:avLst/>
+                    </a:prstGeom>
+                  </pic:spPr>
+                </pic:pic>
+              </a:graphicData>
+            </a:graphic>
+          </wp:inline>
+        </w:drawing>
+      </w:r>
+    </w:p>
+    <w:p>
+      <w:pPr>
+        <w:pStyle w:val="ListParagraph"/>
+        <w:ind w:left="1080"/>
+        <w:rPr>
+          <w:rFonts w:ascii="Times New Roman" w:hAnsi="Times New Roman" w:cs="Times New Roman"/>
+          <w:b/>
+          <w:bCs/>
+          <w:sz w:val="28"/>
+          <w:szCs w:val="28"/>
+        </w:rPr>
+      </w:pPr>
+      <w:r>
+        <w:rPr>
+          <w:rFonts w:ascii="Times New Roman" w:hAnsi="Times New Roman" w:cs="Times New Roman"/>
+          <w:b/>
+          <w:bCs/>
+          <w:sz w:val="28"/>
+          <w:szCs w:val="28"/>
+        </w:rPr>
+        <w:drawing>
+          <wp:inline distT="0" distB="0" distL="0" distR="0" wp14:anchorId="5D6AA4A9" wp14:editId="7AA9EEB5">
+            <wp:extent cx="5655310" cy="434442"/>
+            <wp:effectExtent l="0" t="0" r="2540" b="3810"/>
+            <wp:docPr id="29" name="Picture 29"/>
+            <wp:cNvGraphicFramePr>
+              <a:graphicFrameLocks xmlns:a="http://schemas.openxmlformats.org/drawingml/2006/main" noChangeAspect="1"/>
+            </wp:cNvGraphicFramePr>
+            <a:graphic xmlns:a="http://schemas.openxmlformats.org/drawingml/2006/main">
+              <a:graphicData uri="http://schemas.openxmlformats.org/drawingml/2006/picture">
+                <pic:pic xmlns:pic="http://schemas.openxmlformats.org/drawingml/2006/picture">
+                  <pic:nvPicPr>
+                    <pic:cNvPr id="1" name=""/>
+                    <pic:cNvPicPr/>
+                  </pic:nvPicPr>
+                  <pic:blipFill>
+                    <a:blip r:embed="rId29"/>
+                    <a:stretch>
+                      <a:fillRect/>
+                    </a:stretch>
+                  </pic:blipFill>
+                  <pic:spPr>
+                    <a:xfrm>
+                      <a:off x="0" y="0"/>
+                      <a:ext cx="5743888" cy="441247"/>
+                    </a:xfrm>
+                    <a:prstGeom prst="rect">
+                      <a:avLst/>
+                    </a:prstGeom>
+                  </pic:spPr>
+                </pic:pic>
+              </a:graphicData>
+            </a:graphic>
+          </wp:inline>
+        </w:drawing>
+      </w:r>
+    </w:p>
+    <w:p>
+      <w:pPr>
+        <w:pStyle w:val="ListParagraph"/>
+        <w:numPr>
+          <w:ilvl w:val="0"/>
+          <w:numId w:val="7"/>
+        </w:numPr>
+        <w:ind w:left="360" w:firstLine="720"/>
+        <w:rPr>
+          <w:rFonts w:ascii="Times New Roman" w:hAnsi="Times New Roman" w:cs="Times New Roman"/>
+          <w:b/>
+          <w:bCs/>
+          <w:sz w:val="28"/>
+          <w:szCs w:val="28"/>
+        </w:rPr>
+      </w:pPr>
+      <w:r>
+        <w:rPr>
+          <w:rFonts w:ascii="Times New Roman" w:hAnsi="Times New Roman" w:cs="Times New Roman"/>
+          <w:sz w:val="28"/>
+          <w:szCs w:val="28"/>
+        </w:rPr>
+        <w:t xml:space="preserve"> Налаштовуємо локального користувача, логінемося:</w:t>
+      </w:r>
+    </w:p>
+    <w:p>
+      <w:pPr>
+        <w:pStyle w:val="ListParagraph"/>
+        <w:ind w:left="1080"/>
+        <w:rPr>
+          <w:rFonts w:ascii="Times New Roman" w:hAnsi="Times New Roman" w:cs="Times New Roman"/>
+          <w:b/>
+          <w:bCs/>
+          <w:sz w:val="28"/>
+          <w:szCs w:val="28"/>
+        </w:rPr>
+      </w:pPr>
+      <w:r>
+        <w:rPr>
+          <w:rFonts w:ascii="Times New Roman" w:hAnsi="Times New Roman" w:cs="Times New Roman"/>
+          <w:b/>
+          <w:bCs/>
+          <w:sz w:val="28"/>
+          <w:szCs w:val="28"/>
+        </w:rPr>
+        <w:drawing>
+          <wp:inline distT="0" distB="0" distL="0" distR="0" wp14:anchorId="2FF28251" wp14:editId="58E4650D">
+            <wp:extent cx="5826760" cy="1773192"/>
+            <wp:effectExtent l="0" t="0" r="2540" b="0"/>
+            <wp:docPr id="30" name="Picture 30"/>
+            <wp:cNvGraphicFramePr>
+              <a:graphicFrameLocks xmlns:a="http://schemas.openxmlformats.org/drawingml/2006/main" noChangeAspect="1"/>
+            </wp:cNvGraphicFramePr>
+            <a:graphic xmlns:a="http://schemas.openxmlformats.org/drawingml/2006/main">
+              <a:graphicData uri="http://schemas.openxmlformats.org/drawingml/2006/picture">
+                <pic:pic xmlns:pic="http://schemas.openxmlformats.org/drawingml/2006/picture">
+                  <pic:nvPicPr>
+                    <pic:cNvPr id="1" name=""/>
+                    <pic:cNvPicPr/>
+                  </pic:nvPicPr>
+                  <pic:blipFill>
+                    <a:blip r:embed="rId30"/>
+                    <a:stretch>
+                      <a:fillRect/>
+                    </a:stretch>
+                  </pic:blipFill>
+                  <pic:spPr>
+                    <a:xfrm>
+                      <a:off x="0" y="0"/>
+                      <a:ext cx="5835374" cy="1775813"/>
+                    </a:xfrm>
+                    <a:prstGeom prst="rect">
+                      <a:avLst/>
+                    </a:prstGeom>
+                  </pic:spPr>
+                </pic:pic>
+              </a:graphicData>
+            </a:graphic>
+          </wp:inline>
+        </w:drawing>
+      </w:r>
+    </w:p>
+    <w:p>
+      <w:pPr>
+        <w:pStyle w:val="ListParagraph"/>
+        <w:numPr>
+          <w:ilvl w:val="0"/>
+          <w:numId w:val="7"/>
+        </w:numPr>
+        <w:ind w:left="360" w:firstLine="720"/>
+        <w:rPr>
+          <w:rFonts w:ascii="Times New Roman" w:hAnsi="Times New Roman" w:cs="Times New Roman"/>
+          <w:b/>
+          <w:bCs/>
+          <w:sz w:val="28"/>
+          <w:szCs w:val="28"/>
+        </w:rPr>
+      </w:pPr>
+      <w:r>
+        <w:rPr>
+          <w:rFonts w:ascii="Times New Roman" w:hAnsi="Times New Roman" w:cs="Times New Roman"/>
+          <w:sz w:val="28"/>
+          <w:szCs w:val="28"/>
+        </w:rPr>
+        <w:t xml:space="preserve"> Завантажемо наш docker image з AWS ECR на віртуальну машину:</w:t>
+      </w:r>
+    </w:p>
+    <w:p>
+      <w:pPr>
+        <w:pStyle w:val="ListParagraph"/>
+        <w:ind w:left="1080"/>
+        <w:rPr>
+          <w:rFonts w:ascii="Times New Roman" w:hAnsi="Times New Roman" w:cs="Times New Roman"/>
+          <w:b/>
+          <w:bCs/>
+          <w:sz w:val="28"/>
+          <w:szCs w:val="28"/>
+        </w:rPr>
+      </w:pPr>
+      <w:r>
+        <w:rPr>
+          <w:rFonts w:ascii="Times New Roman" w:hAnsi="Times New Roman" w:cs="Times New Roman"/>
+          <w:b/>
+          <w:bCs/>
+          <w:sz w:val="28"/>
+          <w:szCs w:val="28"/>
+        </w:rPr>
+        <w:drawing>
+          <wp:inline distT="0" distB="0" distL="0" distR="0" wp14:anchorId="553B15C1" wp14:editId="5AE512DB">
+            <wp:extent cx="5788660" cy="2154293"/>
+            <wp:effectExtent l="0" t="0" r="2540" b="0"/>
+            <wp:docPr id="31" name="Picture 31"/>
+            <wp:cNvGraphicFramePr>
+              <a:graphicFrameLocks xmlns:a="http://schemas.openxmlformats.org/drawingml/2006/main" noChangeAspect="1"/>
+            </wp:cNvGraphicFramePr>
+            <a:graphic xmlns:a="http://schemas.openxmlformats.org/drawingml/2006/main">
+              <a:graphicData uri="http://schemas.openxmlformats.org/drawingml/2006/picture">
+                <pic:pic xmlns:pic="http://schemas.openxmlformats.org/drawingml/2006/picture">
+                  <pic:nvPicPr>
+                    <pic:cNvPr id="1" name=""/>
+                    <pic:cNvPicPr/>
+                  </pic:nvPicPr>
+                  <pic:blipFill>
+                    <a:blip r:embed="rId31"/>
+                    <a:stretch>
+                      <a:fillRect/>
+                    </a:stretch>
+                  </pic:blipFill>
+                  <pic:spPr>
+                    <a:xfrm>
+                      <a:off x="0" y="0"/>
+                      <a:ext cx="5803030" cy="2159641"/>
+                    </a:xfrm>
+                    <a:prstGeom prst="rect">
+                      <a:avLst/>
+                    </a:prstGeom>
+                  </pic:spPr>
+                </pic:pic>
+              </a:graphicData>
+            </a:graphic>
+          </wp:inline>
+        </w:drawing>
+      </w:r>
+    </w:p>
+    <w:p>
+      <w:pPr>
+        <w:pStyle w:val="ListParagraph"/>
+        <w:numPr>
+          <w:ilvl w:val="0"/>
+          <w:numId w:val="7"/>
+        </w:numPr>
+        <w:ind w:left="360" w:firstLine="720"/>
+        <w:rPr>
+          <w:rFonts w:ascii="Times New Roman" w:hAnsi="Times New Roman" w:cs="Times New Roman"/>
+          <w:b/>
+          <w:bCs/>
+          <w:sz w:val="28"/>
+          <w:szCs w:val="28"/>
+        </w:rPr>
+      </w:pPr>
+      <w:r>
+        <w:rPr>
+          <w:rFonts w:ascii="Times New Roman" w:hAnsi="Times New Roman" w:cs="Times New Roman"/>
+          <w:sz w:val="28"/>
+          <w:szCs w:val="28"/>
+        </w:rPr>
+        <w:t xml:space="preserve"> Скопіюємо docker-compose, зробимо відповідні зміни:</w:t>
+      </w:r>
+    </w:p>
+    <w:p>
+      <w:pPr>
+        <w:pStyle w:val="ListParagraph"/>
+        <w:ind w:left="1080"/>
+        <w:rPr>
+          <w:rFonts w:ascii="Times New Roman" w:hAnsi="Times New Roman" w:cs="Times New Roman"/>
+          <w:b/>
+          <w:bCs/>
+          <w:sz w:val="28"/>
+          <w:szCs w:val="28"/>
+        </w:rPr>
+      </w:pPr>
+      <w:r>
+        <w:rPr>
+          <w:rFonts w:ascii="Times New Roman" w:hAnsi="Times New Roman" w:cs="Times New Roman"/>
+          <w:b/>
+          <w:bCs/>
+          <w:sz w:val="28"/>
+          <w:szCs w:val="28"/>
+        </w:rPr>
+        <w:drawing>
+          <wp:inline distT="0" distB="0" distL="0" distR="0" wp14:anchorId="05FF5323" wp14:editId="6D52EBAD">
+            <wp:extent cx="5448301" cy="342900"/>
+            <wp:effectExtent l="0" t="0" r="0" b="0"/>
+            <wp:docPr id="32" name="Picture 32"/>
+            <wp:cNvGraphicFramePr>
+              <a:graphicFrameLocks xmlns:a="http://schemas.openxmlformats.org/drawingml/2006/main" noChangeAspect="1"/>
+            </wp:cNvGraphicFramePr>
+            <a:graphic xmlns:a="http://schemas.openxmlformats.org/drawingml/2006/main">
+              <a:graphicData uri="http://schemas.openxmlformats.org/drawingml/2006/picture">
+                <pic:pic xmlns:pic="http://schemas.openxmlformats.org/drawingml/2006/picture">
+                  <pic:nvPicPr>
+                    <pic:cNvPr id="1" name=""/>
+                    <pic:cNvPicPr/>
+                  </pic:nvPicPr>
+                  <pic:blipFill rotWithShape="1">
+                    <a:blip r:embed="rId32"/>
+                    <a:srcRect b="78182"/>
+                    <a:stretch/>
+                  </pic:blipFill>
+                  <pic:spPr bwMode="auto">
+                    <a:xfrm>
+                      <a:off x="0" y="0"/>
+                      <a:ext cx="5449060" cy="342948"/>
+                    </a:xfrm>
+                    <a:prstGeom prst="rect">
+                      <a:avLst/>
+                    </a:prstGeom>
+                    <a:ln>
+                      <a:noFill/>
+                    </a:ln>
+                    <a:extLst>
+                      <a:ext uri="{53640926-AAD7-44D8-BBD7-CCE9431645EC}">
+                        <a14:shadowObscured xmlns:a14="http://schemas.microsoft.com/office/drawing/2010/main"/>
+                      </a:ext>
+                    </a:extLst>
+                  </pic:spPr>
+                </pic:pic>
+              </a:graphicData>
+            </a:graphic>
+          </wp:inline>
+        </w:drawing>
+      </w:r>
+    </w:p>
+    <w:p>
+      <w:pPr>
+        <w:pStyle w:val="ListParagraph"/>
+        <w:ind w:left="1080"/>
+        <w:rPr>
+          <w:rFonts w:ascii="Times New Roman" w:hAnsi="Times New Roman" w:cs="Times New Roman"/>
+          <w:b/>
+          <w:bCs/>
+          <w:sz w:val="28"/>
+          <w:szCs w:val="28"/>
+        </w:rPr>
+      </w:pPr>
+      <w:r>
+        <w:rPr>
+          <w:rFonts w:ascii="Times New Roman" w:hAnsi="Times New Roman" w:cs="Times New Roman"/>
+          <w:b/>
+          <w:bCs/>
+          <w:sz w:val="28"/>
+          <w:szCs w:val="28"/>
+        </w:rPr>
+        <w:lastRenderedPageBreak/>
+        <w:drawing>
+          <wp:inline distT="0" distB="0" distL="0" distR="0" wp14:anchorId="5182E33D" wp14:editId="25548556">
+            <wp:extent cx="4744112" cy="5582429"/>
+            <wp:effectExtent l="0" t="0" r="0" b="0"/>
+            <wp:docPr id="33" name="Picture 33"/>
+            <wp:cNvGraphicFramePr>
+              <a:graphicFrameLocks xmlns:a="http://schemas.openxmlformats.org/drawingml/2006/main" noChangeAspect="1"/>
+            </wp:cNvGraphicFramePr>
+            <a:graphic xmlns:a="http://schemas.openxmlformats.org/drawingml/2006/main">
+              <a:graphicData uri="http://schemas.openxmlformats.org/drawingml/2006/picture">
+                <pic:pic xmlns:pic="http://schemas.openxmlformats.org/drawingml/2006/picture">
+                  <pic:nvPicPr>
+                    <pic:cNvPr id="1" name=""/>
+                    <pic:cNvPicPr/>
+                  </pic:nvPicPr>
+                  <pic:blipFill>
+                    <a:blip r:embed="rId33"/>
+                    <a:stretch>
+                      <a:fillRect/>
+                    </a:stretch>
+                  </pic:blipFill>
+                  <pic:spPr>
+                    <a:xfrm>
+                      <a:off x="0" y="0"/>
+                      <a:ext cx="4744112" cy="5582429"/>
+                    </a:xfrm>
+                    <a:prstGeom prst="rect">
+                      <a:avLst/>
+                    </a:prstGeom>
+                  </pic:spPr>
+                </pic:pic>
+              </a:graphicData>
+            </a:graphic>
+          </wp:inline>
+        </w:drawing>
+      </w:r>
+    </w:p>
+    <w:p>
+      <w:pPr>
+        <w:pStyle w:val="ListParagraph"/>
+        <w:ind w:left="1080"/>
+        <w:rPr>
+          <w:rFonts w:ascii="Times New Roman" w:hAnsi="Times New Roman" w:cs="Times New Roman"/>
+          <w:b/>
+          <w:bCs/>
+          <w:sz w:val="28"/>
+          <w:szCs w:val="28"/>
+        </w:rPr>
+      </w:pPr>
+      <w:r>
+        <w:rPr>
+          <w:rFonts w:ascii="Times New Roman" w:hAnsi="Times New Roman" w:cs="Times New Roman"/>
+          <w:b/>
+          <w:bCs/>
+          <w:sz w:val="28"/>
+          <w:szCs w:val="28"/>
+        </w:rPr>
+        <w:drawing>
+          <wp:inline distT="0" distB="0" distL="0" distR="0" wp14:anchorId="1A9B3BCF" wp14:editId="18161E91">
+            <wp:extent cx="5883910" cy="436824"/>
+            <wp:effectExtent l="0" t="0" r="0" b="1905"/>
+            <wp:docPr id="34" name="Picture 34"/>
+            <wp:cNvGraphicFramePr>
+              <a:graphicFrameLocks xmlns:a="http://schemas.openxmlformats.org/drawingml/2006/main" noChangeAspect="1"/>
+            </wp:cNvGraphicFramePr>
+            <a:graphic xmlns:a="http://schemas.openxmlformats.org/drawingml/2006/main">
+              <a:graphicData uri="http://schemas.openxmlformats.org/drawingml/2006/picture">
+                <pic:pic xmlns:pic="http://schemas.openxmlformats.org/drawingml/2006/picture">
+                  <pic:nvPicPr>
+                    <pic:cNvPr id="1" name=""/>
+                    <pic:cNvPicPr/>
+                  </pic:nvPicPr>
+                  <pic:blipFill>
+                    <a:blip r:embed="rId34"/>
+                    <a:stretch>
+                      <a:fillRect/>
+                    </a:stretch>
+                  </pic:blipFill>
+                  <pic:spPr>
+                    <a:xfrm>
+                      <a:off x="0" y="0"/>
+                      <a:ext cx="5925438" cy="439907"/>
+                    </a:xfrm>
+                    <a:prstGeom prst="rect">
+                      <a:avLst/>
+                    </a:prstGeom>
+                  </pic:spPr>
+                </pic:pic>
+              </a:graphicData>
+            </a:graphic>
+          </wp:inline>
+        </w:drawing>
+      </w:r>
+    </w:p>
+    <w:p>
+      <w:pPr>
+        <w:pStyle w:val="ListParagraph"/>
+        <w:numPr>
+          <w:ilvl w:val="0"/>
+          <w:numId w:val="7"/>
+        </w:numPr>
+        <w:ind w:left="360" w:firstLine="720"/>
+        <w:rPr>
+          <w:rFonts w:ascii="Times New Roman" w:hAnsi="Times New Roman" w:cs="Times New Roman"/>
+          <w:b/>
+          <w:bCs/>
+          <w:sz w:val="28"/>
+          <w:szCs w:val="28"/>
+        </w:rPr>
+      </w:pPr>
+      <w:r>
+        <w:rPr>
+          <w:rFonts w:ascii="Times New Roman" w:hAnsi="Times New Roman" w:cs="Times New Roman"/>
+          <w:b/>
+          <w:bCs/>
+          <w:sz w:val="28"/>
+          <w:szCs w:val="28"/>
+        </w:rPr>
+        <w:t xml:space="preserve"> </w:t>
+      </w:r>
+      <w:r>
+        <w:rPr>
+          <w:rFonts w:ascii="Times New Roman" w:hAnsi="Times New Roman" w:cs="Times New Roman"/>
+          <w:sz w:val="28"/>
+          <w:szCs w:val="28"/>
+        </w:rPr>
+        <w:t>Встановимо docker-compose:</w:t>
+      </w:r>
+    </w:p>
+    <w:p>
+      <w:pPr>
+        <w:pStyle w:val="ListParagraph"/>
+        <w:ind w:left="1080"/>
+        <w:rPr>
+          <w:rFonts w:ascii="Times New Roman" w:hAnsi="Times New Roman" w:cs="Times New Roman"/>
+          <w:b/>
+          <w:bCs/>
+          <w:sz w:val="28"/>
+          <w:szCs w:val="28"/>
+        </w:rPr>
+      </w:pPr>
+      <w:r>
+        <w:rPr>
+          <w:rFonts w:ascii="Times New Roman" w:hAnsi="Times New Roman" w:cs="Times New Roman"/>
+          <w:b/>
+          <w:bCs/>
+          <w:sz w:val="28"/>
+          <w:szCs w:val="28"/>
+        </w:rPr>
+        <w:drawing>
+          <wp:inline distT="0" distB="0" distL="0" distR="0" wp14:anchorId="74DF0F76" wp14:editId="2C6127B1">
+            <wp:extent cx="5410955" cy="1247949"/>
+            <wp:effectExtent l="0" t="0" r="0" b="9525"/>
+            <wp:docPr id="35" name="Picture 35"/>
+            <wp:cNvGraphicFramePr>
+              <a:graphicFrameLocks xmlns:a="http://schemas.openxmlformats.org/drawingml/2006/main" noChangeAspect="1"/>
+            </wp:cNvGraphicFramePr>
+            <a:graphic xmlns:a="http://schemas.openxmlformats.org/drawingml/2006/main">
+              <a:graphicData uri="http://schemas.openxmlformats.org/drawingml/2006/picture">
+                <pic:pic xmlns:pic="http://schemas.openxmlformats.org/drawingml/2006/picture">
+                  <pic:nvPicPr>
+                    <pic:cNvPr id="1" name=""/>
+                    <pic:cNvPicPr/>
+                  </pic:nvPicPr>
+                  <pic:blipFill>
+                    <a:blip r:embed="rId35"/>
+                    <a:stretch>
+                      <a:fillRect/>
+                    </a:stretch>
+                  </pic:blipFill>
+                  <pic:spPr>
+                    <a:xfrm>
+                      <a:off x="0" y="0"/>
+                      <a:ext cx="5410955" cy="1247949"/>
+                    </a:xfrm>
+                    <a:prstGeom prst="rect">
+                      <a:avLst/>
+                    </a:prstGeom>
+                  </pic:spPr>
+                </pic:pic>
+              </a:graphicData>
+            </a:graphic>
+          </wp:inline>
+        </w:drawing>
+      </w:r>
+    </w:p>
+    <w:p>
+      <w:pPr>
+        <w:pStyle w:val="ListParagraph"/>
+        <w:numPr>
+          <w:ilvl w:val="0"/>
+          <w:numId w:val="7"/>
+        </w:numPr>
+        <w:ind w:left="360" w:firstLine="720"/>
+        <w:rPr>
+          <w:rFonts w:ascii="Times New Roman" w:hAnsi="Times New Roman" w:cs="Times New Roman"/>
+          <w:b/>
+          <w:bCs/>
+          <w:sz w:val="28"/>
+          <w:szCs w:val="28"/>
+        </w:rPr>
+      </w:pPr>
+      <w:r>
+        <w:rPr>
+          <w:rFonts w:ascii="Times New Roman" w:hAnsi="Times New Roman" w:cs="Times New Roman"/>
+          <w:b/>
+          <w:bCs/>
+          <w:sz w:val="28"/>
+          <w:szCs w:val="28"/>
+        </w:rPr>
+        <w:t xml:space="preserve"> </w:t>
+      </w:r>
+      <w:r>
+        <w:rPr>
+          <w:rFonts w:ascii="Times New Roman" w:hAnsi="Times New Roman" w:cs="Times New Roman"/>
+          <w:sz w:val="28"/>
+          <w:szCs w:val="28"/>
+        </w:rPr>
+        <w:t>Запустимо додаток:</w:t>
+      </w:r>
+    </w:p>
+    <w:p>
+      <w:pPr>
+        <w:pStyle w:val="ListParagraph"/>
+        <w:ind w:left="1080"/>
+        <w:rPr>
+          <w:rFonts w:ascii="Times New Roman" w:hAnsi="Times New Roman" w:cs="Times New Roman"/>
+          <w:b/>
+          <w:bCs/>
+          <w:sz w:val="28"/>
+          <w:szCs w:val="28"/>
+        </w:rPr>
+      </w:pPr>
+      <w:r>
+        <w:rPr>
+          <w:rFonts w:ascii="Times New Roman" w:hAnsi="Times New Roman" w:cs="Times New Roman"/>
+          <w:b/>
+          <w:bCs/>
+          <w:sz w:val="28"/>
+          <w:szCs w:val="28"/>
+        </w:rPr>
+        <w:lastRenderedPageBreak/>
+        <w:drawing>
+          <wp:inline distT="0" distB="0" distL="0" distR="0" wp14:anchorId="0C90E1DD" wp14:editId="3DD5D8FE">
+            <wp:extent cx="5799378" cy="4371975"/>
+            <wp:effectExtent l="0" t="0" r="0" b="0"/>
+            <wp:docPr id="36" name="Picture 36"/>
+            <wp:cNvGraphicFramePr>
+              <a:graphicFrameLocks xmlns:a="http://schemas.openxmlformats.org/drawingml/2006/main" noChangeAspect="1"/>
+            </wp:cNvGraphicFramePr>
+            <a:graphic xmlns:a="http://schemas.openxmlformats.org/drawingml/2006/main">
+              <a:graphicData uri="http://schemas.openxmlformats.org/drawingml/2006/picture">
+                <pic:pic xmlns:pic="http://schemas.openxmlformats.org/drawingml/2006/picture">
+                  <pic:nvPicPr>
+                    <pic:cNvPr id="1" name=""/>
+                    <pic:cNvPicPr/>
+                  </pic:nvPicPr>
+                  <pic:blipFill>
+                    <a:blip r:embed="rId36"/>
+                    <a:stretch>
+                      <a:fillRect/>
+                    </a:stretch>
+                  </pic:blipFill>
+                  <pic:spPr>
+                    <a:xfrm>
+                      <a:off x="0" y="0"/>
+                      <a:ext cx="5804530" cy="4375859"/>
+                    </a:xfrm>
+                    <a:prstGeom prst="rect">
+                      <a:avLst/>
+                    </a:prstGeom>
+                  </pic:spPr>
+                </pic:pic>
+              </a:graphicData>
+            </a:graphic>
+          </wp:inline>
+        </w:drawing>
+      </w:r>
+    </w:p>
+    <w:p>
+      <w:pPr>
+        <w:pStyle w:val="ListParagraph"/>
+        <w:ind w:left="1080"/>
+        <w:rPr>
+          <w:rFonts w:ascii="Times New Roman" w:hAnsi="Times New Roman" w:cs="Times New Roman"/>
+          <w:b/>
+          <w:bCs/>
+          <w:sz w:val="28"/>
+          <w:szCs w:val="28"/>
+        </w:rPr>
+      </w:pPr>
+      <w:r>
+        <w:rPr>
+          <w:rFonts w:ascii="Times New Roman" w:hAnsi="Times New Roman" w:cs="Times New Roman"/>
+          <w:b/>
+          <w:bCs/>
+          <w:sz w:val="28"/>
+          <w:szCs w:val="28"/>
+        </w:rPr>
+        <w:drawing>
+          <wp:inline distT="0" distB="0" distL="0" distR="0" wp14:anchorId="201259F9" wp14:editId="23F95EE7">
+            <wp:extent cx="5807710" cy="2922167"/>
+            <wp:effectExtent l="0" t="0" r="2540" b="0"/>
+            <wp:docPr id="37" name="Picture 37"/>
+            <wp:cNvGraphicFramePr>
+              <a:graphicFrameLocks xmlns:a="http://schemas.openxmlformats.org/drawingml/2006/main" noChangeAspect="1"/>
+            </wp:cNvGraphicFramePr>
+            <a:graphic xmlns:a="http://schemas.openxmlformats.org/drawingml/2006/main">
+              <a:graphicData uri="http://schemas.openxmlformats.org/drawingml/2006/picture">
+                <pic:pic xmlns:pic="http://schemas.openxmlformats.org/drawingml/2006/picture">
+                  <pic:nvPicPr>
+                    <pic:cNvPr id="1" name=""/>
+                    <pic:cNvPicPr/>
+                  </pic:nvPicPr>
+                  <pic:blipFill>
+                    <a:blip r:embed="rId37"/>
+                    <a:stretch>
+                      <a:fillRect/>
+                    </a:stretch>
+                  </pic:blipFill>
+                  <pic:spPr>
+                    <a:xfrm>
+                      <a:off x="0" y="0"/>
+                      <a:ext cx="5821438" cy="2929074"/>
+                    </a:xfrm>
+                    <a:prstGeom prst="rect">
+                      <a:avLst/>
+                    </a:prstGeom>
+                  </pic:spPr>
+                </pic:pic>
+              </a:graphicData>
+            </a:graphic>
+          </wp:inline>
+        </w:drawing>
+      </w:r>
+    </w:p>
+    <w:p>
+      <w:pPr>
+        <w:pStyle w:val="ListParagraph"/>
+        <w:numPr>
+          <w:ilvl w:val="0"/>
+          <w:numId w:val="7"/>
+        </w:numPr>
+        <w:ind w:left="360" w:firstLine="720"/>
+        <w:rPr>
+          <w:rFonts w:ascii="Times New Roman" w:hAnsi="Times New Roman" w:cs="Times New Roman"/>
+          <w:b/>
+          <w:bCs/>
+          <w:sz w:val="28"/>
+          <w:szCs w:val="28"/>
+        </w:rPr>
+      </w:pPr>
+      <w:r>
+        <w:rPr>
+          <w:rFonts w:ascii="Times New Roman" w:hAnsi="Times New Roman" w:cs="Times New Roman"/>
+          <w:b/>
+          <w:bCs/>
+          <w:sz w:val="28"/>
+          <w:szCs w:val="28"/>
+          <w:lang w:val="ru-RU"/>
+        </w:rPr>
+        <w:t xml:space="preserve"> </w:t>
+      </w:r>
+      <w:r>
+        <w:rPr>
+          <w:rFonts w:ascii="Times New Roman" w:hAnsi="Times New Roman" w:cs="Times New Roman"/>
+          <w:sz w:val="28"/>
+          <w:szCs w:val="28"/>
+          <w:lang w:val="ru-RU"/>
+        </w:rPr>
+        <w:t>П</w:t>
+      </w:r>
+      <w:r>
+        <w:rPr>
+          <w:rFonts w:ascii="Times New Roman" w:hAnsi="Times New Roman" w:cs="Times New Roman"/>
+          <w:sz w:val="28"/>
+          <w:szCs w:val="28"/>
+        </w:rPr>
+        <w:t>еревіримо його на працездатність</w:t>
+      </w:r>
+      <w:r>
+        <w:rPr>
+          <w:rFonts w:ascii="Times New Roman" w:hAnsi="Times New Roman" w:cs="Times New Roman"/>
+          <w:sz w:val="28"/>
+          <w:szCs w:val="28"/>
+          <w:lang w:val="ru-RU"/>
+        </w:rPr>
+        <w:t>:</w:t>
+      </w:r>
+    </w:p>
+    <w:p>
+      <w:pPr>
+        <w:pStyle w:val="ListParagraph"/>
+        <w:ind w:left="1080"/>
+        <w:rPr>
+          <w:rFonts w:ascii="Times New Roman" w:hAnsi="Times New Roman" w:cs="Times New Roman"/>
+          <w:b/>
+          <w:bCs/>
+          <w:sz w:val="28"/>
+          <w:szCs w:val="28"/>
           <w:lang w:val="en-US"/>
         </w:rPr>
       </w:pPr>
@@ -1653,8 +3671,233 @@
           <w:szCs w:val="28"/>
           <w:lang w:val="en-US"/>
         </w:rPr>
-        <w:t>Install AWSCLI</w:t>
-      </w:r>
+        <w:drawing>
+          <wp:inline distT="0" distB="0" distL="0" distR="0" wp14:anchorId="7BB17CC6" wp14:editId="630CBCC7">
+            <wp:extent cx="4696480" cy="838317"/>
+            <wp:effectExtent l="0" t="0" r="8890" b="0"/>
+            <wp:docPr id="38" name="Picture 38"/>
+            <wp:cNvGraphicFramePr>
+              <a:graphicFrameLocks xmlns:a="http://schemas.openxmlformats.org/drawingml/2006/main" noChangeAspect="1"/>
+            </wp:cNvGraphicFramePr>
+            <a:graphic xmlns:a="http://schemas.openxmlformats.org/drawingml/2006/main">
+              <a:graphicData uri="http://schemas.openxmlformats.org/drawingml/2006/picture">
+                <pic:pic xmlns:pic="http://schemas.openxmlformats.org/drawingml/2006/picture">
+                  <pic:nvPicPr>
+                    <pic:cNvPr id="1" name=""/>
+                    <pic:cNvPicPr/>
+                  </pic:nvPicPr>
+                  <pic:blipFill>
+                    <a:blip r:embed="rId38"/>
+                    <a:stretch>
+                      <a:fillRect/>
+                    </a:stretch>
+                  </pic:blipFill>
+                  <pic:spPr>
+                    <a:xfrm>
+                      <a:off x="0" y="0"/>
+                      <a:ext cx="4696480" cy="838317"/>
+                    </a:xfrm>
+                    <a:prstGeom prst="rect">
+                      <a:avLst/>
+                    </a:prstGeom>
+                  </pic:spPr>
+                </pic:pic>
+              </a:graphicData>
+            </a:graphic>
+          </wp:inline>
+        </w:drawing>
+      </w:r>
+    </w:p>
+    <w:p>
+      <w:pPr>
+        <w:pStyle w:val="ListParagraph"/>
+        <w:ind w:left="1080"/>
+        <w:rPr>
+          <w:rFonts w:ascii="Times New Roman" w:hAnsi="Times New Roman" w:cs="Times New Roman"/>
+          <w:b/>
+          <w:bCs/>
+          <w:sz w:val="28"/>
+          <w:szCs w:val="28"/>
+          <w:lang w:val="en-US"/>
+        </w:rPr>
+      </w:pPr>
+      <w:r>
+        <w:rPr>
+          <w:rFonts w:ascii="Times New Roman" w:hAnsi="Times New Roman" w:cs="Times New Roman"/>
+          <w:b/>
+          <w:bCs/>
+          <w:sz w:val="28"/>
+          <w:szCs w:val="28"/>
+          <w:lang w:val="en-US"/>
+        </w:rPr>
+        <w:lastRenderedPageBreak/>
+        <w:drawing>
+          <wp:inline distT="0" distB="0" distL="0" distR="0" wp14:anchorId="29D1E771" wp14:editId="25AF84D3">
+            <wp:extent cx="5936860" cy="6257925"/>
+            <wp:effectExtent l="0" t="0" r="6985" b="0"/>
+            <wp:docPr id="39" name="Picture 39"/>
+            <wp:cNvGraphicFramePr>
+              <a:graphicFrameLocks xmlns:a="http://schemas.openxmlformats.org/drawingml/2006/main" noChangeAspect="1"/>
+            </wp:cNvGraphicFramePr>
+            <a:graphic xmlns:a="http://schemas.openxmlformats.org/drawingml/2006/main">
+              <a:graphicData uri="http://schemas.openxmlformats.org/drawingml/2006/picture">
+                <pic:pic xmlns:pic="http://schemas.openxmlformats.org/drawingml/2006/picture">
+                  <pic:nvPicPr>
+                    <pic:cNvPr id="1" name=""/>
+                    <pic:cNvPicPr/>
+                  </pic:nvPicPr>
+                  <pic:blipFill>
+                    <a:blip r:embed="rId39"/>
+                    <a:stretch>
+                      <a:fillRect/>
+                    </a:stretch>
+                  </pic:blipFill>
+                  <pic:spPr>
+                    <a:xfrm>
+                      <a:off x="0" y="0"/>
+                      <a:ext cx="5942930" cy="6264324"/>
+                    </a:xfrm>
+                    <a:prstGeom prst="rect">
+                      <a:avLst/>
+                    </a:prstGeom>
+                  </pic:spPr>
+                </pic:pic>
+              </a:graphicData>
+            </a:graphic>
+          </wp:inline>
+        </w:drawing>
+      </w:r>
+    </w:p>
+    <w:p>
+      <w:pPr>
+        <w:pStyle w:val="ListParagraph"/>
+        <w:ind w:left="1080"/>
+        <w:rPr>
+          <w:rFonts w:ascii="Times New Roman" w:hAnsi="Times New Roman" w:cs="Times New Roman"/>
+          <w:b/>
+          <w:bCs/>
+          <w:sz w:val="28"/>
+          <w:szCs w:val="28"/>
+          <w:lang w:val="en-US"/>
+        </w:rPr>
+      </w:pPr>
+      <w:r>
+        <w:rPr>
+          <w:rFonts w:ascii="Times New Roman" w:hAnsi="Times New Roman" w:cs="Times New Roman"/>
+          <w:b/>
+          <w:bCs/>
+          <w:sz w:val="28"/>
+          <w:szCs w:val="28"/>
+          <w:lang w:val="en-US"/>
+        </w:rPr>
+        <w:lastRenderedPageBreak/>
+        <w:drawing>
+          <wp:inline distT="0" distB="0" distL="0" distR="0" wp14:anchorId="50D616A4" wp14:editId="4F4D3C18">
+            <wp:extent cx="5811528" cy="6076950"/>
+            <wp:effectExtent l="0" t="0" r="0" b="0"/>
+            <wp:docPr id="40" name="Picture 40"/>
+            <wp:cNvGraphicFramePr>
+              <a:graphicFrameLocks xmlns:a="http://schemas.openxmlformats.org/drawingml/2006/main" noChangeAspect="1"/>
+            </wp:cNvGraphicFramePr>
+            <a:graphic xmlns:a="http://schemas.openxmlformats.org/drawingml/2006/main">
+              <a:graphicData uri="http://schemas.openxmlformats.org/drawingml/2006/picture">
+                <pic:pic xmlns:pic="http://schemas.openxmlformats.org/drawingml/2006/picture">
+                  <pic:nvPicPr>
+                    <pic:cNvPr id="1" name=""/>
+                    <pic:cNvPicPr/>
+                  </pic:nvPicPr>
+                  <pic:blipFill>
+                    <a:blip r:embed="rId40"/>
+                    <a:stretch>
+                      <a:fillRect/>
+                    </a:stretch>
+                  </pic:blipFill>
+                  <pic:spPr>
+                    <a:xfrm>
+                      <a:off x="0" y="0"/>
+                      <a:ext cx="5817737" cy="6083443"/>
+                    </a:xfrm>
+                    <a:prstGeom prst="rect">
+                      <a:avLst/>
+                    </a:prstGeom>
+                  </pic:spPr>
+                </pic:pic>
+              </a:graphicData>
+            </a:graphic>
+          </wp:inline>
+        </w:drawing>
+      </w:r>
+    </w:p>
+    <w:p>
+      <w:pPr>
+        <w:pStyle w:val="ListParagraph"/>
+        <w:ind w:left="1080"/>
+        <w:rPr>
+          <w:rFonts w:ascii="Times New Roman" w:hAnsi="Times New Roman" w:cs="Times New Roman"/>
+          <w:b/>
+          <w:bCs/>
+          <w:sz w:val="28"/>
+          <w:szCs w:val="28"/>
+          <w:lang w:val="en-US"/>
+        </w:rPr>
+      </w:pPr>
+      <w:r>
+        <w:rPr>
+          <w:rFonts w:ascii="Times New Roman" w:hAnsi="Times New Roman" w:cs="Times New Roman"/>
+          <w:b/>
+          <w:bCs/>
+          <w:sz w:val="28"/>
+          <w:szCs w:val="28"/>
+          <w:lang w:val="en-US"/>
+        </w:rPr>
+        <w:lastRenderedPageBreak/>
+        <w:drawing>
+          <wp:inline distT="0" distB="0" distL="0" distR="0" wp14:anchorId="1428008B" wp14:editId="267F2A7D">
+            <wp:extent cx="5861870" cy="6057900"/>
+            <wp:effectExtent l="0" t="0" r="5715" b="0"/>
+            <wp:docPr id="41" name="Picture 41"/>
+            <wp:cNvGraphicFramePr>
+              <a:graphicFrameLocks xmlns:a="http://schemas.openxmlformats.org/drawingml/2006/main" noChangeAspect="1"/>
+            </wp:cNvGraphicFramePr>
+            <a:graphic xmlns:a="http://schemas.openxmlformats.org/drawingml/2006/main">
+              <a:graphicData uri="http://schemas.openxmlformats.org/drawingml/2006/picture">
+                <pic:pic xmlns:pic="http://schemas.openxmlformats.org/drawingml/2006/picture">
+                  <pic:nvPicPr>
+                    <pic:cNvPr id="1" name=""/>
+                    <pic:cNvPicPr/>
+                  </pic:nvPicPr>
+                  <pic:blipFill>
+                    <a:blip r:embed="rId41"/>
+                    <a:stretch>
+                      <a:fillRect/>
+                    </a:stretch>
+                  </pic:blipFill>
+                  <pic:spPr>
+                    <a:xfrm>
+                      <a:off x="0" y="0"/>
+                      <a:ext cx="5865666" cy="6061823"/>
+                    </a:xfrm>
+                    <a:prstGeom prst="rect">
+                      <a:avLst/>
+                    </a:prstGeom>
+                  </pic:spPr>
+                </pic:pic>
+              </a:graphicData>
+            </a:graphic>
+          </wp:inline>
+        </w:drawing>
+      </w:r>
+    </w:p>
+    <w:p>
+      <w:pPr>
+        <w:rPr>
+          <w:rFonts w:ascii="Times New Roman" w:hAnsi="Times New Roman" w:cs="Times New Roman"/>
+          <w:b/>
+          <w:bCs/>
+          <w:sz w:val="28"/>
+          <w:szCs w:val="28"/>
+        </w:rPr>
+      </w:pPr>
     </w:p>
     <w:p>
       <w:pPr>
@@ -1686,40 +3929,100 @@
           <w:rFonts w:ascii="Times New Roman" w:hAnsi="Times New Roman" w:cs="Times New Roman"/>
           <w:sz w:val="28"/>
           <w:szCs w:val="28"/>
+          <w:lang w:val="en-US"/>
+        </w:rPr>
+      </w:pPr>
+      <w:r>
+        <w:rPr>
+          <w:rFonts w:ascii="Times New Roman" w:hAnsi="Times New Roman" w:cs="Times New Roman"/>
+          <w:sz w:val="28"/>
+          <w:szCs w:val="28"/>
+        </w:rPr>
+        <w:t>В</w:t>
+      </w:r>
+      <w:r>
+        <w:rPr>
+          <w:rFonts w:ascii="Times New Roman" w:hAnsi="Times New Roman" w:cs="Times New Roman"/>
+          <w:sz w:val="28"/>
+          <w:szCs w:val="28"/>
+        </w:rPr>
+        <w:t xml:space="preserve"> результаті виконання лабораторної роботи було розгорнуто</w:t>
+      </w:r>
+      <w:r>
+        <w:rPr>
+          <w:rFonts w:ascii="Times New Roman" w:hAnsi="Times New Roman" w:cs="Times New Roman"/>
+          <w:sz w:val="28"/>
+          <w:szCs w:val="28"/>
+        </w:rPr>
+        <w:t xml:space="preserve"> .NET</w:t>
+      </w:r>
+      <w:r>
+        <w:rPr>
+          <w:rFonts w:ascii="Times New Roman" w:hAnsi="Times New Roman" w:cs="Times New Roman"/>
+          <w:sz w:val="28"/>
+          <w:szCs w:val="28"/>
+        </w:rPr>
+        <w:t xml:space="preserve"> застосунок </w:t>
+      </w:r>
+      <w:r>
+        <w:rPr>
+          <w:rFonts w:ascii="Times New Roman" w:hAnsi="Times New Roman" w:cs="Times New Roman"/>
+          <w:sz w:val="28"/>
+          <w:szCs w:val="28"/>
+        </w:rPr>
+        <w:t>за допомогою Docker</w:t>
+      </w:r>
+      <w:r>
+        <w:rPr>
+          <w:rFonts w:ascii="Times New Roman" w:hAnsi="Times New Roman" w:cs="Times New Roman"/>
+          <w:sz w:val="28"/>
+          <w:szCs w:val="28"/>
+        </w:rPr>
+        <w:t xml:space="preserve"> (як локально, так і на сервері)</w:t>
+      </w:r>
+      <w:r>
+        <w:rPr>
+          <w:rFonts w:ascii="Times New Roman" w:hAnsi="Times New Roman" w:cs="Times New Roman"/>
+          <w:sz w:val="28"/>
+          <w:szCs w:val="28"/>
+        </w:rPr>
+        <w:t>.</w:t>
+      </w:r>
+      <w:r>
+        <w:rPr>
+          <w:rFonts w:ascii="Times New Roman" w:hAnsi="Times New Roman" w:cs="Times New Roman"/>
+          <w:sz w:val="28"/>
+          <w:szCs w:val="28"/>
+          <w:lang w:val="en-US"/>
+        </w:rPr>
+        <w:t xml:space="preserve"> </w:t>
+      </w:r>
+      <w:r>
+        <w:rPr>
+          <w:rFonts w:ascii="Times New Roman" w:hAnsi="Times New Roman" w:cs="Times New Roman"/>
+          <w:sz w:val="28"/>
+          <w:szCs w:val="28"/>
+          <w:lang w:val="en-US"/>
+        </w:rPr>
+        <w:t>docker image</w:t>
+      </w:r>
+      <w:r>
+        <w:rPr>
+          <w:rFonts w:ascii="Times New Roman" w:hAnsi="Times New Roman" w:cs="Times New Roman"/>
+          <w:sz w:val="28"/>
+          <w:szCs w:val="28"/>
+          <w:lang w:val="en-US"/>
+        </w:rPr>
+        <w:t xml:space="preserve"> </w:t>
+      </w:r>
+      <w:r>
+        <w:rPr>
+          <w:rFonts w:ascii="Times New Roman" w:hAnsi="Times New Roman" w:cs="Times New Roman"/>
+          <w:sz w:val="28"/>
+          <w:szCs w:val="28"/>
           <w:lang w:val="ru-RU"/>
         </w:rPr>
-      </w:pPr>
-      <w:r>
-        <w:rPr>
-          <w:rFonts w:ascii="Times New Roman" w:hAnsi="Times New Roman" w:cs="Times New Roman"/>
-          <w:sz w:val="28"/>
-          <w:szCs w:val="28"/>
-        </w:rPr>
-        <w:t>В</w:t>
-      </w:r>
-      <w:r>
-        <w:rPr>
-          <w:rFonts w:ascii="Times New Roman" w:hAnsi="Times New Roman" w:cs="Times New Roman"/>
-          <w:sz w:val="28"/>
-          <w:szCs w:val="28"/>
-        </w:rPr>
-        <w:t xml:space="preserve"> результаті виконання лабораторної роботи було розгорнуто</w:t>
-      </w:r>
-      <w:r>
-        <w:rPr>
-          <w:rFonts w:ascii="Times New Roman" w:hAnsi="Times New Roman" w:cs="Times New Roman"/>
-          <w:sz w:val="28"/>
-          <w:szCs w:val="28"/>
-        </w:rPr>
-        <w:t xml:space="preserve"> .NET</w:t>
-      </w:r>
-      <w:r>
-        <w:rPr>
-          <w:rFonts w:ascii="Times New Roman" w:hAnsi="Times New Roman" w:cs="Times New Roman"/>
-          <w:sz w:val="28"/>
-          <w:szCs w:val="28"/>
-        </w:rPr>
-        <w:t xml:space="preserve"> застосунок </w:t>
+        <w:t xml:space="preserve">було опубліковано </w:t>
       </w:r>
       <w:r>
         <w:rPr>
@@ -1728,7 +4031,7 @@
           <w:szCs w:val="28"/>
           <w:lang w:val="ru-RU"/>
         </w:rPr>
-        <w:t xml:space="preserve">за допомогою </w:t>
+        <w:t xml:space="preserve">в публічному </w:t>
       </w:r>
       <w:r>
         <w:rPr>
@@ -1737,7 +4040,7 @@
           <w:szCs w:val="28"/>
           <w:lang w:val="en-US"/>
         </w:rPr>
-        <w:t>Docker</w:t>
+        <w:t xml:space="preserve">Container registry – </w:t>
       </w:r>
       <w:r>
         <w:rPr>
@@ -1746,23 +4049,14 @@
           <w:szCs w:val="28"/>
           <w:lang w:val="en-US"/>
         </w:rPr>
-        <w:t xml:space="preserve"> (</w:t>
-      </w:r>
-      <w:r>
-        <w:rPr>
-          <w:rFonts w:ascii="Times New Roman" w:hAnsi="Times New Roman" w:cs="Times New Roman"/>
-          <w:sz w:val="28"/>
-          <w:szCs w:val="28"/>
-          <w:lang w:val="ru-RU"/>
-        </w:rPr>
-        <w:t>як локально, так і на сервері)</w:t>
-      </w:r>
-      <w:r>
-        <w:rPr>
-          <w:rFonts w:ascii="Times New Roman" w:hAnsi="Times New Roman" w:cs="Times New Roman"/>
-          <w:sz w:val="28"/>
-          <w:szCs w:val="28"/>
-          <w:lang w:val="ru-RU"/>
+        <w:t>Amazon Elastic Container Registry</w:t>
+      </w:r>
+      <w:r>
+        <w:rPr>
+          <w:rFonts w:ascii="Times New Roman" w:hAnsi="Times New Roman" w:cs="Times New Roman"/>
+          <w:sz w:val="28"/>
+          <w:szCs w:val="28"/>
+          <w:lang w:val="en-US"/>
         </w:rPr>
         <w:t>.</w:t>
       </w:r>
@@ -2182,6 +4476,178 @@
       </w:rPr>
     </w:lvl>
   </w:abstractNum>
+  <w:abstractNum w:abstractNumId="4" w15:restartNumberingAfterBreak="0">
+    <w:nsid w:val="52EC6514"/>
+    <w:multiLevelType w:val="hybridMultilevel"/>
+    <w:tmpl w:val="D66EBFD4"/>
+    <w:lvl w:ilvl="0" w:tplc="0409000F">
+      <w:start w:val="1"/>
+      <w:numFmt w:val="decimal"/>
+      <w:lvlText w:val="%1."/>
+      <w:lvlJc w:val="left"/>
+      <w:pPr>
+        <w:ind w:left="1080" w:hanging="360"/>
+      </w:pPr>
+    </w:lvl>
+    <w:lvl w:ilvl="1" w:tplc="04090019">
+      <w:start w:val="1"/>
+      <w:numFmt w:val="lowerLetter"/>
+      <w:lvlText w:val="%2."/>
+      <w:lvlJc w:val="left"/>
+      <w:pPr>
+        <w:ind w:left="1800" w:hanging="360"/>
+      </w:pPr>
+    </w:lvl>
+    <w:lvl w:ilvl="2" w:tplc="0409001B" w:tentative="1">
+      <w:start w:val="1"/>
+      <w:numFmt w:val="lowerRoman"/>
+      <w:lvlText w:val="%3."/>
+      <w:lvlJc w:val="right"/>
+      <w:pPr>
+        <w:ind w:left="2520" w:hanging="180"/>
+      </w:pPr>
+    </w:lvl>
+    <w:lvl w:ilvl="3" w:tplc="0409000F" w:tentative="1">
+      <w:start w:val="1"/>
+      <w:numFmt w:val="decimal"/>
+      <w:lvlText w:val="%4."/>
+      <w:lvlJc w:val="left"/>
+      <w:pPr>
+        <w:ind w:left="3240" w:hanging="360"/>
+      </w:pPr>
+    </w:lvl>
+    <w:lvl w:ilvl="4" w:tplc="04090019" w:tentative="1">
+      <w:start w:val="1"/>
+      <w:numFmt w:val="lowerLetter"/>
+      <w:lvlText w:val="%5."/>
+      <w:lvlJc w:val="left"/>
+      <w:pPr>
+        <w:ind w:left="3960" w:hanging="360"/>
+      </w:pPr>
+    </w:lvl>
+    <w:lvl w:ilvl="5" w:tplc="0409001B" w:tentative="1">
+      <w:start w:val="1"/>
+      <w:numFmt w:val="lowerRoman"/>
+      <w:lvlText w:val="%6."/>
+      <w:lvlJc w:val="right"/>
+      <w:pPr>
+        <w:ind w:left="4680" w:hanging="180"/>
+      </w:pPr>
+    </w:lvl>
+    <w:lvl w:ilvl="6" w:tplc="0409000F" w:tentative="1">
+      <w:start w:val="1"/>
+      <w:numFmt w:val="decimal"/>
+      <w:lvlText w:val="%7."/>
+      <w:lvlJc w:val="left"/>
+      <w:pPr>
+        <w:ind w:left="5400" w:hanging="360"/>
+      </w:pPr>
+    </w:lvl>
+    <w:lvl w:ilvl="7" w:tplc="04090019" w:tentative="1">
+      <w:start w:val="1"/>
+      <w:numFmt w:val="lowerLetter"/>
+      <w:lvlText w:val="%8."/>
+      <w:lvlJc w:val="left"/>
+      <w:pPr>
+        <w:ind w:left="6120" w:hanging="360"/>
+      </w:pPr>
+    </w:lvl>
+    <w:lvl w:ilvl="8" w:tplc="0409001B" w:tentative="1">
+      <w:start w:val="1"/>
+      <w:numFmt w:val="lowerRoman"/>
+      <w:lvlText w:val="%9."/>
+      <w:lvlJc w:val="right"/>
+      <w:pPr>
+        <w:ind w:left="6840" w:hanging="180"/>
+      </w:pPr>
+    </w:lvl>
+  </w:abstractNum>
+  <w:abstractNum w:abstractNumId="5" w15:restartNumberingAfterBreak="0">
+    <w:nsid w:val="7A072F50"/>
+    <w:multiLevelType w:val="hybridMultilevel"/>
+    <w:tmpl w:val="99B89DD0"/>
+    <w:lvl w:ilvl="0" w:tplc="0409000F">
+      <w:start w:val="1"/>
+      <w:numFmt w:val="decimal"/>
+      <w:lvlText w:val="%1."/>
+      <w:lvlJc w:val="left"/>
+      <w:pPr>
+        <w:ind w:left="1800" w:hanging="360"/>
+      </w:pPr>
+    </w:lvl>
+    <w:lvl w:ilvl="1" w:tplc="04090019" w:tentative="1">
+      <w:start w:val="1"/>
+      <w:numFmt w:val="lowerLetter"/>
+      <w:lvlText w:val="%2."/>
+      <w:lvlJc w:val="left"/>
+      <w:pPr>
+        <w:ind w:left="2520" w:hanging="360"/>
+      </w:pPr>
+    </w:lvl>
+    <w:lvl w:ilvl="2" w:tplc="0409001B" w:tentative="1">
+      <w:start w:val="1"/>
+      <w:numFmt w:val="lowerRoman"/>
+      <w:lvlText w:val="%3."/>
+      <w:lvlJc w:val="right"/>
+      <w:pPr>
+        <w:ind w:left="3240" w:hanging="180"/>
+      </w:pPr>
+    </w:lvl>
+    <w:lvl w:ilvl="3" w:tplc="0409000F" w:tentative="1">
+      <w:start w:val="1"/>
+      <w:numFmt w:val="decimal"/>
+      <w:lvlText w:val="%4."/>
+      <w:lvlJc w:val="left"/>
+      <w:pPr>
+        <w:ind w:left="3960" w:hanging="360"/>
+      </w:pPr>
+    </w:lvl>
+    <w:lvl w:ilvl="4" w:tplc="04090019" w:tentative="1">
+      <w:start w:val="1"/>
+      <w:numFmt w:val="lowerLetter"/>
+      <w:lvlText w:val="%5."/>
+      <w:lvlJc w:val="left"/>
+      <w:pPr>
+        <w:ind w:left="4680" w:hanging="360"/>
+      </w:pPr>
+    </w:lvl>
+    <w:lvl w:ilvl="5" w:tplc="0409001B" w:tentative="1">
+      <w:start w:val="1"/>
+      <w:numFmt w:val="lowerRoman"/>
+      <w:lvlText w:val="%6."/>
+      <w:lvlJc w:val="right"/>
+      <w:pPr>
+        <w:ind w:left="5400" w:hanging="180"/>
+      </w:pPr>
+    </w:lvl>
+    <w:lvl w:ilvl="6" w:tplc="0409000F" w:tentative="1">
+      <w:start w:val="1"/>
+      <w:numFmt w:val="decimal"/>
+      <w:lvlText w:val="%7."/>
+      <w:lvlJc w:val="left"/>
+      <w:pPr>
+        <w:ind w:left="6120" w:hanging="360"/>
+      </w:pPr>
+    </w:lvl>
+    <w:lvl w:ilvl="7" w:tplc="04090019" w:tentative="1">
+      <w:start w:val="1"/>
+      <w:numFmt w:val="lowerLetter"/>
+      <w:lvlText w:val="%8."/>
+      <w:lvlJc w:val="left"/>
+      <w:pPr>
+        <w:ind w:left="6840" w:hanging="360"/>
+      </w:pPr>
+    </w:lvl>
+    <w:lvl w:ilvl="8" w:tplc="0409001B" w:tentative="1">
+      <w:start w:val="1"/>
+      <w:numFmt w:val="lowerRoman"/>
+      <w:lvlText w:val="%9."/>
+      <w:lvlJc w:val="right"/>
+      <w:pPr>
+        <w:ind w:left="7560" w:hanging="180"/>
+      </w:pPr>
+    </w:lvl>
+  </w:abstractNum>
   <w:num w:numId="1">
     <w:abstractNumId w:val="3"/>
   </w:num>
@@ -2196,6 +4662,12 @@
   </w:num>
   <w:num w:numId="5">
     <w:abstractNumId w:val="0"/>
+  </w:num>
+  <w:num w:numId="6">
+    <w:abstractNumId w:val="5"/>
+  </w:num>
+  <w:num w:numId="7">
+    <w:abstractNumId w:val="4"/>
   </w:num>
 </w:numbering>
 </file>
@@ -2607,7 +5079,6 @@
   <w:style w:type="character" w:default="1" w:styleId="DefaultParagraphFont">
     <w:name w:val="Default Paragraph Font"/>
     <w:uiPriority w:val="1"/>
-    <w:semiHidden/>
     <w:unhideWhenUsed/>
   </w:style>
   <w:style w:type="table" w:default="1" w:styleId="TableNormal">

</xml_diff>

<commit_message>
- Update lab3 doc, add pdfs.
</commit_message>
<xml_diff>
--- a/Docs/Lab3.docx
+++ b/Docs/Lab3.docx
@@ -285,17 +285,8 @@
           <w:szCs w:val="28"/>
           <w:lang w:val="uk-UA"/>
         </w:rPr>
-        <w:t xml:space="preserve">Розгортання веб-порталу як Docker </w:t>
-      </w:r>
-      <w:proofErr w:type="spellStart"/>
-      <w:r>
-        <w:rPr>
-          <w:szCs w:val="28"/>
-          <w:lang w:val="uk-UA"/>
-        </w:rPr>
-        <w:t>Container</w:t>
-      </w:r>
-      <w:proofErr w:type="spellEnd"/>
+        <w:t>Розгортання веб-порталу як Docker Container</w:t>
+      </w:r>
       <w:r>
         <w:rPr>
           <w:rFonts w:cs="Times New Roman"/>
@@ -692,27 +683,7 @@
           <w:szCs w:val="28"/>
           <w:lang w:val="uk-UA"/>
         </w:rPr>
-        <w:t xml:space="preserve">доц. </w:t>
-      </w:r>
-      <w:proofErr w:type="spellStart"/>
-      <w:r>
-        <w:rPr>
-          <w:rFonts w:cs="Times New Roman"/>
-          <w:bCs/>
-          <w:szCs w:val="28"/>
-          <w:lang w:val="uk-UA"/>
-        </w:rPr>
-        <w:t>Волокина</w:t>
-      </w:r>
-      <w:proofErr w:type="spellEnd"/>
-      <w:r>
-        <w:rPr>
-          <w:rFonts w:cs="Times New Roman"/>
-          <w:bCs/>
-          <w:szCs w:val="28"/>
-          <w:lang w:val="uk-UA"/>
-        </w:rPr>
-        <w:t xml:space="preserve"> Артем Миколайович</w:t>
+        <w:t>доц. Волокина Артем Миколайович</w:t>
       </w:r>
       <w:r>
         <w:rPr>
@@ -845,61 +816,7 @@
           <w:sz w:val="28"/>
           <w:szCs w:val="28"/>
         </w:rPr>
-        <w:t xml:space="preserve">Розгортання веб-порталу як Docker </w:t>
-      </w:r>
-      <w:proofErr w:type="spellStart"/>
-      <w:r>
-        <w:rPr>
-          <w:rFonts w:ascii="Times New Roman" w:hAnsi="Times New Roman" w:cs="Times New Roman"/>
-          <w:sz w:val="28"/>
-          <w:szCs w:val="28"/>
-        </w:rPr>
-        <w:t>Container</w:t>
-      </w:r>
-      <w:proofErr w:type="spellEnd"/>
-      <w:r>
-        <w:rPr>
-          <w:rFonts w:ascii="Times New Roman" w:hAnsi="Times New Roman" w:cs="Times New Roman"/>
-          <w:sz w:val="28"/>
-          <w:szCs w:val="28"/>
-        </w:rPr>
-        <w:t xml:space="preserve">. Розгортання застосунок за допомогою docker-compose на віртуальному сервері (новому або з </w:t>
-      </w:r>
-      <w:proofErr w:type="spellStart"/>
-      <w:r>
-        <w:rPr>
-          <w:rFonts w:ascii="Times New Roman" w:hAnsi="Times New Roman" w:cs="Times New Roman"/>
-          <w:sz w:val="28"/>
-          <w:szCs w:val="28"/>
-        </w:rPr>
-        <w:t>Лаб</w:t>
-      </w:r>
-      <w:proofErr w:type="spellEnd"/>
-      <w:r>
-        <w:rPr>
-          <w:rFonts w:ascii="Times New Roman" w:hAnsi="Times New Roman" w:cs="Times New Roman"/>
-          <w:sz w:val="28"/>
-          <w:szCs w:val="28"/>
-        </w:rPr>
-        <w:t xml:space="preserve">. </w:t>
-      </w:r>
-      <w:proofErr w:type="spellStart"/>
-      <w:r>
-        <w:rPr>
-          <w:rFonts w:ascii="Times New Roman" w:hAnsi="Times New Roman" w:cs="Times New Roman"/>
-          <w:sz w:val="28"/>
-          <w:szCs w:val="28"/>
-        </w:rPr>
-        <w:t>Работи</w:t>
-      </w:r>
-      <w:proofErr w:type="spellEnd"/>
-      <w:r>
-        <w:rPr>
-          <w:rFonts w:ascii="Times New Roman" w:hAnsi="Times New Roman" w:cs="Times New Roman"/>
-          <w:sz w:val="28"/>
-          <w:szCs w:val="28"/>
-        </w:rPr>
-        <w:t xml:space="preserve"> 1)</w:t>
+        <w:t>Розгортання веб-порталу як Docker Container. Розгортання застосунок за допомогою docker-compose на віртуальному сервері (новому або з Лаб. Работи 1)</w:t>
       </w:r>
     </w:p>
     <w:p>
@@ -943,43 +860,7 @@
           <w:sz w:val="28"/>
           <w:szCs w:val="28"/>
         </w:rPr>
-        <w:t xml:space="preserve">Застосунок має бути зібраний в </w:t>
-      </w:r>
-      <w:proofErr w:type="spellStart"/>
-      <w:r>
-        <w:rPr>
-          <w:rFonts w:ascii="Times New Roman" w:hAnsi="Times New Roman" w:cs="Times New Roman"/>
-          <w:sz w:val="28"/>
-          <w:szCs w:val="28"/>
-        </w:rPr>
-        <w:t>docker</w:t>
-      </w:r>
-      <w:proofErr w:type="spellEnd"/>
-      <w:r>
-        <w:rPr>
-          <w:rFonts w:ascii="Times New Roman" w:hAnsi="Times New Roman" w:cs="Times New Roman"/>
-          <w:sz w:val="28"/>
-          <w:szCs w:val="28"/>
-        </w:rPr>
-        <w:t xml:space="preserve"> </w:t>
-      </w:r>
-      <w:proofErr w:type="spellStart"/>
-      <w:r>
-        <w:rPr>
-          <w:rFonts w:ascii="Times New Roman" w:hAnsi="Times New Roman" w:cs="Times New Roman"/>
-          <w:sz w:val="28"/>
-          <w:szCs w:val="28"/>
-        </w:rPr>
-        <w:t>image</w:t>
-      </w:r>
-      <w:proofErr w:type="spellEnd"/>
-      <w:r>
-        <w:rPr>
-          <w:rFonts w:ascii="Times New Roman" w:hAnsi="Times New Roman" w:cs="Times New Roman"/>
-          <w:sz w:val="28"/>
-          <w:szCs w:val="28"/>
-        </w:rPr>
-        <w:t xml:space="preserve"> і розгорнутий локально;</w:t>
+        <w:t>Застосунок має бути зібраний в docker image і розгорнутий локально;</w:t>
       </w:r>
     </w:p>
     <w:p>
@@ -1023,259 +904,7 @@
           <w:sz w:val="28"/>
           <w:szCs w:val="28"/>
         </w:rPr>
-        <w:t xml:space="preserve">Опублікувати </w:t>
-      </w:r>
-      <w:proofErr w:type="spellStart"/>
-      <w:r>
-        <w:rPr>
-          <w:rFonts w:ascii="Times New Roman" w:hAnsi="Times New Roman" w:cs="Times New Roman"/>
-          <w:sz w:val="28"/>
-          <w:szCs w:val="28"/>
-        </w:rPr>
-        <w:t>docker</w:t>
-      </w:r>
-      <w:proofErr w:type="spellEnd"/>
-      <w:r>
-        <w:rPr>
-          <w:rFonts w:ascii="Times New Roman" w:hAnsi="Times New Roman" w:cs="Times New Roman"/>
-          <w:sz w:val="28"/>
-          <w:szCs w:val="28"/>
-        </w:rPr>
-        <w:t xml:space="preserve"> </w:t>
-      </w:r>
-      <w:proofErr w:type="spellStart"/>
-      <w:r>
-        <w:rPr>
-          <w:rFonts w:ascii="Times New Roman" w:hAnsi="Times New Roman" w:cs="Times New Roman"/>
-          <w:sz w:val="28"/>
-          <w:szCs w:val="28"/>
-        </w:rPr>
-        <w:t>image</w:t>
-      </w:r>
-      <w:proofErr w:type="spellEnd"/>
-      <w:r>
-        <w:rPr>
-          <w:rFonts w:ascii="Times New Roman" w:hAnsi="Times New Roman" w:cs="Times New Roman"/>
-          <w:sz w:val="28"/>
-          <w:szCs w:val="28"/>
-        </w:rPr>
-        <w:t xml:space="preserve"> з застосунком в публічному </w:t>
-      </w:r>
-      <w:proofErr w:type="spellStart"/>
-      <w:r>
-        <w:rPr>
-          <w:rFonts w:ascii="Times New Roman" w:hAnsi="Times New Roman" w:cs="Times New Roman"/>
-          <w:sz w:val="28"/>
-          <w:szCs w:val="28"/>
-        </w:rPr>
-        <w:t>Container</w:t>
-      </w:r>
-      <w:proofErr w:type="spellEnd"/>
-      <w:r>
-        <w:rPr>
-          <w:rFonts w:ascii="Times New Roman" w:hAnsi="Times New Roman" w:cs="Times New Roman"/>
-          <w:sz w:val="28"/>
-          <w:szCs w:val="28"/>
-        </w:rPr>
-        <w:t xml:space="preserve"> </w:t>
-      </w:r>
-      <w:proofErr w:type="spellStart"/>
-      <w:r>
-        <w:rPr>
-          <w:rFonts w:ascii="Times New Roman" w:hAnsi="Times New Roman" w:cs="Times New Roman"/>
-          <w:sz w:val="28"/>
-          <w:szCs w:val="28"/>
-        </w:rPr>
-        <w:t>Registry</w:t>
-      </w:r>
-      <w:proofErr w:type="spellEnd"/>
-      <w:r>
-        <w:rPr>
-          <w:rFonts w:ascii="Times New Roman" w:hAnsi="Times New Roman" w:cs="Times New Roman"/>
-          <w:sz w:val="28"/>
-          <w:szCs w:val="28"/>
-        </w:rPr>
-        <w:t xml:space="preserve"> (</w:t>
-      </w:r>
-      <w:proofErr w:type="spellStart"/>
-      <w:r>
-        <w:rPr>
-          <w:rFonts w:ascii="Times New Roman" w:hAnsi="Times New Roman" w:cs="Times New Roman"/>
-          <w:sz w:val="28"/>
-          <w:szCs w:val="28"/>
-        </w:rPr>
-        <w:t>Azure</w:t>
-      </w:r>
-      <w:proofErr w:type="spellEnd"/>
-      <w:r>
-        <w:rPr>
-          <w:rFonts w:ascii="Times New Roman" w:hAnsi="Times New Roman" w:cs="Times New Roman"/>
-          <w:sz w:val="28"/>
-          <w:szCs w:val="28"/>
-        </w:rPr>
-        <w:t xml:space="preserve"> </w:t>
-      </w:r>
-      <w:proofErr w:type="spellStart"/>
-      <w:r>
-        <w:rPr>
-          <w:rFonts w:ascii="Times New Roman" w:hAnsi="Times New Roman" w:cs="Times New Roman"/>
-          <w:sz w:val="28"/>
-          <w:szCs w:val="28"/>
-        </w:rPr>
-        <w:t>Container</w:t>
-      </w:r>
-      <w:proofErr w:type="spellEnd"/>
-      <w:r>
-        <w:rPr>
-          <w:rFonts w:ascii="Times New Roman" w:hAnsi="Times New Roman" w:cs="Times New Roman"/>
-          <w:sz w:val="28"/>
-          <w:szCs w:val="28"/>
-        </w:rPr>
-        <w:t xml:space="preserve"> </w:t>
-      </w:r>
-      <w:proofErr w:type="spellStart"/>
-      <w:r>
-        <w:rPr>
-          <w:rFonts w:ascii="Times New Roman" w:hAnsi="Times New Roman" w:cs="Times New Roman"/>
-          <w:sz w:val="28"/>
-          <w:szCs w:val="28"/>
-        </w:rPr>
-        <w:t>Registry</w:t>
-      </w:r>
-      <w:proofErr w:type="spellEnd"/>
-      <w:r>
-        <w:rPr>
-          <w:rFonts w:ascii="Times New Roman" w:hAnsi="Times New Roman" w:cs="Times New Roman"/>
-          <w:sz w:val="28"/>
-          <w:szCs w:val="28"/>
-        </w:rPr>
-        <w:t xml:space="preserve">, </w:t>
-      </w:r>
-      <w:proofErr w:type="spellStart"/>
-      <w:r>
-        <w:rPr>
-          <w:rFonts w:ascii="Times New Roman" w:hAnsi="Times New Roman" w:cs="Times New Roman"/>
-          <w:sz w:val="28"/>
-          <w:szCs w:val="28"/>
-        </w:rPr>
-        <w:t>Digital</w:t>
-      </w:r>
-      <w:proofErr w:type="spellEnd"/>
-      <w:r>
-        <w:rPr>
-          <w:rFonts w:ascii="Times New Roman" w:hAnsi="Times New Roman" w:cs="Times New Roman"/>
-          <w:sz w:val="28"/>
-          <w:szCs w:val="28"/>
-        </w:rPr>
-        <w:t xml:space="preserve"> </w:t>
-      </w:r>
-      <w:proofErr w:type="spellStart"/>
-      <w:r>
-        <w:rPr>
-          <w:rFonts w:ascii="Times New Roman" w:hAnsi="Times New Roman" w:cs="Times New Roman"/>
-          <w:sz w:val="28"/>
-          <w:szCs w:val="28"/>
-        </w:rPr>
-        <w:t>Ocean</w:t>
-      </w:r>
-      <w:proofErr w:type="spellEnd"/>
-      <w:r>
-        <w:rPr>
-          <w:rFonts w:ascii="Times New Roman" w:hAnsi="Times New Roman" w:cs="Times New Roman"/>
-          <w:sz w:val="28"/>
-          <w:szCs w:val="28"/>
-        </w:rPr>
-        <w:t xml:space="preserve"> </w:t>
-      </w:r>
-      <w:proofErr w:type="spellStart"/>
-      <w:r>
-        <w:rPr>
-          <w:rFonts w:ascii="Times New Roman" w:hAnsi="Times New Roman" w:cs="Times New Roman"/>
-          <w:sz w:val="28"/>
-          <w:szCs w:val="28"/>
-        </w:rPr>
-        <w:t>Container</w:t>
-      </w:r>
-      <w:proofErr w:type="spellEnd"/>
-      <w:r>
-        <w:rPr>
-          <w:rFonts w:ascii="Times New Roman" w:hAnsi="Times New Roman" w:cs="Times New Roman"/>
-          <w:sz w:val="28"/>
-          <w:szCs w:val="28"/>
-        </w:rPr>
-        <w:t xml:space="preserve"> </w:t>
-      </w:r>
-      <w:proofErr w:type="spellStart"/>
-      <w:r>
-        <w:rPr>
-          <w:rFonts w:ascii="Times New Roman" w:hAnsi="Times New Roman" w:cs="Times New Roman"/>
-          <w:sz w:val="28"/>
-          <w:szCs w:val="28"/>
-        </w:rPr>
-        <w:t>Registry</w:t>
-      </w:r>
-      <w:proofErr w:type="spellEnd"/>
-      <w:r>
-        <w:rPr>
-          <w:rFonts w:ascii="Times New Roman" w:hAnsi="Times New Roman" w:cs="Times New Roman"/>
-          <w:sz w:val="28"/>
-          <w:szCs w:val="28"/>
-        </w:rPr>
-        <w:t xml:space="preserve"> або </w:t>
-      </w:r>
-      <w:proofErr w:type="spellStart"/>
-      <w:r>
-        <w:rPr>
-          <w:rFonts w:ascii="Times New Roman" w:hAnsi="Times New Roman" w:cs="Times New Roman"/>
-          <w:sz w:val="28"/>
-          <w:szCs w:val="28"/>
-        </w:rPr>
-        <w:t>GitLab</w:t>
-      </w:r>
-      <w:proofErr w:type="spellEnd"/>
-      <w:r>
-        <w:rPr>
-          <w:rFonts w:ascii="Times New Roman" w:hAnsi="Times New Roman" w:cs="Times New Roman"/>
-          <w:sz w:val="28"/>
-          <w:szCs w:val="28"/>
-        </w:rPr>
-        <w:t xml:space="preserve"> </w:t>
-      </w:r>
-      <w:proofErr w:type="spellStart"/>
-      <w:r>
-        <w:rPr>
-          <w:rFonts w:ascii="Times New Roman" w:hAnsi="Times New Roman" w:cs="Times New Roman"/>
-          <w:sz w:val="28"/>
-          <w:szCs w:val="28"/>
-        </w:rPr>
-        <w:t>Container</w:t>
-      </w:r>
-      <w:proofErr w:type="spellEnd"/>
-      <w:r>
-        <w:rPr>
-          <w:rFonts w:ascii="Times New Roman" w:hAnsi="Times New Roman" w:cs="Times New Roman"/>
-          <w:sz w:val="28"/>
-          <w:szCs w:val="28"/>
-        </w:rPr>
-        <w:t xml:space="preserve"> </w:t>
-      </w:r>
-      <w:proofErr w:type="spellStart"/>
-      <w:r>
-        <w:rPr>
-          <w:rFonts w:ascii="Times New Roman" w:hAnsi="Times New Roman" w:cs="Times New Roman"/>
-          <w:sz w:val="28"/>
-          <w:szCs w:val="28"/>
-        </w:rPr>
-        <w:t>Registry</w:t>
-      </w:r>
-      <w:proofErr w:type="spellEnd"/>
-      <w:r>
-        <w:rPr>
-          <w:rFonts w:ascii="Times New Roman" w:hAnsi="Times New Roman" w:cs="Times New Roman"/>
-          <w:sz w:val="28"/>
-          <w:szCs w:val="28"/>
-        </w:rPr>
-        <w:t>);</w:t>
+        <w:t>Опублікувати docker image з застосунком в публічному Container Registry (Azure Container Registry, Digital Ocean Container Registry або GitLab Container Registry);</w:t>
       </w:r>
     </w:p>
     <w:p>
@@ -1297,43 +926,7 @@
           <w:sz w:val="28"/>
           <w:szCs w:val="28"/>
         </w:rPr>
-        <w:t xml:space="preserve">Розгорнути віртуальний сервер і встановити </w:t>
-      </w:r>
-      <w:proofErr w:type="spellStart"/>
-      <w:r>
-        <w:rPr>
-          <w:rFonts w:ascii="Times New Roman" w:hAnsi="Times New Roman" w:cs="Times New Roman"/>
-          <w:sz w:val="28"/>
-          <w:szCs w:val="28"/>
-        </w:rPr>
-        <w:t>docker</w:t>
-      </w:r>
-      <w:proofErr w:type="spellEnd"/>
-      <w:r>
-        <w:rPr>
-          <w:rFonts w:ascii="Times New Roman" w:hAnsi="Times New Roman" w:cs="Times New Roman"/>
-          <w:sz w:val="28"/>
-          <w:szCs w:val="28"/>
-        </w:rPr>
-        <w:t xml:space="preserve"> </w:t>
-      </w:r>
-      <w:proofErr w:type="spellStart"/>
-      <w:r>
-        <w:rPr>
-          <w:rFonts w:ascii="Times New Roman" w:hAnsi="Times New Roman" w:cs="Times New Roman"/>
-          <w:sz w:val="28"/>
-          <w:szCs w:val="28"/>
-        </w:rPr>
-        <w:t>engine</w:t>
-      </w:r>
-      <w:proofErr w:type="spellEnd"/>
-      <w:r>
-        <w:rPr>
-          <w:rFonts w:ascii="Times New Roman" w:hAnsi="Times New Roman" w:cs="Times New Roman"/>
-          <w:sz w:val="28"/>
-          <w:szCs w:val="28"/>
-        </w:rPr>
-        <w:t xml:space="preserve"> на ньому;</w:t>
+        <w:t>Розгорнути віртуальний сервер і встановити docker engine на ньому;</w:t>
       </w:r>
     </w:p>
     <w:p>
@@ -1357,43 +950,7 @@
           <w:sz w:val="28"/>
           <w:szCs w:val="28"/>
         </w:rPr>
-        <w:t xml:space="preserve">Розгорнути застосунок і всі допоміжні сервіси через docker-compose використовуючи публічний </w:t>
-      </w:r>
-      <w:proofErr w:type="spellStart"/>
-      <w:r>
-        <w:rPr>
-          <w:rFonts w:ascii="Times New Roman" w:hAnsi="Times New Roman" w:cs="Times New Roman"/>
-          <w:sz w:val="28"/>
-          <w:szCs w:val="28"/>
-        </w:rPr>
-        <w:t>Container</w:t>
-      </w:r>
-      <w:proofErr w:type="spellEnd"/>
-      <w:r>
-        <w:rPr>
-          <w:rFonts w:ascii="Times New Roman" w:hAnsi="Times New Roman" w:cs="Times New Roman"/>
-          <w:sz w:val="28"/>
-          <w:szCs w:val="28"/>
-        </w:rPr>
-        <w:t xml:space="preserve"> </w:t>
-      </w:r>
-      <w:proofErr w:type="spellStart"/>
-      <w:r>
-        <w:rPr>
-          <w:rFonts w:ascii="Times New Roman" w:hAnsi="Times New Roman" w:cs="Times New Roman"/>
-          <w:sz w:val="28"/>
-          <w:szCs w:val="28"/>
-        </w:rPr>
-        <w:t>Registry</w:t>
-      </w:r>
-      <w:proofErr w:type="spellEnd"/>
-      <w:r>
-        <w:rPr>
-          <w:rFonts w:ascii="Times New Roman" w:hAnsi="Times New Roman" w:cs="Times New Roman"/>
-          <w:sz w:val="28"/>
-          <w:szCs w:val="28"/>
-        </w:rPr>
-        <w:t>.</w:t>
+        <w:t>Розгорнути застосунок і всі допоміжні сервіси через docker-compose використовуючи публічний Container Registry.</w:t>
       </w:r>
     </w:p>
     <w:p>
@@ -1500,25 +1057,7 @@
           <w:sz w:val="28"/>
           <w:szCs w:val="28"/>
         </w:rPr>
-        <w:t xml:space="preserve">Створимо </w:t>
-      </w:r>
-      <w:proofErr w:type="spellStart"/>
-      <w:r>
-        <w:rPr>
-          <w:rFonts w:ascii="Times New Roman" w:hAnsi="Times New Roman" w:cs="Times New Roman"/>
-          <w:sz w:val="28"/>
-          <w:szCs w:val="28"/>
-        </w:rPr>
-        <w:t>Dockerfile</w:t>
-      </w:r>
-      <w:proofErr w:type="spellEnd"/>
-      <w:r>
-        <w:rPr>
-          <w:rFonts w:ascii="Times New Roman" w:hAnsi="Times New Roman" w:cs="Times New Roman"/>
-          <w:sz w:val="28"/>
-          <w:szCs w:val="28"/>
-        </w:rPr>
-        <w:t xml:space="preserve"> для запуску нашого додатку:</w:t>
+        <w:t>Створимо Dockerfile для запуску нашого додатку:</w:t>
       </w:r>
     </w:p>
     <w:p>
@@ -1643,49 +1182,15 @@
           <w:szCs w:val="28"/>
         </w:rPr>
       </w:pPr>
-      <w:proofErr w:type="spellStart"/>
-      <w:r>
-        <w:rPr>
-          <w:rFonts w:ascii="Times New Roman" w:hAnsi="Times New Roman" w:cs="Times New Roman"/>
-          <w:b/>
-          <w:bCs/>
-          <w:sz w:val="28"/>
-          <w:szCs w:val="28"/>
-        </w:rPr>
-        <w:t>docker</w:t>
-      </w:r>
-      <w:proofErr w:type="spellEnd"/>
-      <w:r>
-        <w:rPr>
-          <w:rFonts w:ascii="Times New Roman" w:hAnsi="Times New Roman" w:cs="Times New Roman"/>
-          <w:b/>
-          <w:bCs/>
-          <w:sz w:val="28"/>
-          <w:szCs w:val="28"/>
-        </w:rPr>
-        <w:t xml:space="preserve"> build -t </w:t>
-      </w:r>
-      <w:proofErr w:type="spellStart"/>
-      <w:r>
-        <w:rPr>
-          <w:rFonts w:ascii="Times New Roman" w:hAnsi="Times New Roman" w:cs="Times New Roman"/>
-          <w:b/>
-          <w:bCs/>
-          <w:sz w:val="28"/>
-          <w:szCs w:val="28"/>
-        </w:rPr>
-        <w:t>jotter</w:t>
-      </w:r>
-      <w:proofErr w:type="spellEnd"/>
-      <w:r>
-        <w:rPr>
-          <w:rFonts w:ascii="Times New Roman" w:hAnsi="Times New Roman" w:cs="Times New Roman"/>
-          <w:b/>
-          <w:bCs/>
-          <w:sz w:val="28"/>
-          <w:szCs w:val="28"/>
-        </w:rPr>
-        <w:t xml:space="preserve"> .</w:t>
+      <w:r>
+        <w:rPr>
+          <w:rFonts w:ascii="Times New Roman" w:hAnsi="Times New Roman" w:cs="Times New Roman"/>
+          <w:b/>
+          <w:bCs/>
+          <w:sz w:val="28"/>
+          <w:szCs w:val="28"/>
+        </w:rPr>
+        <w:t>docker build -t jotter .</w:t>
       </w:r>
     </w:p>
     <w:p>
@@ -1784,106 +1289,16 @@
           <w:szCs w:val="28"/>
         </w:rPr>
       </w:pPr>
-      <w:proofErr w:type="spellStart"/>
-      <w:r>
-        <w:rPr>
-          <w:rFonts w:ascii="Times New Roman" w:hAnsi="Times New Roman" w:cs="Times New Roman"/>
-          <w:b/>
-          <w:bCs/>
-          <w:sz w:val="28"/>
-          <w:szCs w:val="28"/>
-        </w:rPr>
-        <w:t>docker</w:t>
-      </w:r>
-      <w:proofErr w:type="spellEnd"/>
-      <w:r>
-        <w:rPr>
-          <w:rFonts w:ascii="Times New Roman" w:hAnsi="Times New Roman" w:cs="Times New Roman"/>
-          <w:b/>
-          <w:bCs/>
-          <w:sz w:val="28"/>
-          <w:szCs w:val="28"/>
-        </w:rPr>
-        <w:t xml:space="preserve"> run -e '</w:t>
-      </w:r>
-      <w:proofErr w:type="spellStart"/>
-      <w:r>
-        <w:rPr>
-          <w:rFonts w:ascii="Times New Roman" w:hAnsi="Times New Roman" w:cs="Times New Roman"/>
-          <w:b/>
-          <w:bCs/>
-          <w:sz w:val="28"/>
-          <w:szCs w:val="28"/>
-        </w:rPr>
-        <w:t>ConnectionStrings</w:t>
-      </w:r>
-      <w:proofErr w:type="spellEnd"/>
-      <w:r>
-        <w:rPr>
-          <w:rFonts w:ascii="Times New Roman" w:hAnsi="Times New Roman" w:cs="Times New Roman"/>
-          <w:b/>
-          <w:bCs/>
-          <w:sz w:val="28"/>
-          <w:szCs w:val="28"/>
-        </w:rPr>
-        <w:t>__</w:t>
-      </w:r>
-      <w:proofErr w:type="spellStart"/>
-      <w:r>
-        <w:rPr>
-          <w:rFonts w:ascii="Times New Roman" w:hAnsi="Times New Roman" w:cs="Times New Roman"/>
-          <w:b/>
-          <w:bCs/>
-          <w:sz w:val="28"/>
-          <w:szCs w:val="28"/>
-        </w:rPr>
-        <w:t>JotterDbContext</w:t>
-      </w:r>
-      <w:proofErr w:type="spellEnd"/>
-      <w:r>
-        <w:rPr>
-          <w:rFonts w:ascii="Times New Roman" w:hAnsi="Times New Roman" w:cs="Times New Roman"/>
-          <w:b/>
-          <w:bCs/>
-          <w:sz w:val="28"/>
-          <w:szCs w:val="28"/>
-        </w:rPr>
-        <w:t xml:space="preserve">=User ID=pgadmin;Password=12345678;Host=lab1-db.cl5mp5qdgoug.eu-central-1.rds.amazonaws.com;Port=5432;Database=jotter;Pooling=true;' -p 5000:5000 --name </w:t>
-      </w:r>
-      <w:proofErr w:type="spellStart"/>
-      <w:r>
-        <w:rPr>
-          <w:rFonts w:ascii="Times New Roman" w:hAnsi="Times New Roman" w:cs="Times New Roman"/>
-          <w:b/>
-          <w:bCs/>
-          <w:sz w:val="28"/>
-          <w:szCs w:val="28"/>
-        </w:rPr>
-        <w:t>jotter</w:t>
-      </w:r>
-      <w:proofErr w:type="spellEnd"/>
-      <w:r>
-        <w:rPr>
-          <w:rFonts w:ascii="Times New Roman" w:hAnsi="Times New Roman" w:cs="Times New Roman"/>
-          <w:b/>
-          <w:bCs/>
-          <w:sz w:val="28"/>
-          <w:szCs w:val="28"/>
-        </w:rPr>
-        <w:t xml:space="preserve"> </w:t>
-      </w:r>
-      <w:proofErr w:type="spellStart"/>
-      <w:r>
-        <w:rPr>
-          <w:rFonts w:ascii="Times New Roman" w:hAnsi="Times New Roman" w:cs="Times New Roman"/>
-          <w:b/>
-          <w:bCs/>
-          <w:sz w:val="28"/>
-          <w:szCs w:val="28"/>
-        </w:rPr>
-        <w:t>jotter</w:t>
-      </w:r>
-      <w:proofErr w:type="spellEnd"/>
+      <w:r>
+        <w:rPr>
+          <w:rFonts w:ascii="Times New Roman" w:hAnsi="Times New Roman" w:cs="Times New Roman"/>
+          <w:b/>
+          <w:bCs/>
+          <w:sz w:val="28"/>
+          <w:szCs w:val="28"/>
+        </w:rPr>
+        <w:t>docker run -e 'ConnectionStrings__JotterDbContext=User ID=pgadmin;Password=12345678;Host=lab1-db.cl5mp5qdgoug.eu-central-1.rds.amazonaws.com;Port=5432;Database=jotter;Pooling=true;' -p 5000:5000 --name jotter jotter</w:t>
+      </w:r>
       <w:r>
         <w:rPr>
           <w:rFonts w:ascii="Times New Roman" w:hAnsi="Times New Roman" w:cs="Times New Roman"/>
@@ -1962,18 +1377,8 @@
           <w:sz w:val="28"/>
           <w:szCs w:val="28"/>
         </w:rPr>
-        <w:t xml:space="preserve">Створимо </w:t>
-      </w:r>
-      <w:proofErr w:type="spellStart"/>
-      <w:r>
-        <w:rPr>
-          <w:rFonts w:ascii="Times New Roman" w:hAnsi="Times New Roman" w:cs="Times New Roman"/>
-          <w:sz w:val="28"/>
-          <w:szCs w:val="28"/>
-        </w:rPr>
-        <w:t>dockecr-compose</w:t>
-      </w:r>
-      <w:proofErr w:type="spellEnd"/>
+        <w:t>Створимо dockecr-compose</w:t>
+      </w:r>
     </w:p>
     <w:p>
       <w:pPr>
@@ -2079,20 +1484,8 @@
           <w:sz w:val="28"/>
           <w:szCs w:val="28"/>
         </w:rPr>
-        <w:t xml:space="preserve">docker-compose </w:t>
-      </w:r>
-      <w:proofErr w:type="spellStart"/>
-      <w:r>
-        <w:rPr>
-          <w:rFonts w:ascii="Times New Roman" w:hAnsi="Times New Roman" w:cs="Times New Roman"/>
-          <w:b/>
-          <w:bCs/>
-          <w:sz w:val="28"/>
-          <w:szCs w:val="28"/>
-        </w:rPr>
-        <w:t>up</w:t>
-      </w:r>
-      <w:proofErr w:type="spellEnd"/>
+        <w:t>docker-compose up</w:t>
+      </w:r>
     </w:p>
     <w:p>
       <w:pPr>
@@ -2233,43 +1626,7 @@
           <w:sz w:val="28"/>
           <w:szCs w:val="28"/>
         </w:rPr>
-        <w:t xml:space="preserve">Опублікуємо </w:t>
-      </w:r>
-      <w:proofErr w:type="spellStart"/>
-      <w:r>
-        <w:rPr>
-          <w:rFonts w:ascii="Times New Roman" w:hAnsi="Times New Roman" w:cs="Times New Roman"/>
-          <w:sz w:val="28"/>
-          <w:szCs w:val="28"/>
-        </w:rPr>
-        <w:t>docker</w:t>
-      </w:r>
-      <w:proofErr w:type="spellEnd"/>
-      <w:r>
-        <w:rPr>
-          <w:rFonts w:ascii="Times New Roman" w:hAnsi="Times New Roman" w:cs="Times New Roman"/>
-          <w:sz w:val="28"/>
-          <w:szCs w:val="28"/>
-        </w:rPr>
-        <w:t xml:space="preserve"> </w:t>
-      </w:r>
-      <w:proofErr w:type="spellStart"/>
-      <w:r>
-        <w:rPr>
-          <w:rFonts w:ascii="Times New Roman" w:hAnsi="Times New Roman" w:cs="Times New Roman"/>
-          <w:sz w:val="28"/>
-          <w:szCs w:val="28"/>
-        </w:rPr>
-        <w:t>image</w:t>
-      </w:r>
-      <w:proofErr w:type="spellEnd"/>
-      <w:r>
-        <w:rPr>
-          <w:rFonts w:ascii="Times New Roman" w:hAnsi="Times New Roman" w:cs="Times New Roman"/>
-          <w:sz w:val="28"/>
-          <w:szCs w:val="28"/>
-        </w:rPr>
-        <w:t xml:space="preserve"> на </w:t>
+        <w:t xml:space="preserve">Опублікуємо docker image на </w:t>
       </w:r>
       <w:r>
         <w:rPr>
@@ -2279,7 +1636,6 @@
         </w:rPr>
         <w:t>«</w:t>
       </w:r>
-      <w:proofErr w:type="spellStart"/>
       <w:r>
         <w:rPr>
           <w:rFonts w:ascii="Times New Roman" w:hAnsi="Times New Roman" w:cs="Times New Roman"/>
@@ -2288,7 +1644,6 @@
         </w:rPr>
         <w:t>DockerHub</w:t>
       </w:r>
-      <w:proofErr w:type="spellEnd"/>
       <w:r>
         <w:rPr>
           <w:rFonts w:ascii="Times New Roman" w:hAnsi="Times New Roman" w:cs="Times New Roman"/>
@@ -2479,70 +1834,14 @@
         </w:rPr>
         <w:t>«</w:t>
       </w:r>
-      <w:proofErr w:type="spellStart"/>
-      <w:r>
-        <w:rPr>
-          <w:rFonts w:ascii="Times New Roman" w:hAnsi="Times New Roman" w:cs="Times New Roman"/>
-          <w:sz w:val="28"/>
-          <w:szCs w:val="28"/>
-        </w:rPr>
-        <w:t>Amazon</w:t>
-      </w:r>
-      <w:proofErr w:type="spellEnd"/>
-      <w:r>
-        <w:rPr>
-          <w:rFonts w:ascii="Times New Roman" w:hAnsi="Times New Roman" w:cs="Times New Roman"/>
-          <w:sz w:val="28"/>
-          <w:szCs w:val="28"/>
-        </w:rPr>
-        <w:t xml:space="preserve"> </w:t>
-      </w:r>
-      <w:proofErr w:type="spellStart"/>
-      <w:r>
-        <w:rPr>
-          <w:rFonts w:ascii="Times New Roman" w:hAnsi="Times New Roman" w:cs="Times New Roman"/>
-          <w:sz w:val="28"/>
-          <w:szCs w:val="28"/>
-        </w:rPr>
-        <w:t>Elastic</w:t>
-      </w:r>
-      <w:proofErr w:type="spellEnd"/>
-      <w:r>
-        <w:rPr>
-          <w:rFonts w:ascii="Times New Roman" w:hAnsi="Times New Roman" w:cs="Times New Roman"/>
-          <w:sz w:val="28"/>
-          <w:szCs w:val="28"/>
-        </w:rPr>
-        <w:t xml:space="preserve"> </w:t>
-      </w:r>
-      <w:proofErr w:type="spellStart"/>
-      <w:r>
-        <w:rPr>
-          <w:rFonts w:ascii="Times New Roman" w:hAnsi="Times New Roman" w:cs="Times New Roman"/>
-          <w:sz w:val="28"/>
-          <w:szCs w:val="28"/>
-        </w:rPr>
-        <w:t>Container</w:t>
-      </w:r>
-      <w:proofErr w:type="spellEnd"/>
-      <w:r>
-        <w:rPr>
-          <w:rFonts w:ascii="Times New Roman" w:hAnsi="Times New Roman" w:cs="Times New Roman"/>
-          <w:sz w:val="28"/>
-          <w:szCs w:val="28"/>
-        </w:rPr>
-        <w:t xml:space="preserve"> </w:t>
-      </w:r>
-      <w:proofErr w:type="spellStart"/>
-      <w:r>
-        <w:rPr>
-          <w:rFonts w:ascii="Times New Roman" w:hAnsi="Times New Roman" w:cs="Times New Roman"/>
-          <w:sz w:val="28"/>
-          <w:szCs w:val="28"/>
-        </w:rPr>
-        <w:t>Registry</w:t>
-      </w:r>
-      <w:proofErr w:type="spellEnd"/>
+      <w:r>
+        <w:rPr>
+          <w:rFonts w:ascii="Times New Roman" w:hAnsi="Times New Roman" w:cs="Times New Roman"/>
+          <w:sz w:val="28"/>
+          <w:szCs w:val="28"/>
+        </w:rPr>
+        <w:t>Amazon Elastic Container Registry</w:t>
+      </w:r>
       <w:r>
         <w:rPr>
           <w:rFonts w:ascii="Times New Roman" w:hAnsi="Times New Roman" w:cs="Times New Roman"/>
@@ -2622,6 +1921,19 @@
     <w:p>
       <w:pPr>
         <w:pStyle w:val="ListParagraph"/>
+        <w:ind w:left="1080"/>
+        <w:rPr>
+          <w:rFonts w:ascii="Times New Roman" w:hAnsi="Times New Roman" w:cs="Times New Roman"/>
+          <w:b/>
+          <w:bCs/>
+          <w:sz w:val="28"/>
+          <w:szCs w:val="28"/>
+        </w:rPr>
+      </w:pPr>
+    </w:p>
+    <w:p>
+      <w:pPr>
+        <w:pStyle w:val="ListParagraph"/>
         <w:numPr>
           <w:ilvl w:val="0"/>
           <w:numId w:val="7"/>
@@ -2641,33 +1953,31 @@
           <w:sz w:val="28"/>
           <w:szCs w:val="28"/>
         </w:rPr>
-        <w:t xml:space="preserve">Встановимо </w:t>
-      </w:r>
-      <w:r>
-        <w:rPr>
-          <w:rFonts w:ascii="Times New Roman" w:hAnsi="Times New Roman" w:cs="Times New Roman"/>
-          <w:sz w:val="28"/>
-          <w:szCs w:val="28"/>
-        </w:rPr>
-        <w:t xml:space="preserve">і налаштуємо </w:t>
-      </w:r>
-      <w:r>
-        <w:rPr>
-          <w:rFonts w:ascii="Times New Roman" w:hAnsi="Times New Roman" w:cs="Times New Roman"/>
-          <w:b/>
-          <w:bCs/>
-          <w:sz w:val="28"/>
-          <w:szCs w:val="28"/>
-        </w:rPr>
-        <w:t xml:space="preserve">AWSCLI </w:t>
-      </w:r>
-      <w:r>
-        <w:rPr>
-          <w:rFonts w:ascii="Times New Roman" w:hAnsi="Times New Roman" w:cs="Times New Roman"/>
-          <w:sz w:val="28"/>
-          <w:szCs w:val="28"/>
-        </w:rPr>
-        <w:t>для роботи з AWS</w:t>
+        <w:t xml:space="preserve">Створимо юзера для роботи з </w:t>
+      </w:r>
+      <w:r>
+        <w:rPr>
+          <w:rFonts w:ascii="Times New Roman" w:hAnsi="Times New Roman" w:cs="Times New Roman"/>
+          <w:sz w:val="28"/>
+          <w:szCs w:val="28"/>
+        </w:rPr>
+        <w:t>«</w:t>
+      </w:r>
+      <w:r>
+        <w:rPr>
+          <w:rFonts w:ascii="Times New Roman" w:hAnsi="Times New Roman" w:cs="Times New Roman"/>
+          <w:sz w:val="28"/>
+          <w:szCs w:val="28"/>
+        </w:rPr>
+        <w:t>Amazon Elastic Container Registry</w:t>
+      </w:r>
+      <w:r>
+        <w:rPr>
+          <w:rFonts w:ascii="Times New Roman" w:hAnsi="Times New Roman" w:cs="Times New Roman"/>
+          <w:sz w:val="28"/>
+          <w:szCs w:val="28"/>
+        </w:rPr>
+        <w:t>»</w:t>
       </w:r>
       <w:r>
         <w:rPr>
@@ -2701,10 +2011,10 @@
         </w:rPr>
         <w:lastRenderedPageBreak/>
         <w:drawing>
-          <wp:inline distT="0" distB="0" distL="0" distR="0" wp14:anchorId="349458E5" wp14:editId="6DAA3072">
-            <wp:extent cx="5640375" cy="4238625"/>
-            <wp:effectExtent l="0" t="0" r="0" b="0"/>
-            <wp:docPr id="20" name="Picture 20"/>
+          <wp:inline distT="0" distB="0" distL="0" distR="0" wp14:anchorId="37F3216F" wp14:editId="05567831">
+            <wp:extent cx="5723559" cy="2926310"/>
+            <wp:effectExtent l="0" t="0" r="0" b="7620"/>
+            <wp:docPr id="9" name="Picture 9"/>
             <wp:cNvGraphicFramePr>
               <a:graphicFrameLocks xmlns:a="http://schemas.openxmlformats.org/drawingml/2006/main" noChangeAspect="1"/>
             </wp:cNvGraphicFramePr>
@@ -2724,7 +2034,7 @@
                   <pic:spPr>
                     <a:xfrm>
                       <a:off x="0" y="0"/>
-                      <a:ext cx="5642404" cy="4240150"/>
+                      <a:ext cx="5728234" cy="2928700"/>
                     </a:xfrm>
                     <a:prstGeom prst="rect">
                       <a:avLst/>
@@ -2740,119 +2050,6 @@
     <w:p>
       <w:pPr>
         <w:pStyle w:val="ListParagraph"/>
-        <w:numPr>
-          <w:ilvl w:val="0"/>
-          <w:numId w:val="7"/>
-        </w:numPr>
-        <w:ind w:left="360" w:firstLine="720"/>
-        <w:rPr>
-          <w:rFonts w:ascii="Times New Roman" w:hAnsi="Times New Roman" w:cs="Times New Roman"/>
-          <w:b/>
-          <w:bCs/>
-          <w:sz w:val="28"/>
-          <w:szCs w:val="28"/>
-        </w:rPr>
-      </w:pPr>
-      <w:r>
-        <w:rPr>
-          <w:rFonts w:ascii="Times New Roman" w:hAnsi="Times New Roman" w:cs="Times New Roman"/>
-          <w:sz w:val="28"/>
-          <w:szCs w:val="28"/>
-        </w:rPr>
-        <w:t xml:space="preserve">Створимо юзера для роботи з </w:t>
-      </w:r>
-      <w:r>
-        <w:rPr>
-          <w:rFonts w:ascii="Times New Roman" w:hAnsi="Times New Roman" w:cs="Times New Roman"/>
-          <w:sz w:val="28"/>
-          <w:szCs w:val="28"/>
-        </w:rPr>
-        <w:t>«</w:t>
-      </w:r>
-      <w:proofErr w:type="spellStart"/>
-      <w:r>
-        <w:rPr>
-          <w:rFonts w:ascii="Times New Roman" w:hAnsi="Times New Roman" w:cs="Times New Roman"/>
-          <w:sz w:val="28"/>
-          <w:szCs w:val="28"/>
-        </w:rPr>
-        <w:t>Amazon</w:t>
-      </w:r>
-      <w:proofErr w:type="spellEnd"/>
-      <w:r>
-        <w:rPr>
-          <w:rFonts w:ascii="Times New Roman" w:hAnsi="Times New Roman" w:cs="Times New Roman"/>
-          <w:sz w:val="28"/>
-          <w:szCs w:val="28"/>
-        </w:rPr>
-        <w:t xml:space="preserve"> </w:t>
-      </w:r>
-      <w:proofErr w:type="spellStart"/>
-      <w:r>
-        <w:rPr>
-          <w:rFonts w:ascii="Times New Roman" w:hAnsi="Times New Roman" w:cs="Times New Roman"/>
-          <w:sz w:val="28"/>
-          <w:szCs w:val="28"/>
-        </w:rPr>
-        <w:t>Elastic</w:t>
-      </w:r>
-      <w:proofErr w:type="spellEnd"/>
-      <w:r>
-        <w:rPr>
-          <w:rFonts w:ascii="Times New Roman" w:hAnsi="Times New Roman" w:cs="Times New Roman"/>
-          <w:sz w:val="28"/>
-          <w:szCs w:val="28"/>
-        </w:rPr>
-        <w:t xml:space="preserve"> </w:t>
-      </w:r>
-      <w:proofErr w:type="spellStart"/>
-      <w:r>
-        <w:rPr>
-          <w:rFonts w:ascii="Times New Roman" w:hAnsi="Times New Roman" w:cs="Times New Roman"/>
-          <w:sz w:val="28"/>
-          <w:szCs w:val="28"/>
-        </w:rPr>
-        <w:t>Container</w:t>
-      </w:r>
-      <w:proofErr w:type="spellEnd"/>
-      <w:r>
-        <w:rPr>
-          <w:rFonts w:ascii="Times New Roman" w:hAnsi="Times New Roman" w:cs="Times New Roman"/>
-          <w:sz w:val="28"/>
-          <w:szCs w:val="28"/>
-        </w:rPr>
-        <w:t xml:space="preserve"> </w:t>
-      </w:r>
-      <w:proofErr w:type="spellStart"/>
-      <w:r>
-        <w:rPr>
-          <w:rFonts w:ascii="Times New Roman" w:hAnsi="Times New Roman" w:cs="Times New Roman"/>
-          <w:sz w:val="28"/>
-          <w:szCs w:val="28"/>
-        </w:rPr>
-        <w:t>Registry</w:t>
-      </w:r>
-      <w:proofErr w:type="spellEnd"/>
-      <w:r>
-        <w:rPr>
-          <w:rFonts w:ascii="Times New Roman" w:hAnsi="Times New Roman" w:cs="Times New Roman"/>
-          <w:sz w:val="28"/>
-          <w:szCs w:val="28"/>
-        </w:rPr>
-        <w:t>»</w:t>
-      </w:r>
-      <w:r>
-        <w:rPr>
-          <w:rFonts w:ascii="Times New Roman" w:hAnsi="Times New Roman" w:cs="Times New Roman"/>
-          <w:sz w:val="28"/>
-          <w:szCs w:val="28"/>
-        </w:rPr>
-        <w:t>:</w:t>
-      </w:r>
-    </w:p>
-    <w:p>
-      <w:pPr>
-        <w:pStyle w:val="ListParagraph"/>
         <w:ind w:left="1080"/>
         <w:rPr>
           <w:rFonts w:ascii="Times New Roman" w:hAnsi="Times New Roman" w:cs="Times New Roman"/>
@@ -2872,10 +2069,10 @@
           <w:szCs w:val="28"/>
         </w:rPr>
         <w:drawing>
-          <wp:inline distT="0" distB="0" distL="0" distR="0" wp14:anchorId="37F3216F" wp14:editId="05567831">
-            <wp:extent cx="5723559" cy="2926310"/>
-            <wp:effectExtent l="0" t="0" r="0" b="7620"/>
-            <wp:docPr id="9" name="Picture 9"/>
+          <wp:inline distT="0" distB="0" distL="0" distR="0" wp14:anchorId="7A5236C6" wp14:editId="3F0C4BA2">
+            <wp:extent cx="5461166" cy="2395587"/>
+            <wp:effectExtent l="0" t="0" r="6350" b="5080"/>
+            <wp:docPr id="10" name="Picture 10"/>
             <wp:cNvGraphicFramePr>
               <a:graphicFrameLocks xmlns:a="http://schemas.openxmlformats.org/drawingml/2006/main" noChangeAspect="1"/>
             </wp:cNvGraphicFramePr>
@@ -2895,7 +2092,7 @@
                   <pic:spPr>
                     <a:xfrm>
                       <a:off x="0" y="0"/>
-                      <a:ext cx="5728234" cy="2928700"/>
+                      <a:ext cx="5468002" cy="2398585"/>
                     </a:xfrm>
                     <a:prstGeom prst="rect">
                       <a:avLst/>
@@ -2929,12 +2126,11 @@
           <w:sz w:val="28"/>
           <w:szCs w:val="28"/>
         </w:rPr>
-        <w:lastRenderedPageBreak/>
         <w:drawing>
-          <wp:inline distT="0" distB="0" distL="0" distR="0" wp14:anchorId="7A5236C6" wp14:editId="3F0C4BA2">
-            <wp:extent cx="5461166" cy="2395587"/>
-            <wp:effectExtent l="0" t="0" r="6350" b="5080"/>
-            <wp:docPr id="10" name="Picture 10"/>
+          <wp:inline distT="0" distB="0" distL="0" distR="0" wp14:anchorId="600DFDA3" wp14:editId="13C8511A">
+            <wp:extent cx="5516825" cy="3739908"/>
+            <wp:effectExtent l="0" t="0" r="8255" b="0"/>
+            <wp:docPr id="11" name="Picture 11"/>
             <wp:cNvGraphicFramePr>
               <a:graphicFrameLocks xmlns:a="http://schemas.openxmlformats.org/drawingml/2006/main" noChangeAspect="1"/>
             </wp:cNvGraphicFramePr>
@@ -2954,7 +2150,7 @@
                   <pic:spPr>
                     <a:xfrm>
                       <a:off x="0" y="0"/>
-                      <a:ext cx="5468002" cy="2398585"/>
+                      <a:ext cx="5524964" cy="3745426"/>
                     </a:xfrm>
                     <a:prstGeom prst="rect">
                       <a:avLst/>
@@ -2988,11 +2184,12 @@
           <w:sz w:val="28"/>
           <w:szCs w:val="28"/>
         </w:rPr>
+        <w:lastRenderedPageBreak/>
         <w:drawing>
-          <wp:inline distT="0" distB="0" distL="0" distR="0" wp14:anchorId="600DFDA3" wp14:editId="13C8511A">
-            <wp:extent cx="5516825" cy="3739908"/>
-            <wp:effectExtent l="0" t="0" r="8255" b="0"/>
-            <wp:docPr id="11" name="Picture 11"/>
+          <wp:inline distT="0" distB="0" distL="0" distR="0" wp14:anchorId="66F9A8B1" wp14:editId="12C97807">
+            <wp:extent cx="5715608" cy="2329714"/>
+            <wp:effectExtent l="0" t="0" r="0" b="0"/>
+            <wp:docPr id="12" name="Picture 12"/>
             <wp:cNvGraphicFramePr>
               <a:graphicFrameLocks xmlns:a="http://schemas.openxmlformats.org/drawingml/2006/main" noChangeAspect="1"/>
             </wp:cNvGraphicFramePr>
@@ -3012,7 +2209,7 @@
                   <pic:spPr>
                     <a:xfrm>
                       <a:off x="0" y="0"/>
-                      <a:ext cx="5524964" cy="3745426"/>
+                      <a:ext cx="5722160" cy="2332385"/>
                     </a:xfrm>
                     <a:prstGeom prst="rect">
                       <a:avLst/>
@@ -3028,6 +2225,59 @@
     <w:p>
       <w:pPr>
         <w:pStyle w:val="ListParagraph"/>
+        <w:numPr>
+          <w:ilvl w:val="0"/>
+          <w:numId w:val="7"/>
+        </w:numPr>
+        <w:ind w:left="360" w:firstLine="720"/>
+        <w:rPr>
+          <w:rFonts w:ascii="Times New Roman" w:hAnsi="Times New Roman" w:cs="Times New Roman"/>
+          <w:b/>
+          <w:bCs/>
+          <w:sz w:val="28"/>
+          <w:szCs w:val="28"/>
+        </w:rPr>
+      </w:pPr>
+      <w:r>
+        <w:rPr>
+          <w:rFonts w:ascii="Times New Roman" w:hAnsi="Times New Roman" w:cs="Times New Roman"/>
+          <w:b/>
+          <w:bCs/>
+          <w:sz w:val="28"/>
+          <w:szCs w:val="28"/>
+        </w:rPr>
+        <w:t xml:space="preserve"> </w:t>
+      </w:r>
+      <w:r>
+        <w:rPr>
+          <w:rFonts w:ascii="Times New Roman" w:hAnsi="Times New Roman" w:cs="Times New Roman"/>
+          <w:sz w:val="28"/>
+          <w:szCs w:val="28"/>
+        </w:rPr>
+        <w:t xml:space="preserve">Встановимо і налаштуємо </w:t>
+      </w:r>
+      <w:r>
+        <w:rPr>
+          <w:rFonts w:ascii="Times New Roman" w:hAnsi="Times New Roman" w:cs="Times New Roman"/>
+          <w:b/>
+          <w:bCs/>
+          <w:sz w:val="28"/>
+          <w:szCs w:val="28"/>
+        </w:rPr>
+        <w:t xml:space="preserve">AWSCLI </w:t>
+      </w:r>
+      <w:r>
+        <w:rPr>
+          <w:rFonts w:ascii="Times New Roman" w:hAnsi="Times New Roman" w:cs="Times New Roman"/>
+          <w:sz w:val="28"/>
+          <w:szCs w:val="28"/>
+        </w:rPr>
+        <w:t>для роботи з AWS:</w:t>
+      </w:r>
+    </w:p>
+    <w:p>
+      <w:pPr>
+        <w:pStyle w:val="ListParagraph"/>
         <w:ind w:left="1080"/>
         <w:rPr>
           <w:rFonts w:ascii="Times New Roman" w:hAnsi="Times New Roman" w:cs="Times New Roman"/>
@@ -3047,10 +2297,10 @@
           <w:szCs w:val="28"/>
         </w:rPr>
         <w:drawing>
-          <wp:inline distT="0" distB="0" distL="0" distR="0" wp14:anchorId="66F9A8B1" wp14:editId="12C97807">
-            <wp:extent cx="5715608" cy="2329714"/>
+          <wp:inline distT="0" distB="0" distL="0" distR="0" wp14:anchorId="2A8B7AAF" wp14:editId="43EE5321">
+            <wp:extent cx="5640375" cy="4238625"/>
             <wp:effectExtent l="0" t="0" r="0" b="0"/>
-            <wp:docPr id="12" name="Picture 12"/>
+            <wp:docPr id="20" name="Picture 20"/>
             <wp:cNvGraphicFramePr>
               <a:graphicFrameLocks xmlns:a="http://schemas.openxmlformats.org/drawingml/2006/main" noChangeAspect="1"/>
             </wp:cNvGraphicFramePr>
@@ -3070,7 +2320,7 @@
                   <pic:spPr>
                     <a:xfrm>
                       <a:off x="0" y="0"/>
-                      <a:ext cx="5722160" cy="2332385"/>
+                      <a:ext cx="5642404" cy="4240150"/>
                     </a:xfrm>
                     <a:prstGeom prst="rect">
                       <a:avLst/>
@@ -3099,16 +2349,6 @@
           <w:szCs w:val="28"/>
         </w:rPr>
       </w:pPr>
-      <w:r>
-        <w:rPr>
-          <w:rFonts w:ascii="Times New Roman" w:hAnsi="Times New Roman" w:cs="Times New Roman"/>
-          <w:b/>
-          <w:bCs/>
-          <w:sz w:val="28"/>
-          <w:szCs w:val="28"/>
-        </w:rPr>
-        <w:t xml:space="preserve"> </w:t>
-      </w:r>
       <w:r>
         <w:rPr>
           <w:rFonts w:ascii="Times New Roman" w:hAnsi="Times New Roman" w:cs="Times New Roman"/>
@@ -3223,25 +2463,7 @@
           <w:sz w:val="28"/>
           <w:szCs w:val="28"/>
         </w:rPr>
-        <w:t xml:space="preserve"> </w:t>
-      </w:r>
-      <w:proofErr w:type="spellStart"/>
-      <w:r>
-        <w:rPr>
-          <w:rFonts w:ascii="Times New Roman" w:hAnsi="Times New Roman" w:cs="Times New Roman"/>
-          <w:sz w:val="28"/>
-          <w:szCs w:val="28"/>
-        </w:rPr>
-        <w:t>Логінемося</w:t>
-      </w:r>
-      <w:proofErr w:type="spellEnd"/>
-      <w:r>
-        <w:rPr>
-          <w:rFonts w:ascii="Times New Roman" w:hAnsi="Times New Roman" w:cs="Times New Roman"/>
-          <w:sz w:val="28"/>
-          <w:szCs w:val="28"/>
-        </w:rPr>
-        <w:t xml:space="preserve"> в AWS ECR використовуючи AWSCLI, </w:t>
+        <w:t xml:space="preserve"> Логінемося в AWS ECR використовуючи AWSCLI, </w:t>
       </w:r>
       <w:r>
         <w:rPr>
@@ -3471,25 +2693,7 @@
           <w:sz w:val="28"/>
           <w:szCs w:val="28"/>
         </w:rPr>
-        <w:t xml:space="preserve"> Перейдемо на віртуальний сервер, створений в ЛР1. Нам треба встановити та налаштувати </w:t>
-      </w:r>
-      <w:proofErr w:type="spellStart"/>
-      <w:r>
-        <w:rPr>
-          <w:rFonts w:ascii="Times New Roman" w:hAnsi="Times New Roman" w:cs="Times New Roman"/>
-          <w:sz w:val="28"/>
-          <w:szCs w:val="28"/>
-        </w:rPr>
-        <w:t>docker</w:t>
-      </w:r>
-      <w:proofErr w:type="spellEnd"/>
-      <w:r>
-        <w:rPr>
-          <w:rFonts w:ascii="Times New Roman" w:hAnsi="Times New Roman" w:cs="Times New Roman"/>
-          <w:sz w:val="28"/>
-          <w:szCs w:val="28"/>
-        </w:rPr>
-        <w:t>:</w:t>
+        <w:t xml:space="preserve"> Перейдемо на віртуальний сервер, створений в ЛР1. Нам треба встановити та налаштувати docker:</w:t>
       </w:r>
     </w:p>
     <w:p>
@@ -3853,25 +3057,7 @@
           <w:sz w:val="28"/>
           <w:szCs w:val="28"/>
         </w:rPr>
-        <w:t xml:space="preserve"> Налаштовуємо локального користувача, </w:t>
-      </w:r>
-      <w:proofErr w:type="spellStart"/>
-      <w:r>
-        <w:rPr>
-          <w:rFonts w:ascii="Times New Roman" w:hAnsi="Times New Roman" w:cs="Times New Roman"/>
-          <w:sz w:val="28"/>
-          <w:szCs w:val="28"/>
-        </w:rPr>
-        <w:t>логінемося</w:t>
-      </w:r>
-      <w:proofErr w:type="spellEnd"/>
-      <w:r>
-        <w:rPr>
-          <w:rFonts w:ascii="Times New Roman" w:hAnsi="Times New Roman" w:cs="Times New Roman"/>
-          <w:sz w:val="28"/>
-          <w:szCs w:val="28"/>
-        </w:rPr>
-        <w:t>:</w:t>
+        <w:t xml:space="preserve"> Налаштовуємо локального користувача, логінемося:</w:t>
       </w:r>
     </w:p>
     <w:p>
@@ -3954,61 +3140,7 @@
           <w:sz w:val="28"/>
           <w:szCs w:val="28"/>
         </w:rPr>
-        <w:t xml:space="preserve"> </w:t>
-      </w:r>
-      <w:proofErr w:type="spellStart"/>
-      <w:r>
-        <w:rPr>
-          <w:rFonts w:ascii="Times New Roman" w:hAnsi="Times New Roman" w:cs="Times New Roman"/>
-          <w:sz w:val="28"/>
-          <w:szCs w:val="28"/>
-        </w:rPr>
-        <w:t>Завантажемо</w:t>
-      </w:r>
-      <w:proofErr w:type="spellEnd"/>
-      <w:r>
-        <w:rPr>
-          <w:rFonts w:ascii="Times New Roman" w:hAnsi="Times New Roman" w:cs="Times New Roman"/>
-          <w:sz w:val="28"/>
-          <w:szCs w:val="28"/>
-        </w:rPr>
-        <w:t xml:space="preserve"> наш </w:t>
-      </w:r>
-      <w:proofErr w:type="spellStart"/>
-      <w:r>
-        <w:rPr>
-          <w:rFonts w:ascii="Times New Roman" w:hAnsi="Times New Roman" w:cs="Times New Roman"/>
-          <w:sz w:val="28"/>
-          <w:szCs w:val="28"/>
-        </w:rPr>
-        <w:t>docker</w:t>
-      </w:r>
-      <w:proofErr w:type="spellEnd"/>
-      <w:r>
-        <w:rPr>
-          <w:rFonts w:ascii="Times New Roman" w:hAnsi="Times New Roman" w:cs="Times New Roman"/>
-          <w:sz w:val="28"/>
-          <w:szCs w:val="28"/>
-        </w:rPr>
-        <w:t xml:space="preserve"> </w:t>
-      </w:r>
-      <w:proofErr w:type="spellStart"/>
-      <w:r>
-        <w:rPr>
-          <w:rFonts w:ascii="Times New Roman" w:hAnsi="Times New Roman" w:cs="Times New Roman"/>
-          <w:sz w:val="28"/>
-          <w:szCs w:val="28"/>
-        </w:rPr>
-        <w:t>image</w:t>
-      </w:r>
-      <w:proofErr w:type="spellEnd"/>
-      <w:r>
-        <w:rPr>
-          <w:rFonts w:ascii="Times New Roman" w:hAnsi="Times New Roman" w:cs="Times New Roman"/>
-          <w:sz w:val="28"/>
-          <w:szCs w:val="28"/>
-        </w:rPr>
-        <w:t xml:space="preserve"> з AWS ECR на віртуальну машину:</w:t>
+        <w:t xml:space="preserve"> Завантажемо наш docker image з AWS ECR на віртуальну машину:</w:t>
       </w:r>
     </w:p>
     <w:p>
@@ -4557,23 +3689,13 @@
         </w:rPr>
         <w:t>П</w:t>
       </w:r>
-      <w:proofErr w:type="spellStart"/>
-      <w:r>
-        <w:rPr>
-          <w:rFonts w:ascii="Times New Roman" w:hAnsi="Times New Roman" w:cs="Times New Roman"/>
-          <w:sz w:val="28"/>
-          <w:szCs w:val="28"/>
-        </w:rPr>
-        <w:t>еревіримо</w:t>
-      </w:r>
-      <w:proofErr w:type="spellEnd"/>
-      <w:r>
-        <w:rPr>
-          <w:rFonts w:ascii="Times New Roman" w:hAnsi="Times New Roman" w:cs="Times New Roman"/>
-          <w:sz w:val="28"/>
-          <w:szCs w:val="28"/>
-        </w:rPr>
-        <w:t xml:space="preserve"> його на працездатність</w:t>
+      <w:r>
+        <w:rPr>
+          <w:rFonts w:ascii="Times New Roman" w:hAnsi="Times New Roman" w:cs="Times New Roman"/>
+          <w:sz w:val="28"/>
+          <w:szCs w:val="28"/>
+        </w:rPr>
+        <w:t>еревіримо його на працездатність</w:t>
       </w:r>
       <w:r>
         <w:rPr>

</xml_diff>